<commit_message>
Functional safety requirements, FTTI, Validation and Verification
</commit_message>
<xml_diff>
--- a/03_FunctionalSafetyConcept_LaneAssistance.docx
+++ b/03_FunctionalSafetyConcept_LaneAssistance.docx
@@ -1,10 +1,10 @@
 
 <file path=word/document.xml><?xml version="1.0" encoding="utf-8"?>
-<w:document xmlns:wpc="http://schemas.microsoft.com/office/word/2010/wordprocessingCanvas" xmlns:mc="http://schemas.openxmlformats.org/markup-compatibility/2006" xmlns:o="urn:schemas-microsoft-com:office:office" xmlns:r="http://schemas.openxmlformats.org/officeDocument/2006/relationships" xmlns:m="http://schemas.openxmlformats.org/officeDocument/2006/math" xmlns:v="urn:schemas-microsoft-com:vml" xmlns:wp14="http://schemas.microsoft.com/office/word/2010/wordprocessingDrawing" xmlns:wp="http://schemas.openxmlformats.org/drawingml/2006/wordprocessingDrawing" xmlns:w10="urn:schemas-microsoft-com:office:word" xmlns:w="http://schemas.openxmlformats.org/wordprocessingml/2006/main" xmlns:w14="http://schemas.microsoft.com/office/word/2010/wordml" xmlns:wpg="http://schemas.microsoft.com/office/word/2010/wordprocessingGroup" xmlns:wpi="http://schemas.microsoft.com/office/word/2010/wordprocessingInk" xmlns:wne="http://schemas.microsoft.com/office/word/2006/wordml" xmlns:wps="http://schemas.microsoft.com/office/word/2010/wordprocessingShape" mc:Ignorable="w14 wp14">
+<w:document xmlns:wpc="http://schemas.microsoft.com/office/word/2010/wordprocessingCanvas" xmlns:cx="http://schemas.microsoft.com/office/drawing/2014/chartex" xmlns:cx1="http://schemas.microsoft.com/office/drawing/2015/9/8/chartex" xmlns:cx2="http://schemas.microsoft.com/office/drawing/2015/10/21/chartex" xmlns:cx3="http://schemas.microsoft.com/office/drawing/2016/5/9/chartex" xmlns:cx4="http://schemas.microsoft.com/office/drawing/2016/5/10/chartex" xmlns:cx5="http://schemas.microsoft.com/office/drawing/2016/5/11/chartex" xmlns:cx6="http://schemas.microsoft.com/office/drawing/2016/5/12/chartex" xmlns:cx7="http://schemas.microsoft.com/office/drawing/2016/5/13/chartex" xmlns:cx8="http://schemas.microsoft.com/office/drawing/2016/5/14/chartex" xmlns:mc="http://schemas.openxmlformats.org/markup-compatibility/2006" xmlns:aink="http://schemas.microsoft.com/office/drawing/2016/ink" xmlns:am3d="http://schemas.microsoft.com/office/drawing/2017/model3d" xmlns:o="urn:schemas-microsoft-com:office:office" xmlns:r="http://schemas.openxmlformats.org/officeDocument/2006/relationships" xmlns:m="http://schemas.openxmlformats.org/officeDocument/2006/math" xmlns:v="urn:schemas-microsoft-com:vml" xmlns:wp14="http://schemas.microsoft.com/office/word/2010/wordprocessingDrawing" xmlns:wp="http://schemas.openxmlformats.org/drawingml/2006/wordprocessingDrawing" xmlns:w10="urn:schemas-microsoft-com:office:word" xmlns:w="http://schemas.openxmlformats.org/wordprocessingml/2006/main" xmlns:w14="http://schemas.microsoft.com/office/word/2010/wordml" xmlns:w15="http://schemas.microsoft.com/office/word/2012/wordml" xmlns:w16cid="http://schemas.microsoft.com/office/word/2016/wordml/cid" xmlns:w16se="http://schemas.microsoft.com/office/word/2015/wordml/symex" xmlns:wpg="http://schemas.microsoft.com/office/word/2010/wordprocessingGroup" xmlns:wpi="http://schemas.microsoft.com/office/word/2010/wordprocessingInk" xmlns:wne="http://schemas.microsoft.com/office/word/2006/wordml" xmlns:wps="http://schemas.microsoft.com/office/word/2010/wordprocessingShape" mc:Ignorable="w14 w15 w16se w16cid wp14">
   <w:body>
     <w:p>
       <w:pPr>
-        <w:pStyle w:val="Titel"/>
+        <w:pStyle w:val="Title"/>
         <w:keepNext w:val="0"/>
         <w:keepLines w:val="0"/>
         <w:spacing w:after="0"/>
@@ -22,7 +22,7 @@
           <w:lang w:val="de-DE"/>
         </w:rPr>
         <w:drawing>
-          <wp:anchor distT="0" distB="0" distL="114300" distR="114300" simplePos="0" relativeHeight="251658240" behindDoc="0" locked="0" layoutInCell="1" hidden="0" allowOverlap="1">
+          <wp:anchor distT="0" distB="0" distL="114300" distR="114300" simplePos="0" relativeHeight="251658240" behindDoc="0" locked="0" layoutInCell="1" hidden="0" allowOverlap="1" wp14:anchorId="346F0CE6" wp14:editId="234E9412">
             <wp:simplePos x="0" y="0"/>
             <wp:positionH relativeFrom="margin">
               <wp:posOffset>-114299</wp:posOffset>
@@ -43,7 +43,7 @@
                     <pic:cNvPicPr preferRelativeResize="0"/>
                   </pic:nvPicPr>
                   <pic:blipFill>
-                    <a:blip r:embed="rId7"/>
+                    <a:blip r:embed="rId6"/>
                     <a:srcRect/>
                     <a:stretch>
                       <a:fillRect/>
@@ -71,7 +71,7 @@
           <w:lang w:val="de-DE"/>
         </w:rPr>
         <w:drawing>
-          <wp:anchor distT="0" distB="0" distL="0" distR="0" simplePos="0" relativeHeight="251659264" behindDoc="0" locked="0" layoutInCell="1" hidden="0" allowOverlap="1">
+          <wp:anchor distT="0" distB="0" distL="0" distR="0" simplePos="0" relativeHeight="251659264" behindDoc="0" locked="0" layoutInCell="1" hidden="0" allowOverlap="1" wp14:anchorId="18933914" wp14:editId="63017321">
             <wp:simplePos x="0" y="0"/>
             <wp:positionH relativeFrom="margin">
               <wp:posOffset>4524375</wp:posOffset>
@@ -92,7 +92,7 @@
                     <pic:cNvPicPr preferRelativeResize="0"/>
                   </pic:nvPicPr>
                   <pic:blipFill>
-                    <a:blip r:embed="rId8"/>
+                    <a:blip r:embed="rId7"/>
                     <a:srcRect l="24000" r="25600"/>
                     <a:stretch>
                       <a:fillRect/>
@@ -117,7 +117,7 @@
     </w:p>
     <w:p>
       <w:pPr>
-        <w:pStyle w:val="Titel"/>
+        <w:pStyle w:val="Title"/>
         <w:keepNext w:val="0"/>
         <w:keepLines w:val="0"/>
         <w:spacing w:after="0"/>
@@ -135,7 +135,7 @@
     </w:p>
     <w:p>
       <w:pPr>
-        <w:pStyle w:val="Titel"/>
+        <w:pStyle w:val="Title"/>
         <w:contextualSpacing w:val="0"/>
         <w:jc w:val="right"/>
         <w:rPr>
@@ -148,7 +148,7 @@
     </w:p>
     <w:p>
       <w:pPr>
-        <w:pStyle w:val="Titel"/>
+        <w:pStyle w:val="Title"/>
         <w:contextualSpacing w:val="0"/>
         <w:rPr>
           <w:sz w:val="48"/>
@@ -162,7 +162,7 @@
     <w:p/>
     <w:p>
       <w:pPr>
-        <w:pStyle w:val="Titel"/>
+        <w:pStyle w:val="Title"/>
         <w:contextualSpacing w:val="0"/>
         <w:jc w:val="right"/>
       </w:pPr>
@@ -216,7 +216,7 @@
     <w:p/>
     <w:p>
       <w:pPr>
-        <w:pStyle w:val="Titel"/>
+        <w:pStyle w:val="Title"/>
         <w:contextualSpacing w:val="0"/>
         <w:jc w:val="right"/>
         <w:rPr>
@@ -232,7 +232,7 @@
           <w:lang w:val="de-DE"/>
         </w:rPr>
         <w:drawing>
-          <wp:inline distT="0" distB="0" distL="0" distR="0">
+          <wp:inline distT="0" distB="0" distL="0" distR="0" wp14:anchorId="49AAA20A" wp14:editId="3217266F">
             <wp:extent cx="5943600" cy="3009900"/>
             <wp:effectExtent l="0" t="0" r="0" b="0"/>
             <wp:docPr id="1" name="image2.jpg"/>
@@ -245,7 +245,7 @@
                     <pic:cNvPicPr preferRelativeResize="0"/>
                   </pic:nvPicPr>
                   <pic:blipFill>
-                    <a:blip r:embed="rId9"/>
+                    <a:blip r:embed="rId8"/>
                     <a:srcRect/>
                     <a:stretch>
                       <a:fillRect/>
@@ -275,7 +275,7 @@
     </w:p>
     <w:p>
       <w:pPr>
-        <w:pStyle w:val="berschrift1"/>
+        <w:pStyle w:val="Heading1"/>
         <w:widowControl w:val="0"/>
         <w:spacing w:before="480" w:after="180" w:line="240" w:lineRule="auto"/>
         <w:contextualSpacing w:val="0"/>
@@ -782,7 +782,7 @@
     </w:tbl>
     <w:p>
       <w:pPr>
-        <w:pStyle w:val="berschrift1"/>
+        <w:pStyle w:val="Heading1"/>
         <w:widowControl w:val="0"/>
         <w:spacing w:before="480" w:after="180" w:line="240" w:lineRule="auto"/>
         <w:contextualSpacing w:val="0"/>
@@ -805,7 +805,7 @@
       <w:sdtContent>
         <w:p>
           <w:pPr>
-            <w:pStyle w:val="Verzeichnis1"/>
+            <w:pStyle w:val="TOC1"/>
             <w:tabs>
               <w:tab w:val="right" w:leader="dot" w:pos="9350"/>
             </w:tabs>
@@ -885,7 +885,7 @@
         </w:p>
         <w:p>
           <w:pPr>
-            <w:pStyle w:val="Verzeichnis1"/>
+            <w:pStyle w:val="TOC1"/>
             <w:tabs>
               <w:tab w:val="right" w:leader="dot" w:pos="9350"/>
             </w:tabs>
@@ -956,7 +956,7 @@
         </w:p>
         <w:p>
           <w:pPr>
-            <w:pStyle w:val="Verzeichnis1"/>
+            <w:pStyle w:val="TOC1"/>
             <w:tabs>
               <w:tab w:val="right" w:leader="dot" w:pos="9350"/>
             </w:tabs>
@@ -1027,7 +1027,7 @@
         </w:p>
         <w:p>
           <w:pPr>
-            <w:pStyle w:val="Verzeichnis1"/>
+            <w:pStyle w:val="TOC1"/>
             <w:tabs>
               <w:tab w:val="right" w:leader="dot" w:pos="9350"/>
             </w:tabs>
@@ -1098,7 +1098,7 @@
         </w:p>
         <w:p>
           <w:pPr>
-            <w:pStyle w:val="Verzeichnis2"/>
+            <w:pStyle w:val="TOC2"/>
             <w:tabs>
               <w:tab w:val="right" w:leader="dot" w:pos="9350"/>
             </w:tabs>
@@ -1169,7 +1169,7 @@
         </w:p>
         <w:p>
           <w:pPr>
-            <w:pStyle w:val="Verzeichnis2"/>
+            <w:pStyle w:val="TOC2"/>
             <w:tabs>
               <w:tab w:val="right" w:leader="dot" w:pos="9350"/>
             </w:tabs>
@@ -1240,7 +1240,7 @@
         </w:p>
         <w:p>
           <w:pPr>
-            <w:pStyle w:val="Verzeichnis3"/>
+            <w:pStyle w:val="TOC3"/>
             <w:tabs>
               <w:tab w:val="right" w:leader="dot" w:pos="9350"/>
             </w:tabs>
@@ -1311,7 +1311,7 @@
         </w:p>
         <w:p>
           <w:pPr>
-            <w:pStyle w:val="Verzeichnis1"/>
+            <w:pStyle w:val="TOC1"/>
             <w:tabs>
               <w:tab w:val="right" w:leader="dot" w:pos="9350"/>
             </w:tabs>
@@ -1382,7 +1382,7 @@
         </w:p>
         <w:p>
           <w:pPr>
-            <w:pStyle w:val="Verzeichnis2"/>
+            <w:pStyle w:val="TOC2"/>
             <w:tabs>
               <w:tab w:val="right" w:leader="dot" w:pos="9350"/>
             </w:tabs>
@@ -1453,7 +1453,7 @@
         </w:p>
         <w:p>
           <w:pPr>
-            <w:pStyle w:val="Verzeichnis2"/>
+            <w:pStyle w:val="TOC2"/>
             <w:tabs>
               <w:tab w:val="right" w:leader="dot" w:pos="9350"/>
             </w:tabs>
@@ -1524,7 +1524,7 @@
         </w:p>
         <w:p>
           <w:pPr>
-            <w:pStyle w:val="Verzeichnis2"/>
+            <w:pStyle w:val="TOC2"/>
             <w:tabs>
               <w:tab w:val="right" w:leader="dot" w:pos="9350"/>
             </w:tabs>
@@ -1595,7 +1595,7 @@
         </w:p>
         <w:p>
           <w:pPr>
-            <w:pStyle w:val="Verzeichnis2"/>
+            <w:pStyle w:val="TOC2"/>
             <w:tabs>
               <w:tab w:val="right" w:leader="dot" w:pos="9350"/>
             </w:tabs>
@@ -1666,7 +1666,7 @@
         </w:p>
         <w:p>
           <w:pPr>
-            <w:pStyle w:val="Verzeichnis2"/>
+            <w:pStyle w:val="TOC2"/>
             <w:tabs>
               <w:tab w:val="right" w:leader="dot" w:pos="9350"/>
             </w:tabs>
@@ -1763,170 +1763,63 @@
     </w:p>
     <w:p>
       <w:pPr>
-        <w:pStyle w:val="berschrift1"/>
+        <w:pStyle w:val="Heading1"/>
         <w:contextualSpacing w:val="0"/>
       </w:pPr>
-      <w:bookmarkStart w:id="10" w:name="_GoBack"/>
-      <w:bookmarkEnd w:id="10"/>
       <w:r>
         <w:lastRenderedPageBreak/>
         <w:t>Purpose of the Functional Safety Concept</w:t>
       </w:r>
       <w:bookmarkEnd w:id="9"/>
     </w:p>
-    <w:p/>
     <w:p>
-      <w:pPr>
-        <w:rPr>
-          <w:b/>
-          <w:color w:val="B7B7B7"/>
-        </w:rPr>
-      </w:pPr>
       <w:r>
-        <w:rPr>
-          <w:b/>
-          <w:color w:val="B7B7B7"/>
-        </w:rPr>
-        <w:t>[Instructions: Answer what is the purpose of a functional safety concept?]</w:t>
+        <w:t xml:space="preserve">The purpose of the functional safety concept is to identify new </w:t>
+      </w:r>
+      <w:r>
+        <w:t xml:space="preserve">functional </w:t>
+      </w:r>
+      <w:r>
+        <w:t xml:space="preserve">requirements </w:t>
+      </w:r>
+      <w:r>
+        <w:t xml:space="preserve">at a high level </w:t>
+      </w:r>
+      <w:r>
+        <w:t xml:space="preserve">and allocate these </w:t>
+      </w:r>
+      <w:r>
+        <w:t xml:space="preserve">functional </w:t>
+      </w:r>
+      <w:r>
+        <w:t>requirements to system diagrams/architecture</w:t>
+      </w:r>
+      <w:r>
+        <w:t>.</w:t>
       </w:r>
     </w:p>
     <w:p>
       <w:pPr>
-        <w:rPr>
-          <w:b/>
-          <w:color w:val="B7B7B7"/>
-        </w:rPr>
+        <w:pStyle w:val="Heading1"/>
+        <w:contextualSpacing w:val="0"/>
       </w:pPr>
+      <w:bookmarkStart w:id="10" w:name="_Toc536045673"/>
+      <w:r>
+        <w:t>Inputs to the Functional Safety Concept</w:t>
+      </w:r>
+      <w:bookmarkEnd w:id="10"/>
     </w:p>
     <w:p>
       <w:pPr>
-        <w:pStyle w:val="berschrift1"/>
+        <w:pStyle w:val="Heading2"/>
         <w:contextualSpacing w:val="0"/>
       </w:pPr>
-      <w:bookmarkStart w:id="11" w:name="_Toc536045673"/>
+      <w:bookmarkStart w:id="11" w:name="_Toc536045674"/>
       <w:r>
-        <w:t>Inputs to the Functional Safety Concept</w:t>
+        <w:t>Safety goals from the Hazard Analysis and Risk Assessment</w:t>
       </w:r>
       <w:bookmarkEnd w:id="11"/>
     </w:p>
-    <w:p>
-      <w:pPr>
-        <w:pStyle w:val="berschrift2"/>
-        <w:contextualSpacing w:val="0"/>
-      </w:pPr>
-      <w:bookmarkStart w:id="12" w:name="_Toc536045674"/>
-      <w:r>
-        <w:t>Safety goals from the Hazard Analysis and Risk Assessment</w:t>
-      </w:r>
-      <w:bookmarkEnd w:id="12"/>
-    </w:p>
-    <w:p/>
-    <w:p>
-      <w:pPr>
-        <w:rPr>
-          <w:b/>
-          <w:color w:val="B7B7B7"/>
-        </w:rPr>
-      </w:pPr>
-      <w:r>
-        <w:rPr>
-          <w:b/>
-          <w:color w:val="B7B7B7"/>
-        </w:rPr>
-        <w:t xml:space="preserve">[Instructions: </w:t>
-      </w:r>
-    </w:p>
-    <w:p>
-      <w:pPr>
-        <w:rPr>
-          <w:b/>
-          <w:color w:val="B7B7B7"/>
-        </w:rPr>
-      </w:pPr>
-      <w:r>
-        <w:rPr>
-          <w:b/>
-          <w:color w:val="B7B7B7"/>
-        </w:rPr>
-        <w:t>REQUIRED:</w:t>
-      </w:r>
-    </w:p>
-    <w:p>
-      <w:pPr>
-        <w:rPr>
-          <w:b/>
-          <w:color w:val="B7B7B7"/>
-        </w:rPr>
-      </w:pPr>
-      <w:r>
-        <w:rPr>
-          <w:b/>
-          <w:color w:val="B7B7B7"/>
-        </w:rPr>
-        <w:t>Provide the lane departure warning and lane keeping assistance safety goals as discussed in the lessons and derived in the hazard a</w:t>
-      </w:r>
-      <w:r>
-        <w:rPr>
-          <w:b/>
-          <w:color w:val="B7B7B7"/>
-        </w:rPr>
-        <w:t xml:space="preserve">nalysis and risk assessment. </w:t>
-      </w:r>
-    </w:p>
-    <w:p>
-      <w:pPr>
-        <w:rPr>
-          <w:b/>
-          <w:color w:val="B7B7B7"/>
-        </w:rPr>
-      </w:pPr>
-    </w:p>
-    <w:p>
-      <w:pPr>
-        <w:rPr>
-          <w:b/>
-          <w:color w:val="B7B7B7"/>
-        </w:rPr>
-      </w:pPr>
-      <w:r>
-        <w:rPr>
-          <w:b/>
-          <w:color w:val="B7B7B7"/>
-        </w:rPr>
-        <w:t>OPTIONAL:</w:t>
-      </w:r>
-    </w:p>
-    <w:p>
-      <w:pPr>
-        <w:rPr>
-          <w:b/>
-          <w:color w:val="B7B7B7"/>
-        </w:rPr>
-      </w:pPr>
-      <w:r>
-        <w:rPr>
-          <w:b/>
-          <w:color w:val="B7B7B7"/>
-        </w:rPr>
-        <w:t>If you expanded the hazard analysis and risk assessment to include other safety goals, include them here.</w:t>
-      </w:r>
-    </w:p>
-    <w:p>
-      <w:pPr>
-        <w:rPr>
-          <w:b/>
-          <w:color w:val="B7B7B7"/>
-        </w:rPr>
-      </w:pPr>
-      <w:r>
-        <w:rPr>
-          <w:b/>
-          <w:color w:val="B7B7B7"/>
-        </w:rPr>
-        <w:t>]</w:t>
-      </w:r>
-    </w:p>
-    <w:p/>
     <w:tbl>
       <w:tblPr>
         <w:tblStyle w:val="a0"/>
@@ -1941,12 +1834,6 @@
           <w:insideV w:val="single" w:sz="8" w:space="0" w:color="000000"/>
         </w:tblBorders>
         <w:tblLayout w:type="fixed"/>
-        <w:tblCellMar>
-          <w:top w:w="0" w:type="dxa"/>
-          <w:left w:w="0" w:type="dxa"/>
-          <w:bottom w:w="0" w:type="dxa"/>
-          <w:right w:w="0" w:type="dxa"/>
-        </w:tblCellMar>
         <w:tblLook w:val="0600" w:firstRow="0" w:lastRow="0" w:firstColumn="0" w:lastColumn="0" w:noHBand="1" w:noVBand="1"/>
       </w:tblPr>
       <w:tblGrid>
@@ -1954,14 +1841,6 @@
         <w:gridCol w:w="7305"/>
       </w:tblGrid>
       <w:tr>
-        <w:tblPrEx>
-          <w:tblCellMar>
-            <w:top w:w="0" w:type="dxa"/>
-            <w:left w:w="0" w:type="dxa"/>
-            <w:bottom w:w="0" w:type="dxa"/>
-            <w:right w:w="0" w:type="dxa"/>
-          </w:tblCellMar>
-        </w:tblPrEx>
         <w:tc>
           <w:tcPr>
             <w:tcW w:w="2055" w:type="dxa"/>
@@ -2018,14 +1897,6 @@
         </w:tc>
       </w:tr>
       <w:tr>
-        <w:tblPrEx>
-          <w:tblCellMar>
-            <w:top w:w="0" w:type="dxa"/>
-            <w:left w:w="0" w:type="dxa"/>
-            <w:bottom w:w="0" w:type="dxa"/>
-            <w:right w:w="0" w:type="dxa"/>
-          </w:tblCellMar>
-        </w:tblPrEx>
         <w:tc>
           <w:tcPr>
             <w:tcW w:w="2055" w:type="dxa"/>
@@ -2061,18 +1932,13 @@
               <w:widowControl w:val="0"/>
               <w:spacing w:line="240" w:lineRule="auto"/>
             </w:pPr>
+            <w:r>
+              <w:t>The oscillating steering torque from the lane departure warning function shall be limited.</w:t>
+            </w:r>
           </w:p>
         </w:tc>
       </w:tr>
       <w:tr>
-        <w:tblPrEx>
-          <w:tblCellMar>
-            <w:top w:w="0" w:type="dxa"/>
-            <w:left w:w="0" w:type="dxa"/>
-            <w:bottom w:w="0" w:type="dxa"/>
-            <w:right w:w="0" w:type="dxa"/>
-          </w:tblCellMar>
-        </w:tblPrEx>
         <w:tc>
           <w:tcPr>
             <w:tcW w:w="2055" w:type="dxa"/>
@@ -2108,68 +1974,139 @@
               <w:widowControl w:val="0"/>
               <w:spacing w:line="240" w:lineRule="auto"/>
             </w:pPr>
+            <w:r>
+              <w:t>The lane keeping assistance function shall be time limited and the additional steering torque shall end after a given time interval so that the driver cannot misuse the system for autonomous driving.</w:t>
+            </w:r>
+          </w:p>
+        </w:tc>
+      </w:tr>
+      <w:tr>
+        <w:tc>
+          <w:tcPr>
+            <w:tcW w:w="2055" w:type="dxa"/>
+            <w:tcMar>
+              <w:top w:w="100" w:type="dxa"/>
+              <w:left w:w="100" w:type="dxa"/>
+              <w:bottom w:w="100" w:type="dxa"/>
+              <w:right w:w="100" w:type="dxa"/>
+            </w:tcMar>
+          </w:tcPr>
+          <w:p>
+            <w:pPr>
+              <w:widowControl w:val="0"/>
+              <w:spacing w:line="240" w:lineRule="auto"/>
+            </w:pPr>
+            <w:r>
+              <w:t>Safety_Goal_03</w:t>
+            </w:r>
+          </w:p>
+        </w:tc>
+        <w:tc>
+          <w:tcPr>
+            <w:tcW w:w="7305" w:type="dxa"/>
+            <w:tcMar>
+              <w:top w:w="100" w:type="dxa"/>
+              <w:left w:w="100" w:type="dxa"/>
+              <w:bottom w:w="100" w:type="dxa"/>
+              <w:right w:w="100" w:type="dxa"/>
+            </w:tcMar>
+          </w:tcPr>
+          <w:p>
+            <w:pPr>
+              <w:widowControl w:val="0"/>
+              <w:spacing w:line="240" w:lineRule="auto"/>
+            </w:pPr>
+            <w:r>
+              <w:t>The lane keeping assistance function shall be turned of</w:t>
+            </w:r>
+            <w:r>
+              <w:t>f</w:t>
+            </w:r>
+            <w:r>
+              <w:t xml:space="preserve"> on roads with tight curves so that the driver cannot misuse the system for autonomous driving.</w:t>
+            </w:r>
           </w:p>
         </w:tc>
       </w:tr>
     </w:tbl>
-    <w:p/>
     <w:p>
       <w:pPr>
-        <w:pStyle w:val="berschrift2"/>
+        <w:pStyle w:val="Heading2"/>
         <w:contextualSpacing w:val="0"/>
       </w:pPr>
-      <w:bookmarkStart w:id="13" w:name="_Toc536045675"/>
+      <w:bookmarkStart w:id="12" w:name="_Toc536045675"/>
       <w:r>
         <w:t>Preliminary Architecture</w:t>
       </w:r>
-      <w:bookmarkEnd w:id="13"/>
+      <w:bookmarkEnd w:id="12"/>
     </w:p>
     <w:p>
       <w:r>
         <w:rPr>
-          <w:b/>
-          <w:color w:val="B7B7B7"/>
+          <w:noProof/>
         </w:rPr>
-        <w:t>[Instructions: Provide a preliminary architecture for the lane assistance item. Hint: See Lesson 3: Item Definition]</w:t>
+        <w:drawing>
+          <wp:inline distT="0" distB="0" distL="0" distR="0" wp14:anchorId="2E54C761" wp14:editId="450DAA76">
+            <wp:extent cx="5900738" cy="3317233"/>
+            <wp:effectExtent l="0" t="0" r="5080" b="0"/>
+            <wp:docPr id="4" name="Picture 4"/>
+            <wp:cNvGraphicFramePr>
+              <a:graphicFrameLocks xmlns:a="http://schemas.openxmlformats.org/drawingml/2006/main" noChangeAspect="1"/>
+            </wp:cNvGraphicFramePr>
+            <a:graphic xmlns:a="http://schemas.openxmlformats.org/drawingml/2006/main">
+              <a:graphicData uri="http://schemas.openxmlformats.org/drawingml/2006/picture">
+                <pic:pic xmlns:pic="http://schemas.openxmlformats.org/drawingml/2006/picture">
+                  <pic:nvPicPr>
+                    <pic:cNvPr id="0" name="Picture 1"/>
+                    <pic:cNvPicPr>
+                      <a:picLocks noChangeAspect="1" noChangeArrowheads="1"/>
+                    </pic:cNvPicPr>
+                  </pic:nvPicPr>
+                  <pic:blipFill>
+                    <a:blip r:embed="rId9" cstate="print">
+                      <a:extLst>
+                        <a:ext uri="{28A0092B-C50C-407E-A947-70E740481C1C}">
+                          <a14:useLocalDpi xmlns:a14="http://schemas.microsoft.com/office/drawing/2010/main" val="0"/>
+                        </a:ext>
+                      </a:extLst>
+                    </a:blip>
+                    <a:srcRect/>
+                    <a:stretch>
+                      <a:fillRect/>
+                    </a:stretch>
+                  </pic:blipFill>
+                  <pic:spPr bwMode="auto">
+                    <a:xfrm>
+                      <a:off x="0" y="0"/>
+                      <a:ext cx="5959776" cy="3350422"/>
+                    </a:xfrm>
+                    <a:prstGeom prst="rect">
+                      <a:avLst/>
+                    </a:prstGeom>
+                    <a:noFill/>
+                    <a:ln>
+                      <a:noFill/>
+                    </a:ln>
+                  </pic:spPr>
+                </pic:pic>
+              </a:graphicData>
+            </a:graphic>
+          </wp:inline>
+        </w:drawing>
       </w:r>
     </w:p>
     <w:p>
       <w:pPr>
-        <w:pStyle w:val="berschrift3"/>
+        <w:pStyle w:val="Heading3"/>
         <w:contextualSpacing w:val="0"/>
       </w:pPr>
-      <w:bookmarkStart w:id="14" w:name="_Toc536045676"/>
+      <w:bookmarkStart w:id="13" w:name="_Toc536045676"/>
       <w:r>
+        <w:lastRenderedPageBreak/>
         <w:t>Description of architecture elements</w:t>
       </w:r>
-      <w:bookmarkEnd w:id="14"/>
+      <w:bookmarkEnd w:id="13"/>
     </w:p>
-    <w:p>
-      <w:r>
-        <w:rPr>
-          <w:b/>
-          <w:color w:val="B7B7B7"/>
-        </w:rPr>
-        <w:t xml:space="preserve">[Instructions: Provide a description for each of the item elements; what is each element's purpose in </w:t>
-      </w:r>
-      <w:r>
-        <w:rPr>
-          <w:b/>
-          <w:color w:val="B7B7B7"/>
-        </w:rPr>
-        <w:t>the lane assistance item</w:t>
-      </w:r>
-      <w:proofErr w:type="gramStart"/>
-      <w:r>
-        <w:rPr>
-          <w:b/>
-          <w:color w:val="B7B7B7"/>
-        </w:rPr>
-        <w:t>? ]</w:t>
-      </w:r>
-      <w:proofErr w:type="gramEnd"/>
-    </w:p>
-    <w:p/>
     <w:tbl>
       <w:tblPr>
         <w:tblStyle w:val="a1"/>
@@ -2184,12 +2121,6 @@
           <w:insideV w:val="single" w:sz="8" w:space="0" w:color="000000"/>
         </w:tblBorders>
         <w:tblLayout w:type="fixed"/>
-        <w:tblCellMar>
-          <w:top w:w="0" w:type="dxa"/>
-          <w:left w:w="0" w:type="dxa"/>
-          <w:bottom w:w="0" w:type="dxa"/>
-          <w:right w:w="0" w:type="dxa"/>
-        </w:tblCellMar>
         <w:tblLook w:val="0600" w:firstRow="0" w:lastRow="0" w:firstColumn="0" w:lastColumn="0" w:noHBand="1" w:noVBand="1"/>
       </w:tblPr>
       <w:tblGrid>
@@ -2197,14 +2128,6 @@
         <w:gridCol w:w="5565"/>
       </w:tblGrid>
       <w:tr>
-        <w:tblPrEx>
-          <w:tblCellMar>
-            <w:top w:w="0" w:type="dxa"/>
-            <w:left w:w="0" w:type="dxa"/>
-            <w:bottom w:w="0" w:type="dxa"/>
-            <w:right w:w="0" w:type="dxa"/>
-          </w:tblCellMar>
-        </w:tblPrEx>
         <w:tc>
           <w:tcPr>
             <w:tcW w:w="3795" w:type="dxa"/>
@@ -2261,14 +2184,6 @@
         </w:tc>
       </w:tr>
       <w:tr>
-        <w:tblPrEx>
-          <w:tblCellMar>
-            <w:top w:w="0" w:type="dxa"/>
-            <w:left w:w="0" w:type="dxa"/>
-            <w:bottom w:w="0" w:type="dxa"/>
-            <w:right w:w="0" w:type="dxa"/>
-          </w:tblCellMar>
-        </w:tblPrEx>
         <w:tc>
           <w:tcPr>
             <w:tcW w:w="3795" w:type="dxa"/>
@@ -2304,18 +2219,16 @@
               <w:widowControl w:val="0"/>
               <w:spacing w:line="240" w:lineRule="auto"/>
             </w:pPr>
+            <w:r>
+              <w:t>Records</w:t>
+            </w:r>
+            <w:r>
+              <w:t xml:space="preserve"> an image of the current road</w:t>
+            </w:r>
           </w:p>
         </w:tc>
       </w:tr>
       <w:tr>
-        <w:tblPrEx>
-          <w:tblCellMar>
-            <w:top w:w="0" w:type="dxa"/>
-            <w:left w:w="0" w:type="dxa"/>
-            <w:bottom w:w="0" w:type="dxa"/>
-            <w:right w:w="0" w:type="dxa"/>
-          </w:tblCellMar>
-        </w:tblPrEx>
         <w:tc>
           <w:tcPr>
             <w:tcW w:w="3795" w:type="dxa"/>
@@ -2351,18 +2264,19 @@
               <w:widowControl w:val="0"/>
               <w:spacing w:line="240" w:lineRule="auto"/>
             </w:pPr>
+            <w:r>
+              <w:t xml:space="preserve">Calculates the position </w:t>
+            </w:r>
+            <w:r>
+              <w:t xml:space="preserve">and orientation </w:t>
+            </w:r>
+            <w:r>
+              <w:t>of the car respectively to the lane lines</w:t>
+            </w:r>
           </w:p>
         </w:tc>
       </w:tr>
       <w:tr>
-        <w:tblPrEx>
-          <w:tblCellMar>
-            <w:top w:w="0" w:type="dxa"/>
-            <w:left w:w="0" w:type="dxa"/>
-            <w:bottom w:w="0" w:type="dxa"/>
-            <w:right w:w="0" w:type="dxa"/>
-          </w:tblCellMar>
-        </w:tblPrEx>
         <w:tc>
           <w:tcPr>
             <w:tcW w:w="3795" w:type="dxa"/>
@@ -2379,7 +2293,6 @@
               <w:spacing w:line="240" w:lineRule="auto"/>
             </w:pPr>
             <w:r>
-              <w:lastRenderedPageBreak/>
               <w:t>Car Display</w:t>
             </w:r>
           </w:p>
@@ -2399,18 +2312,19 @@
               <w:widowControl w:val="0"/>
               <w:spacing w:line="240" w:lineRule="auto"/>
             </w:pPr>
+            <w:r>
+              <w:t xml:space="preserve">Displays </w:t>
+            </w:r>
+            <w:r>
+              <w:t xml:space="preserve">the status of the functions and the </w:t>
+            </w:r>
+            <w:r>
+              <w:t>driver warnings</w:t>
+            </w:r>
           </w:p>
         </w:tc>
       </w:tr>
       <w:tr>
-        <w:tblPrEx>
-          <w:tblCellMar>
-            <w:top w:w="0" w:type="dxa"/>
-            <w:left w:w="0" w:type="dxa"/>
-            <w:bottom w:w="0" w:type="dxa"/>
-            <w:right w:w="0" w:type="dxa"/>
-          </w:tblCellMar>
-        </w:tblPrEx>
         <w:tc>
           <w:tcPr>
             <w:tcW w:w="3795" w:type="dxa"/>
@@ -2446,18 +2360,19 @@
               <w:widowControl w:val="0"/>
               <w:spacing w:line="240" w:lineRule="auto"/>
             </w:pPr>
+            <w:r>
+              <w:t xml:space="preserve">Controls the </w:t>
+            </w:r>
+            <w:r>
+              <w:t xml:space="preserve">LED for the status and </w:t>
+            </w:r>
+            <w:r>
+              <w:t>driver warnings</w:t>
+            </w:r>
           </w:p>
         </w:tc>
       </w:tr>
       <w:tr>
-        <w:tblPrEx>
-          <w:tblCellMar>
-            <w:top w:w="0" w:type="dxa"/>
-            <w:left w:w="0" w:type="dxa"/>
-            <w:bottom w:w="0" w:type="dxa"/>
-            <w:right w:w="0" w:type="dxa"/>
-          </w:tblCellMar>
-        </w:tblPrEx>
         <w:tc>
           <w:tcPr>
             <w:tcW w:w="3795" w:type="dxa"/>
@@ -2493,18 +2408,13 @@
               <w:widowControl w:val="0"/>
               <w:spacing w:line="240" w:lineRule="auto"/>
             </w:pPr>
+            <w:r>
+              <w:t>Senses the torque the driver applies to the steering wheel</w:t>
+            </w:r>
           </w:p>
         </w:tc>
       </w:tr>
       <w:tr>
-        <w:tblPrEx>
-          <w:tblCellMar>
-            <w:top w:w="0" w:type="dxa"/>
-            <w:left w:w="0" w:type="dxa"/>
-            <w:bottom w:w="0" w:type="dxa"/>
-            <w:right w:w="0" w:type="dxa"/>
-          </w:tblCellMar>
-        </w:tblPrEx>
         <w:tc>
           <w:tcPr>
             <w:tcW w:w="3795" w:type="dxa"/>
@@ -2540,18 +2450,13 @@
               <w:widowControl w:val="0"/>
               <w:spacing w:line="240" w:lineRule="auto"/>
             </w:pPr>
+            <w:r>
+              <w:t>Controls the torque of the steering wheel motor</w:t>
+            </w:r>
           </w:p>
         </w:tc>
       </w:tr>
       <w:tr>
-        <w:tblPrEx>
-          <w:tblCellMar>
-            <w:top w:w="0" w:type="dxa"/>
-            <w:left w:w="0" w:type="dxa"/>
-            <w:bottom w:w="0" w:type="dxa"/>
-            <w:right w:w="0" w:type="dxa"/>
-          </w:tblCellMar>
-        </w:tblPrEx>
         <w:tc>
           <w:tcPr>
             <w:tcW w:w="3795" w:type="dxa"/>
@@ -2587,23 +2492,25 @@
               <w:widowControl w:val="0"/>
               <w:spacing w:line="240" w:lineRule="auto"/>
             </w:pPr>
+            <w:r>
+              <w:t>Applies the torque to the steering wheel</w:t>
+            </w:r>
           </w:p>
         </w:tc>
       </w:tr>
     </w:tbl>
-    <w:p/>
     <w:p>
       <w:pPr>
-        <w:pStyle w:val="berschrift1"/>
+        <w:pStyle w:val="Heading1"/>
         <w:contextualSpacing w:val="0"/>
       </w:pPr>
-      <w:bookmarkStart w:id="15" w:name="_v8l7qfui8b16" w:colFirst="0" w:colLast="0"/>
-      <w:bookmarkStart w:id="16" w:name="_Toc536045677"/>
-      <w:bookmarkEnd w:id="15"/>
+      <w:bookmarkStart w:id="14" w:name="_v8l7qfui8b16" w:colFirst="0" w:colLast="0"/>
+      <w:bookmarkStart w:id="15" w:name="_Toc536045677"/>
+      <w:bookmarkEnd w:id="14"/>
       <w:r>
         <w:t>Functional Safety Concept</w:t>
       </w:r>
-      <w:bookmarkEnd w:id="16"/>
+      <w:bookmarkEnd w:id="15"/>
     </w:p>
     <w:p>
       <w:r>
@@ -2664,26 +2571,15 @@
     </w:p>
     <w:p>
       <w:pPr>
-        <w:pStyle w:val="berschrift2"/>
+        <w:pStyle w:val="Heading2"/>
         <w:contextualSpacing w:val="0"/>
       </w:pPr>
-      <w:bookmarkStart w:id="17" w:name="_Toc536045678"/>
+      <w:bookmarkStart w:id="16" w:name="_Toc536045678"/>
       <w:r>
         <w:t>Functional Safety Analysis</w:t>
       </w:r>
-      <w:bookmarkEnd w:id="17"/>
+      <w:bookmarkEnd w:id="16"/>
     </w:p>
-    <w:p/>
-    <w:p>
-      <w:r>
-        <w:rPr>
-          <w:b/>
-          <w:color w:val="B7B7B7"/>
-        </w:rPr>
-        <w:t>[Instructions: Fill in the functional safety analysis table below.]</w:t>
-      </w:r>
-    </w:p>
-    <w:p/>
     <w:tbl>
       <w:tblPr>
         <w:tblStyle w:val="a2"/>
@@ -2698,12 +2594,6 @@
           <w:insideV w:val="single" w:sz="8" w:space="0" w:color="000000"/>
         </w:tblBorders>
         <w:tblLayout w:type="fixed"/>
-        <w:tblCellMar>
-          <w:top w:w="0" w:type="dxa"/>
-          <w:left w:w="0" w:type="dxa"/>
-          <w:bottom w:w="0" w:type="dxa"/>
-          <w:right w:w="0" w:type="dxa"/>
-        </w:tblCellMar>
         <w:tblLook w:val="0600" w:firstRow="0" w:lastRow="0" w:firstColumn="0" w:lastColumn="0" w:noHBand="1" w:noVBand="1"/>
       </w:tblPr>
       <w:tblGrid>
@@ -2713,14 +2603,6 @@
         <w:gridCol w:w="2340"/>
       </w:tblGrid>
       <w:tr>
-        <w:tblPrEx>
-          <w:tblCellMar>
-            <w:top w:w="0" w:type="dxa"/>
-            <w:left w:w="0" w:type="dxa"/>
-            <w:bottom w:w="0" w:type="dxa"/>
-            <w:right w:w="0" w:type="dxa"/>
-          </w:tblCellMar>
-        </w:tblPrEx>
         <w:tc>
           <w:tcPr>
             <w:tcW w:w="2340" w:type="dxa"/>
@@ -2831,14 +2713,6 @@
         </w:tc>
       </w:tr>
       <w:tr>
-        <w:tblPrEx>
-          <w:tblCellMar>
-            <w:top w:w="0" w:type="dxa"/>
-            <w:left w:w="0" w:type="dxa"/>
-            <w:bottom w:w="0" w:type="dxa"/>
-            <w:right w:w="0" w:type="dxa"/>
-          </w:tblCellMar>
-        </w:tblPrEx>
         <w:tc>
           <w:tcPr>
             <w:tcW w:w="2340" w:type="dxa"/>
@@ -2875,10 +2749,7 @@
               <w:spacing w:line="240" w:lineRule="auto"/>
             </w:pPr>
             <w:r>
-              <w:t>Lane Departure Warning (LD</w:t>
-            </w:r>
-            <w:r>
-              <w:t>W) function shall apply an oscillating steering torque to provide the driver a haptic feedback</w:t>
+              <w:t>Lane Departure Warning (LDW) function shall apply an oscillating steering torque to provide the driver a haptic feedback</w:t>
             </w:r>
           </w:p>
         </w:tc>
@@ -2897,6 +2768,9 @@
               <w:widowControl w:val="0"/>
               <w:spacing w:line="240" w:lineRule="auto"/>
             </w:pPr>
+            <w:r>
+              <w:t>MORE</w:t>
+            </w:r>
           </w:p>
         </w:tc>
         <w:tc>
@@ -2913,19 +2787,26 @@
             <w:pPr>
               <w:widowControl w:val="0"/>
               <w:spacing w:line="240" w:lineRule="auto"/>
-            </w:pPr>
+              <w:rPr>
+                <w:lang w:val="en-GB"/>
+              </w:rPr>
+            </w:pPr>
+            <w:r>
+              <w:rPr>
+                <w:lang w:val="en-GB"/>
+              </w:rPr>
+              <w:t>The lane departure warning function applies an oscillating torque with very high torque amplitude (above limit)</w:t>
+            </w:r>
+            <w:r>
+              <w:rPr>
+                <w:lang w:val="en-GB"/>
+              </w:rPr>
+              <w:t>.</w:t>
+            </w:r>
           </w:p>
         </w:tc>
       </w:tr>
       <w:tr>
-        <w:tblPrEx>
-          <w:tblCellMar>
-            <w:top w:w="0" w:type="dxa"/>
-            <w:left w:w="0" w:type="dxa"/>
-            <w:bottom w:w="0" w:type="dxa"/>
-            <w:right w:w="0" w:type="dxa"/>
-          </w:tblCellMar>
-        </w:tblPrEx>
         <w:tc>
           <w:tcPr>
             <w:tcW w:w="2340" w:type="dxa"/>
@@ -2962,7 +2843,11 @@
               <w:spacing w:line="240" w:lineRule="auto"/>
             </w:pPr>
             <w:r>
-              <w:t>Lane Departure Warning (LDW) function shall apply an oscillating steering torque to provide the driver a haptic feedback</w:t>
+              <w:t xml:space="preserve">Lane Departure Warning (LDW) function shall apply an oscillating steering </w:t>
+            </w:r>
+            <w:r>
+              <w:lastRenderedPageBreak/>
+              <w:t>torque to provide the driver a haptic feedback</w:t>
             </w:r>
           </w:p>
         </w:tc>
@@ -2981,6 +2866,10 @@
               <w:widowControl w:val="0"/>
               <w:spacing w:line="240" w:lineRule="auto"/>
             </w:pPr>
+            <w:r>
+              <w:lastRenderedPageBreak/>
+              <w:t>MORE</w:t>
+            </w:r>
           </w:p>
         </w:tc>
         <w:tc>
@@ -2997,25 +2886,33 @@
             <w:pPr>
               <w:widowControl w:val="0"/>
               <w:spacing w:line="240" w:lineRule="auto"/>
-            </w:pPr>
-          </w:p>
-          <w:p>
-            <w:pPr>
-              <w:widowControl w:val="0"/>
-              <w:spacing w:line="240" w:lineRule="auto"/>
-            </w:pPr>
+              <w:rPr>
+                <w:lang w:val="en-GB"/>
+              </w:rPr>
+            </w:pPr>
+            <w:r>
+              <w:rPr>
+                <w:lang w:val="en-GB"/>
+              </w:rPr>
+              <w:t xml:space="preserve">The lane departure warning function applies an oscillating torque with very high </w:t>
+            </w:r>
+            <w:r>
+              <w:rPr>
+                <w:lang w:val="en-GB"/>
+              </w:rPr>
+              <w:lastRenderedPageBreak/>
+              <w:t>torque frequency (above limit)</w:t>
+            </w:r>
+            <w:r>
+              <w:rPr>
+                <w:lang w:val="en-GB"/>
+              </w:rPr>
+              <w:t>.</w:t>
+            </w:r>
           </w:p>
         </w:tc>
       </w:tr>
       <w:tr>
-        <w:tblPrEx>
-          <w:tblCellMar>
-            <w:top w:w="0" w:type="dxa"/>
-            <w:left w:w="0" w:type="dxa"/>
-            <w:bottom w:w="0" w:type="dxa"/>
-            <w:right w:w="0" w:type="dxa"/>
-          </w:tblCellMar>
-        </w:tblPrEx>
         <w:tc>
           <w:tcPr>
             <w:tcW w:w="2340" w:type="dxa"/>
@@ -3032,6 +2929,7 @@
               <w:spacing w:line="240" w:lineRule="auto"/>
             </w:pPr>
             <w:r>
+              <w:lastRenderedPageBreak/>
               <w:t>Malfunction_03</w:t>
             </w:r>
           </w:p>
@@ -3052,11 +2950,7 @@
               <w:spacing w:line="240" w:lineRule="auto"/>
             </w:pPr>
             <w:r>
-              <w:t xml:space="preserve">Lane Keeping Assistance (LKA) </w:t>
-            </w:r>
-            <w:r>
-              <w:lastRenderedPageBreak/>
-              <w:t>function shall apply the steering torque when active in order to stay in ego lane</w:t>
+              <w:t>Lane Keeping Assistance (LKA) function shall apply the steering torque when active in order to stay in ego lane</w:t>
             </w:r>
           </w:p>
         </w:tc>
@@ -3075,6 +2969,9 @@
               <w:widowControl w:val="0"/>
               <w:spacing w:line="240" w:lineRule="auto"/>
             </w:pPr>
+            <w:r>
+              <w:t>NO</w:t>
+            </w:r>
           </w:p>
         </w:tc>
         <w:tc>
@@ -3091,6 +2988,9 @@
             <w:pPr>
               <w:widowControl w:val="0"/>
             </w:pPr>
+            <w:r>
+              <w:t>The lane keeping assistance function is not limited in time duration which leads to misuse as an autonomous driving function.</w:t>
+            </w:r>
           </w:p>
         </w:tc>
       </w:tr>
@@ -3098,40 +2998,19 @@
     <w:p/>
     <w:p>
       <w:pPr>
-        <w:pStyle w:val="berschrift2"/>
+        <w:pStyle w:val="Heading2"/>
         <w:contextualSpacing w:val="0"/>
       </w:pPr>
-      <w:bookmarkStart w:id="18" w:name="_Toc536045679"/>
+      <w:bookmarkStart w:id="17" w:name="_Toc536045679"/>
       <w:r>
         <w:t>Functional Safety Requirements</w:t>
       </w:r>
-      <w:bookmarkEnd w:id="18"/>
-    </w:p>
-    <w:p>
-      <w:r>
-        <w:rPr>
-          <w:b/>
-          <w:color w:val="B7B7B7"/>
-        </w:rPr>
-        <w:t xml:space="preserve">[Instructions: Fill in the functional safety requirements for the lane departure </w:t>
-      </w:r>
-      <w:proofErr w:type="gramStart"/>
-      <w:r>
-        <w:rPr>
-          <w:b/>
-          <w:color w:val="B7B7B7"/>
-        </w:rPr>
-        <w:t>warning ]</w:t>
-      </w:r>
-      <w:proofErr w:type="gramEnd"/>
+      <w:bookmarkEnd w:id="17"/>
     </w:p>
     <w:p/>
     <w:p>
       <w:r>
-        <w:t>Lane Departure Wa</w:t>
-      </w:r>
-      <w:r>
-        <w:t>rning (LDW) Requirements:</w:t>
+        <w:t>Lane Departure Warning (LDW) Requirements:</w:t>
       </w:r>
     </w:p>
     <w:p/>
@@ -3149,12 +3028,6 @@
           <w:insideV w:val="single" w:sz="8" w:space="0" w:color="000000"/>
         </w:tblBorders>
         <w:tblLayout w:type="fixed"/>
-        <w:tblCellMar>
-          <w:top w:w="0" w:type="dxa"/>
-          <w:left w:w="0" w:type="dxa"/>
-          <w:bottom w:w="0" w:type="dxa"/>
-          <w:right w:w="0" w:type="dxa"/>
-        </w:tblCellMar>
         <w:tblLook w:val="0600" w:firstRow="0" w:lastRow="0" w:firstColumn="0" w:lastColumn="0" w:noHBand="1" w:noVBand="1"/>
       </w:tblPr>
       <w:tblGrid>
@@ -3165,14 +3038,6 @@
         <w:gridCol w:w="1920"/>
       </w:tblGrid>
       <w:tr>
-        <w:tblPrEx>
-          <w:tblCellMar>
-            <w:top w:w="0" w:type="dxa"/>
-            <w:left w:w="0" w:type="dxa"/>
-            <w:bottom w:w="0" w:type="dxa"/>
-            <w:right w:w="0" w:type="dxa"/>
-          </w:tblCellMar>
-        </w:tblPrEx>
         <w:tc>
           <w:tcPr>
             <w:tcW w:w="1530" w:type="dxa"/>
@@ -3310,14 +3175,6 @@
         </w:tc>
       </w:tr>
       <w:tr>
-        <w:tblPrEx>
-          <w:tblCellMar>
-            <w:top w:w="0" w:type="dxa"/>
-            <w:left w:w="0" w:type="dxa"/>
-            <w:bottom w:w="0" w:type="dxa"/>
-            <w:right w:w="0" w:type="dxa"/>
-          </w:tblCellMar>
-        </w:tblPrEx>
         <w:tc>
           <w:tcPr>
             <w:tcW w:w="1530" w:type="dxa"/>
@@ -3379,6 +3236,17 @@
             <w:pPr>
               <w:widowControl w:val="0"/>
             </w:pPr>
+            <w:r>
+              <w:t xml:space="preserve">The lane keeping item shall ensure that the lane departure oscillating torque amplitude is below </w:t>
+            </w:r>
+            <w:proofErr w:type="spellStart"/>
+            <w:r>
+              <w:t>Max_Torque_Amplitude</w:t>
+            </w:r>
+            <w:proofErr w:type="spellEnd"/>
+            <w:r>
+              <w:t>.</w:t>
+            </w:r>
           </w:p>
         </w:tc>
         <w:tc>
@@ -3396,6 +3264,9 @@
               <w:widowControl w:val="0"/>
               <w:spacing w:line="240" w:lineRule="auto"/>
             </w:pPr>
+            <w:r>
+              <w:t>C</w:t>
+            </w:r>
           </w:p>
         </w:tc>
         <w:tc>
@@ -3413,6 +3284,9 @@
               <w:widowControl w:val="0"/>
               <w:spacing w:line="240" w:lineRule="auto"/>
             </w:pPr>
+            <w:r>
+              <w:t>50ms</w:t>
+            </w:r>
           </w:p>
         </w:tc>
         <w:tc>
@@ -3430,18 +3304,13 @@
               <w:widowControl w:val="0"/>
               <w:spacing w:line="240" w:lineRule="auto"/>
             </w:pPr>
+            <w:r>
+              <w:t>OFF</w:t>
+            </w:r>
           </w:p>
         </w:tc>
       </w:tr>
       <w:tr>
-        <w:tblPrEx>
-          <w:tblCellMar>
-            <w:top w:w="0" w:type="dxa"/>
-            <w:left w:w="0" w:type="dxa"/>
-            <w:bottom w:w="0" w:type="dxa"/>
-            <w:right w:w="0" w:type="dxa"/>
-          </w:tblCellMar>
-        </w:tblPrEx>
         <w:tc>
           <w:tcPr>
             <w:tcW w:w="1530" w:type="dxa"/>
@@ -3503,6 +3372,17 @@
             <w:pPr>
               <w:widowControl w:val="0"/>
             </w:pPr>
+            <w:r>
+              <w:t xml:space="preserve">The lane keeping item shall ensure that the lane departure oscillating torque frequency is below </w:t>
+            </w:r>
+            <w:proofErr w:type="spellStart"/>
+            <w:r>
+              <w:t>Max_Torque_Frequency</w:t>
+            </w:r>
+            <w:proofErr w:type="spellEnd"/>
+            <w:r>
+              <w:t>.</w:t>
+            </w:r>
           </w:p>
         </w:tc>
         <w:tc>
@@ -3520,6 +3400,9 @@
               <w:widowControl w:val="0"/>
               <w:spacing w:line="240" w:lineRule="auto"/>
             </w:pPr>
+            <w:r>
+              <w:t>C</w:t>
+            </w:r>
           </w:p>
         </w:tc>
         <w:tc>
@@ -3537,6 +3420,9 @@
               <w:widowControl w:val="0"/>
               <w:spacing w:line="240" w:lineRule="auto"/>
             </w:pPr>
+            <w:r>
+              <w:t>50ms</w:t>
+            </w:r>
           </w:p>
         </w:tc>
         <w:tc>
@@ -3554,6 +3440,9 @@
               <w:widowControl w:val="0"/>
               <w:spacing w:line="240" w:lineRule="auto"/>
             </w:pPr>
+            <w:r>
+              <w:t>OFF</w:t>
+            </w:r>
           </w:p>
         </w:tc>
       </w:tr>
@@ -3580,12 +3469,6 @@
           <w:insideV w:val="single" w:sz="8" w:space="0" w:color="000000"/>
         </w:tblBorders>
         <w:tblLayout w:type="fixed"/>
-        <w:tblCellMar>
-          <w:top w:w="0" w:type="dxa"/>
-          <w:left w:w="0" w:type="dxa"/>
-          <w:bottom w:w="0" w:type="dxa"/>
-          <w:right w:w="0" w:type="dxa"/>
-        </w:tblCellMar>
         <w:tblLook w:val="0600" w:firstRow="0" w:lastRow="0" w:firstColumn="0" w:lastColumn="0" w:noHBand="1" w:noVBand="1"/>
       </w:tblPr>
       <w:tblGrid>
@@ -3594,14 +3477,6 @@
         <w:gridCol w:w="4005"/>
       </w:tblGrid>
       <w:tr>
-        <w:tblPrEx>
-          <w:tblCellMar>
-            <w:top w:w="0" w:type="dxa"/>
-            <w:left w:w="0" w:type="dxa"/>
-            <w:bottom w:w="0" w:type="dxa"/>
-            <w:right w:w="0" w:type="dxa"/>
-          </w:tblCellMar>
-        </w:tblPrEx>
         <w:tc>
           <w:tcPr>
             <w:tcW w:w="1530" w:type="dxa"/>
@@ -3715,14 +3590,6 @@
         </w:tc>
       </w:tr>
       <w:tr>
-        <w:tblPrEx>
-          <w:tblCellMar>
-            <w:top w:w="0" w:type="dxa"/>
-            <w:left w:w="0" w:type="dxa"/>
-            <w:bottom w:w="0" w:type="dxa"/>
-            <w:right w:w="0" w:type="dxa"/>
-          </w:tblCellMar>
-        </w:tblPrEx>
         <w:tc>
           <w:tcPr>
             <w:tcW w:w="1530" w:type="dxa"/>
@@ -3784,6 +3651,28 @@
             <w:pPr>
               <w:widowControl w:val="0"/>
             </w:pPr>
+            <w:r>
+              <w:t xml:space="preserve">The test drivers can still control the car while it is </w:t>
+            </w:r>
+            <w:r>
+              <w:t>trying to warn the driver</w:t>
+            </w:r>
+            <w:r>
+              <w:t xml:space="preserve">, and they also can feel the warning. To validate this, several test </w:t>
+            </w:r>
+            <w:r>
+              <w:t>drivers</w:t>
+            </w:r>
+            <w:r>
+              <w:t xml:space="preserve"> will receive different </w:t>
+            </w:r>
+            <w:r>
+              <w:t xml:space="preserve">amplitudes and after each test they must document, how they </w:t>
+            </w:r>
+            <w:r>
+              <w:lastRenderedPageBreak/>
+              <w:t>could control the car and if they felt the warning.</w:t>
+            </w:r>
           </w:p>
         </w:tc>
         <w:tc>
@@ -3801,18 +3690,23 @@
               <w:widowControl w:val="0"/>
               <w:spacing w:line="240" w:lineRule="auto"/>
             </w:pPr>
+            <w:r>
+              <w:lastRenderedPageBreak/>
+              <w:t xml:space="preserve">A testing environment simulates different driver steering torque inputs and measures the amplitude of the LDW. The values measured should not be higher than the limit, with a tolerance of </w:t>
+            </w:r>
+            <w:r>
+              <w:t>3</w:t>
+            </w:r>
+            <w:r>
+              <w:t>%</w:t>
+            </w:r>
+            <w:r>
+              <w:t>.</w:t>
+            </w:r>
           </w:p>
         </w:tc>
       </w:tr>
       <w:tr>
-        <w:tblPrEx>
-          <w:tblCellMar>
-            <w:top w:w="0" w:type="dxa"/>
-            <w:left w:w="0" w:type="dxa"/>
-            <w:bottom w:w="0" w:type="dxa"/>
-            <w:right w:w="0" w:type="dxa"/>
-          </w:tblCellMar>
-        </w:tblPrEx>
         <w:tc>
           <w:tcPr>
             <w:tcW w:w="1530" w:type="dxa"/>
@@ -3874,6 +3768,15 @@
             <w:pPr>
               <w:widowControl w:val="0"/>
             </w:pPr>
+            <w:r>
+              <w:t xml:space="preserve">The test drivers can still control the car while it is trying to warn the driver, and they also can feel the warning. To validate this, several test drivers will receive different frequencies and after each test </w:t>
+            </w:r>
+            <w:r>
+              <w:t xml:space="preserve">they must </w:t>
+            </w:r>
+            <w:r>
+              <w:t>document, how they could control the car and if they felt the warning.</w:t>
+            </w:r>
           </w:p>
         </w:tc>
         <w:tc>
@@ -3891,23 +3794,27 @@
               <w:widowControl w:val="0"/>
               <w:spacing w:line="240" w:lineRule="auto"/>
             </w:pPr>
+            <w:r>
+              <w:t xml:space="preserve">A testing environment simulates different driver steering torque inputs and measures the frequency of the LDW. The values measured should not be higher than the limit, with a tolerance of </w:t>
+            </w:r>
+            <w:r>
+              <w:t>3</w:t>
+            </w:r>
+            <w:r>
+              <w:t>%</w:t>
+            </w:r>
+            <w:r>
+              <w:t>.</w:t>
+            </w:r>
           </w:p>
         </w:tc>
       </w:tr>
     </w:tbl>
     <w:p/>
-    <w:p/>
     <w:p>
-      <w:r>
-        <w:rPr>
-          <w:b/>
-          <w:color w:val="B7B7B7"/>
-        </w:rPr>
-        <w:t>[Instructions: Fill in the functional safety requirements for the lane keeping assistance]</w:t>
-      </w:r>
+      <w:bookmarkStart w:id="18" w:name="_GoBack"/>
+      <w:bookmarkEnd w:id="18"/>
     </w:p>
-    <w:p/>
-    <w:p/>
     <w:p>
       <w:r>
         <w:t>Lane Keeping Assistance (LKA) Requirements:</w:t>
@@ -3928,12 +3835,6 @@
           <w:insideV w:val="single" w:sz="8" w:space="0" w:color="000000"/>
         </w:tblBorders>
         <w:tblLayout w:type="fixed"/>
-        <w:tblCellMar>
-          <w:top w:w="0" w:type="dxa"/>
-          <w:left w:w="0" w:type="dxa"/>
-          <w:bottom w:w="0" w:type="dxa"/>
-          <w:right w:w="0" w:type="dxa"/>
-        </w:tblCellMar>
         <w:tblLook w:val="0600" w:firstRow="0" w:lastRow="0" w:firstColumn="0" w:lastColumn="0" w:noHBand="1" w:noVBand="1"/>
       </w:tblPr>
       <w:tblGrid>
@@ -3944,14 +3845,6 @@
         <w:gridCol w:w="1920"/>
       </w:tblGrid>
       <w:tr>
-        <w:tblPrEx>
-          <w:tblCellMar>
-            <w:top w:w="0" w:type="dxa"/>
-            <w:left w:w="0" w:type="dxa"/>
-            <w:bottom w:w="0" w:type="dxa"/>
-            <w:right w:w="0" w:type="dxa"/>
-          </w:tblCellMar>
-        </w:tblPrEx>
         <w:tc>
           <w:tcPr>
             <w:tcW w:w="1530" w:type="dxa"/>
@@ -4089,14 +3982,6 @@
         </w:tc>
       </w:tr>
       <w:tr>
-        <w:tblPrEx>
-          <w:tblCellMar>
-            <w:top w:w="0" w:type="dxa"/>
-            <w:left w:w="0" w:type="dxa"/>
-            <w:bottom w:w="0" w:type="dxa"/>
-            <w:right w:w="0" w:type="dxa"/>
-          </w:tblCellMar>
-        </w:tblPrEx>
         <w:tc>
           <w:tcPr>
             <w:tcW w:w="1530" w:type="dxa"/>
@@ -4158,6 +4043,20 @@
             <w:pPr>
               <w:widowControl w:val="0"/>
             </w:pPr>
+            <w:r>
+              <w:t>T</w:t>
+            </w:r>
+            <w:r>
+              <w:t xml:space="preserve">he electronic power steering ECU shall ensure that the lane keeping assistance torque is applied for only </w:t>
+            </w:r>
+            <w:proofErr w:type="spellStart"/>
+            <w:r>
+              <w:t>Max_Duration</w:t>
+            </w:r>
+            <w:proofErr w:type="spellEnd"/>
+            <w:r>
+              <w:t>.</w:t>
+            </w:r>
           </w:p>
         </w:tc>
         <w:tc>
@@ -4175,6 +4074,9 @@
               <w:widowControl w:val="0"/>
               <w:spacing w:line="240" w:lineRule="auto"/>
             </w:pPr>
+            <w:r>
+              <w:t>B</w:t>
+            </w:r>
           </w:p>
         </w:tc>
         <w:tc>
@@ -4192,6 +4094,9 @@
               <w:widowControl w:val="0"/>
               <w:spacing w:line="240" w:lineRule="auto"/>
             </w:pPr>
+            <w:r>
+              <w:t>3-5s</w:t>
+            </w:r>
           </w:p>
         </w:tc>
         <w:tc>
@@ -4209,6 +4114,9 @@
               <w:widowControl w:val="0"/>
               <w:spacing w:line="240" w:lineRule="auto"/>
             </w:pPr>
+            <w:r>
+              <w:t>OFF</w:t>
+            </w:r>
           </w:p>
         </w:tc>
       </w:tr>
@@ -4235,12 +4143,6 @@
           <w:insideV w:val="single" w:sz="8" w:space="0" w:color="000000"/>
         </w:tblBorders>
         <w:tblLayout w:type="fixed"/>
-        <w:tblCellMar>
-          <w:top w:w="0" w:type="dxa"/>
-          <w:left w:w="0" w:type="dxa"/>
-          <w:bottom w:w="0" w:type="dxa"/>
-          <w:right w:w="0" w:type="dxa"/>
-        </w:tblCellMar>
         <w:tblLook w:val="0600" w:firstRow="0" w:lastRow="0" w:firstColumn="0" w:lastColumn="0" w:noHBand="1" w:noVBand="1"/>
       </w:tblPr>
       <w:tblGrid>
@@ -4249,14 +4151,6 @@
         <w:gridCol w:w="4005"/>
       </w:tblGrid>
       <w:tr>
-        <w:tblPrEx>
-          <w:tblCellMar>
-            <w:top w:w="0" w:type="dxa"/>
-            <w:left w:w="0" w:type="dxa"/>
-            <w:bottom w:w="0" w:type="dxa"/>
-            <w:right w:w="0" w:type="dxa"/>
-          </w:tblCellMar>
-        </w:tblPrEx>
         <w:tc>
           <w:tcPr>
             <w:tcW w:w="1530" w:type="dxa"/>
@@ -4370,14 +4264,6 @@
         </w:tc>
       </w:tr>
       <w:tr>
-        <w:tblPrEx>
-          <w:tblCellMar>
-            <w:top w:w="0" w:type="dxa"/>
-            <w:left w:w="0" w:type="dxa"/>
-            <w:bottom w:w="0" w:type="dxa"/>
-            <w:right w:w="0" w:type="dxa"/>
-          </w:tblCellMar>
-        </w:tblPrEx>
         <w:tc>
           <w:tcPr>
             <w:tcW w:w="1530" w:type="dxa"/>
@@ -4439,6 +4325,39 @@
             <w:pPr>
               <w:widowControl w:val="0"/>
             </w:pPr>
+            <w:r>
+              <w:t xml:space="preserve">The test drivers </w:t>
+            </w:r>
+            <w:r>
+              <w:t>do not treat the car as autonomous vehicle, because the LKA function turns off, if the driver does not have his hands on the steering wheel.</w:t>
+            </w:r>
+            <w:r>
+              <w:t xml:space="preserve"> To validate this, several test drivers will </w:t>
+            </w:r>
+            <w:r>
+              <w:t xml:space="preserve">have </w:t>
+            </w:r>
+            <w:r>
+              <w:t xml:space="preserve">different </w:t>
+            </w:r>
+            <w:r>
+              <w:t xml:space="preserve">duration settings after which the LKA will be disabled </w:t>
+            </w:r>
+            <w:r>
+              <w:t xml:space="preserve">and after each test they must document, how </w:t>
+            </w:r>
+            <w:r>
+              <w:t xml:space="preserve">likely </w:t>
+            </w:r>
+            <w:r>
+              <w:t xml:space="preserve">they </w:t>
+            </w:r>
+            <w:r>
+              <w:t>would treat the car as autonomous vehicle</w:t>
+            </w:r>
+            <w:r>
+              <w:t>.</w:t>
+            </w:r>
           </w:p>
         </w:tc>
         <w:tc>
@@ -4456,6 +4375,47 @@
               <w:widowControl w:val="0"/>
               <w:spacing w:line="240" w:lineRule="auto"/>
             </w:pPr>
+            <w:r>
+              <w:t xml:space="preserve">A testing environment simulates </w:t>
+            </w:r>
+            <w:r>
+              <w:t xml:space="preserve">steering action of a </w:t>
+            </w:r>
+            <w:r>
+              <w:t>driver</w:t>
+            </w:r>
+            <w:r>
+              <w:t xml:space="preserve">. After some random </w:t>
+            </w:r>
+            <w:r>
+              <w:t>time,</w:t>
+            </w:r>
+            <w:r>
+              <w:t xml:space="preserve"> it will stop</w:t>
+            </w:r>
+            <w:r>
+              <w:t xml:space="preserve"> simulating driver steering torque. The time until the system will be disabled should have</w:t>
+            </w:r>
+            <w:r>
+              <w:t xml:space="preserve"> </w:t>
+            </w:r>
+            <w:proofErr w:type="spellStart"/>
+            <w:r>
+              <w:t>Max_Duration</w:t>
+            </w:r>
+            <w:proofErr w:type="spellEnd"/>
+            <w:r>
+              <w:t xml:space="preserve"> </w:t>
+            </w:r>
+            <w:r>
+              <w:t xml:space="preserve">with a tolerance of </w:t>
+            </w:r>
+            <w:r>
+              <w:t>5%</w:t>
+            </w:r>
+            <w:r>
+              <w:t>.</w:t>
+            </w:r>
           </w:p>
         </w:tc>
       </w:tr>
@@ -4463,11 +4423,12 @@
     <w:p/>
     <w:p>
       <w:pPr>
-        <w:pStyle w:val="berschrift2"/>
+        <w:pStyle w:val="Heading2"/>
         <w:contextualSpacing w:val="0"/>
       </w:pPr>
       <w:bookmarkStart w:id="19" w:name="_Toc536045680"/>
       <w:r>
+        <w:lastRenderedPageBreak/>
         <w:t>Refinement of the System Architecture</w:t>
       </w:r>
       <w:bookmarkEnd w:id="19"/>
@@ -4483,15 +4444,12 @@
     </w:p>
     <w:p>
       <w:pPr>
-        <w:pStyle w:val="berschrift2"/>
+        <w:pStyle w:val="Heading2"/>
         <w:contextualSpacing w:val="0"/>
       </w:pPr>
       <w:bookmarkStart w:id="20" w:name="_Toc536045681"/>
       <w:r>
-        <w:t>Allocation of Functional Safety Requirement</w:t>
-      </w:r>
-      <w:r>
-        <w:t>s to Architecture Elements</w:t>
+        <w:t>Allocation of Functional Safety Requirements to Architecture Elements</w:t>
       </w:r>
       <w:bookmarkEnd w:id="20"/>
     </w:p>
@@ -4519,12 +4477,6 @@
           <w:insideV w:val="single" w:sz="8" w:space="0" w:color="000000"/>
         </w:tblBorders>
         <w:tblLayout w:type="fixed"/>
-        <w:tblCellMar>
-          <w:top w:w="0" w:type="dxa"/>
-          <w:left w:w="0" w:type="dxa"/>
-          <w:bottom w:w="0" w:type="dxa"/>
-          <w:right w:w="0" w:type="dxa"/>
-        </w:tblCellMar>
         <w:tblLook w:val="0600" w:firstRow="0" w:lastRow="0" w:firstColumn="0" w:lastColumn="0" w:noHBand="1" w:noVBand="1"/>
       </w:tblPr>
       <w:tblGrid>
@@ -4535,14 +4487,6 @@
         <w:gridCol w:w="1920"/>
       </w:tblGrid>
       <w:tr>
-        <w:tblPrEx>
-          <w:tblCellMar>
-            <w:top w:w="0" w:type="dxa"/>
-            <w:left w:w="0" w:type="dxa"/>
-            <w:bottom w:w="0" w:type="dxa"/>
-            <w:right w:w="0" w:type="dxa"/>
-          </w:tblCellMar>
-        </w:tblPrEx>
         <w:tc>
           <w:tcPr>
             <w:tcW w:w="1530" w:type="dxa"/>
@@ -4620,13 +4564,7 @@
               <w:rPr>
                 <w:b/>
               </w:rPr>
-              <w:t>Electronic Pow</w:t>
-            </w:r>
-            <w:r>
-              <w:rPr>
-                <w:b/>
-              </w:rPr>
-              <w:t>er Steering ECU</w:t>
+              <w:t>Electronic Power Steering ECU</w:t>
             </w:r>
           </w:p>
         </w:tc>
@@ -4686,14 +4624,6 @@
         </w:tc>
       </w:tr>
       <w:tr>
-        <w:tblPrEx>
-          <w:tblCellMar>
-            <w:top w:w="0" w:type="dxa"/>
-            <w:left w:w="0" w:type="dxa"/>
-            <w:bottom w:w="0" w:type="dxa"/>
-            <w:right w:w="0" w:type="dxa"/>
-          </w:tblCellMar>
-        </w:tblPrEx>
         <w:tc>
           <w:tcPr>
             <w:tcW w:w="1530" w:type="dxa"/>
@@ -4719,7 +4649,6 @@
               <w:spacing w:line="240" w:lineRule="auto"/>
             </w:pPr>
             <w:r>
-              <w:lastRenderedPageBreak/>
               <w:t>Safety</w:t>
             </w:r>
           </w:p>
@@ -4820,14 +4749,6 @@
         </w:tc>
       </w:tr>
       <w:tr>
-        <w:tblPrEx>
-          <w:tblCellMar>
-            <w:top w:w="0" w:type="dxa"/>
-            <w:left w:w="0" w:type="dxa"/>
-            <w:bottom w:w="0" w:type="dxa"/>
-            <w:right w:w="0" w:type="dxa"/>
-          </w:tblCellMar>
-        </w:tblPrEx>
         <w:tc>
           <w:tcPr>
             <w:tcW w:w="1530" w:type="dxa"/>
@@ -4844,7 +4765,6 @@
               <w:spacing w:line="240" w:lineRule="auto"/>
             </w:pPr>
             <w:r>
-              <w:lastRenderedPageBreak/>
               <w:t>Functional</w:t>
             </w:r>
           </w:p>
@@ -4954,14 +4874,6 @@
         </w:tc>
       </w:tr>
       <w:tr>
-        <w:tblPrEx>
-          <w:tblCellMar>
-            <w:top w:w="0" w:type="dxa"/>
-            <w:left w:w="0" w:type="dxa"/>
-            <w:bottom w:w="0" w:type="dxa"/>
-            <w:right w:w="0" w:type="dxa"/>
-          </w:tblCellMar>
-        </w:tblPrEx>
         <w:tc>
           <w:tcPr>
             <w:tcW w:w="1530" w:type="dxa"/>
@@ -5091,7 +5003,7 @@
     <w:p/>
     <w:p>
       <w:pPr>
-        <w:pStyle w:val="berschrift2"/>
+        <w:pStyle w:val="Heading2"/>
         <w:contextualSpacing w:val="0"/>
       </w:pPr>
       <w:bookmarkStart w:id="21" w:name="_Toc536045682"/>
@@ -5125,12 +5037,6 @@
           <w:insideV w:val="single" w:sz="8" w:space="0" w:color="000000"/>
         </w:tblBorders>
         <w:tblLayout w:type="fixed"/>
-        <w:tblCellMar>
-          <w:top w:w="0" w:type="dxa"/>
-          <w:left w:w="0" w:type="dxa"/>
-          <w:bottom w:w="0" w:type="dxa"/>
-          <w:right w:w="0" w:type="dxa"/>
-        </w:tblCellMar>
         <w:tblLook w:val="0600" w:firstRow="0" w:lastRow="0" w:firstColumn="0" w:lastColumn="0" w:noHBand="1" w:noVBand="1"/>
       </w:tblPr>
       <w:tblGrid>
@@ -5141,14 +5047,6 @@
         <w:gridCol w:w="1872"/>
       </w:tblGrid>
       <w:tr>
-        <w:tblPrEx>
-          <w:tblCellMar>
-            <w:top w:w="0" w:type="dxa"/>
-            <w:left w:w="0" w:type="dxa"/>
-            <w:bottom w:w="0" w:type="dxa"/>
-            <w:right w:w="0" w:type="dxa"/>
-          </w:tblCellMar>
-        </w:tblPrEx>
         <w:tc>
           <w:tcPr>
             <w:tcW w:w="1872" w:type="dxa"/>
@@ -5286,14 +5184,6 @@
         </w:tc>
       </w:tr>
       <w:tr>
-        <w:tblPrEx>
-          <w:tblCellMar>
-            <w:top w:w="0" w:type="dxa"/>
-            <w:left w:w="0" w:type="dxa"/>
-            <w:bottom w:w="0" w:type="dxa"/>
-            <w:right w:w="0" w:type="dxa"/>
-          </w:tblCellMar>
-        </w:tblPrEx>
         <w:tc>
           <w:tcPr>
             <w:tcW w:w="1872" w:type="dxa"/>
@@ -5384,14 +5274,6 @@
         </w:tc>
       </w:tr>
       <w:tr>
-        <w:tblPrEx>
-          <w:tblCellMar>
-            <w:top w:w="0" w:type="dxa"/>
-            <w:left w:w="0" w:type="dxa"/>
-            <w:bottom w:w="0" w:type="dxa"/>
-            <w:right w:w="0" w:type="dxa"/>
-          </w:tblCellMar>
-        </w:tblPrEx>
         <w:tc>
           <w:tcPr>
             <w:tcW w:w="1872" w:type="dxa"/>
@@ -5408,6 +5290,7 @@
               <w:spacing w:line="240" w:lineRule="auto"/>
             </w:pPr>
             <w:r>
+              <w:lastRenderedPageBreak/>
               <w:t>WDC-02</w:t>
             </w:r>
           </w:p>
@@ -5494,8 +5377,8 @@
 </file>
 
 <file path=word/numbering.xml><?xml version="1.0" encoding="utf-8"?>
-<w:numbering xmlns:wpc="http://schemas.microsoft.com/office/word/2010/wordprocessingCanvas" xmlns:mc="http://schemas.openxmlformats.org/markup-compatibility/2006" xmlns:o="urn:schemas-microsoft-com:office:office" xmlns:r="http://schemas.openxmlformats.org/officeDocument/2006/relationships" xmlns:m="http://schemas.openxmlformats.org/officeDocument/2006/math" xmlns:v="urn:schemas-microsoft-com:vml" xmlns:wp14="http://schemas.microsoft.com/office/word/2010/wordprocessingDrawing" xmlns:wp="http://schemas.openxmlformats.org/drawingml/2006/wordprocessingDrawing" xmlns:w10="urn:schemas-microsoft-com:office:word" xmlns:w="http://schemas.openxmlformats.org/wordprocessingml/2006/main" xmlns:w14="http://schemas.microsoft.com/office/word/2010/wordml" xmlns:wpg="http://schemas.microsoft.com/office/word/2010/wordprocessingGroup" xmlns:wpi="http://schemas.microsoft.com/office/word/2010/wordprocessingInk" xmlns:wne="http://schemas.microsoft.com/office/word/2006/wordml" xmlns:wps="http://schemas.microsoft.com/office/word/2010/wordprocessingShape" mc:Ignorable="w14 wp14">
-  <w:abstractNum w:abstractNumId="0">
+<w:numbering xmlns:wpc="http://schemas.microsoft.com/office/word/2010/wordprocessingCanvas" xmlns:cx="http://schemas.microsoft.com/office/drawing/2014/chartex" xmlns:cx1="http://schemas.microsoft.com/office/drawing/2015/9/8/chartex" xmlns:cx2="http://schemas.microsoft.com/office/drawing/2015/10/21/chartex" xmlns:cx3="http://schemas.microsoft.com/office/drawing/2016/5/9/chartex" xmlns:cx4="http://schemas.microsoft.com/office/drawing/2016/5/10/chartex" xmlns:cx5="http://schemas.microsoft.com/office/drawing/2016/5/11/chartex" xmlns:cx6="http://schemas.microsoft.com/office/drawing/2016/5/12/chartex" xmlns:cx7="http://schemas.microsoft.com/office/drawing/2016/5/13/chartex" xmlns:cx8="http://schemas.microsoft.com/office/drawing/2016/5/14/chartex" xmlns:mc="http://schemas.openxmlformats.org/markup-compatibility/2006" xmlns:aink="http://schemas.microsoft.com/office/drawing/2016/ink" xmlns:am3d="http://schemas.microsoft.com/office/drawing/2017/model3d" xmlns:o="urn:schemas-microsoft-com:office:office" xmlns:r="http://schemas.openxmlformats.org/officeDocument/2006/relationships" xmlns:m="http://schemas.openxmlformats.org/officeDocument/2006/math" xmlns:v="urn:schemas-microsoft-com:vml" xmlns:wp14="http://schemas.microsoft.com/office/word/2010/wordprocessingDrawing" xmlns:wp="http://schemas.openxmlformats.org/drawingml/2006/wordprocessingDrawing" xmlns:w10="urn:schemas-microsoft-com:office:word" xmlns:w="http://schemas.openxmlformats.org/wordprocessingml/2006/main" xmlns:w14="http://schemas.microsoft.com/office/word/2010/wordml" xmlns:w15="http://schemas.microsoft.com/office/word/2012/wordml" xmlns:w16cid="http://schemas.microsoft.com/office/word/2016/wordml/cid" xmlns:w16se="http://schemas.microsoft.com/office/word/2015/wordml/symex" xmlns:wpg="http://schemas.microsoft.com/office/word/2010/wordprocessingGroup" xmlns:wpi="http://schemas.microsoft.com/office/word/2010/wordprocessingInk" xmlns:wne="http://schemas.microsoft.com/office/word/2006/wordml" xmlns:wps="http://schemas.microsoft.com/office/word/2010/wordprocessingShape" mc:Ignorable="w14 w15 w16se w16cid wp14">
+  <w:abstractNum w:abstractNumId="0" w15:restartNumberingAfterBreak="0">
     <w:nsid w:val="7E7222EE"/>
     <w:multiLevelType w:val="multilevel"/>
     <w:tmpl w:val="9FB6A390"/>
@@ -5615,7 +5498,7 @@
 </file>
 
 <file path=word/styles.xml><?xml version="1.0" encoding="utf-8"?>
-<w:styles xmlns:mc="http://schemas.openxmlformats.org/markup-compatibility/2006" xmlns:r="http://schemas.openxmlformats.org/officeDocument/2006/relationships" xmlns:w="http://schemas.openxmlformats.org/wordprocessingml/2006/main" xmlns:w14="http://schemas.microsoft.com/office/word/2010/wordml" mc:Ignorable="w14">
+<w:styles xmlns:mc="http://schemas.openxmlformats.org/markup-compatibility/2006" xmlns:r="http://schemas.openxmlformats.org/officeDocument/2006/relationships" xmlns:w="http://schemas.openxmlformats.org/wordprocessingml/2006/main" xmlns:w14="http://schemas.microsoft.com/office/word/2010/wordml" xmlns:w15="http://schemas.microsoft.com/office/word/2012/wordml" xmlns:w16cid="http://schemas.microsoft.com/office/word/2016/wordml/cid" xmlns:w16se="http://schemas.microsoft.com/office/word/2015/wordml/symex" mc:Ignorable="w14 w15 w16se w16cid">
   <w:docDefaults>
     <w:rPrDefault>
       <w:rPr>
@@ -5639,152 +5522,390 @@
       </w:pPr>
     </w:pPrDefault>
   </w:docDefaults>
-  <w:latentStyles w:defLockedState="0" w:defUIPriority="99" w:defSemiHidden="1" w:defUnhideWhenUsed="1" w:defQFormat="0" w:count="267">
-    <w:lsdException w:name="Normal" w:semiHidden="0" w:uiPriority="0" w:unhideWhenUsed="0" w:qFormat="1"/>
-    <w:lsdException w:name="heading 1" w:semiHidden="0" w:uiPriority="9" w:unhideWhenUsed="0" w:qFormat="1"/>
-    <w:lsdException w:name="heading 2" w:uiPriority="9" w:qFormat="1"/>
-    <w:lsdException w:name="heading 3" w:uiPriority="9" w:qFormat="1"/>
-    <w:lsdException w:name="heading 4" w:uiPriority="9" w:qFormat="1"/>
-    <w:lsdException w:name="heading 5" w:uiPriority="9" w:qFormat="1"/>
-    <w:lsdException w:name="heading 6" w:uiPriority="9" w:qFormat="1"/>
-    <w:lsdException w:name="heading 7" w:uiPriority="9" w:qFormat="1"/>
-    <w:lsdException w:name="heading 8" w:uiPriority="9" w:qFormat="1"/>
-    <w:lsdException w:name="heading 9" w:uiPriority="9" w:qFormat="1"/>
-    <w:lsdException w:name="toc 1" w:uiPriority="39"/>
-    <w:lsdException w:name="toc 2" w:uiPriority="39"/>
-    <w:lsdException w:name="toc 3" w:uiPriority="39"/>
-    <w:lsdException w:name="toc 4" w:uiPriority="39"/>
-    <w:lsdException w:name="toc 5" w:uiPriority="39"/>
-    <w:lsdException w:name="toc 6" w:uiPriority="39"/>
-    <w:lsdException w:name="toc 7" w:uiPriority="39"/>
-    <w:lsdException w:name="toc 8" w:uiPriority="39"/>
-    <w:lsdException w:name="toc 9" w:uiPriority="39"/>
-    <w:lsdException w:name="caption" w:uiPriority="35" w:qFormat="1"/>
-    <w:lsdException w:name="Title" w:semiHidden="0" w:uiPriority="10" w:unhideWhenUsed="0" w:qFormat="1"/>
-    <w:lsdException w:name="Default Paragraph Font" w:uiPriority="1"/>
-    <w:lsdException w:name="Subtitle" w:semiHidden="0" w:uiPriority="11" w:unhideWhenUsed="0" w:qFormat="1"/>
-    <w:lsdException w:name="Strong" w:semiHidden="0" w:uiPriority="22" w:unhideWhenUsed="0" w:qFormat="1"/>
-    <w:lsdException w:name="Emphasis" w:semiHidden="0" w:uiPriority="20" w:unhideWhenUsed="0" w:qFormat="1"/>
-    <w:lsdException w:name="Table Grid" w:semiHidden="0" w:uiPriority="59" w:unhideWhenUsed="0"/>
-    <w:lsdException w:name="Placeholder Text" w:unhideWhenUsed="0"/>
-    <w:lsdException w:name="No Spacing" w:semiHidden="0" w:uiPriority="1" w:unhideWhenUsed="0" w:qFormat="1"/>
-    <w:lsdException w:name="Light Shading" w:semiHidden="0" w:uiPriority="60" w:unhideWhenUsed="0"/>
-    <w:lsdException w:name="Light List" w:semiHidden="0" w:uiPriority="61" w:unhideWhenUsed="0"/>
-    <w:lsdException w:name="Light Grid" w:semiHidden="0" w:uiPriority="62" w:unhideWhenUsed="0"/>
-    <w:lsdException w:name="Medium Shading 1" w:semiHidden="0" w:uiPriority="63" w:unhideWhenUsed="0"/>
-    <w:lsdException w:name="Medium Shading 2" w:semiHidden="0" w:uiPriority="64" w:unhideWhenUsed="0"/>
-    <w:lsdException w:name="Medium List 1" w:semiHidden="0" w:uiPriority="65" w:unhideWhenUsed="0"/>
-    <w:lsdException w:name="Medium List 2" w:semiHidden="0" w:uiPriority="66" w:unhideWhenUsed="0"/>
-    <w:lsdException w:name="Medium Grid 1" w:semiHidden="0" w:uiPriority="67" w:unhideWhenUsed="0"/>
-    <w:lsdException w:name="Medium Grid 2" w:semiHidden="0" w:uiPriority="68" w:unhideWhenUsed="0"/>
-    <w:lsdException w:name="Medium Grid 3" w:semiHidden="0" w:uiPriority="69" w:unhideWhenUsed="0"/>
-    <w:lsdException w:name="Dark List" w:semiHidden="0" w:uiPriority="70" w:unhideWhenUsed="0"/>
-    <w:lsdException w:name="Colorful Shading" w:semiHidden="0" w:uiPriority="71" w:unhideWhenUsed="0"/>
-    <w:lsdException w:name="Colorful List" w:semiHidden="0" w:uiPriority="72" w:unhideWhenUsed="0"/>
-    <w:lsdException w:name="Colorful Grid" w:semiHidden="0" w:uiPriority="73" w:unhideWhenUsed="0"/>
-    <w:lsdException w:name="Light Shading Accent 1" w:semiHidden="0" w:uiPriority="60" w:unhideWhenUsed="0"/>
-    <w:lsdException w:name="Light List Accent 1" w:semiHidden="0" w:uiPriority="61" w:unhideWhenUsed="0"/>
-    <w:lsdException w:name="Light Grid Accent 1" w:semiHidden="0" w:uiPriority="62" w:unhideWhenUsed="0"/>
-    <w:lsdException w:name="Medium Shading 1 Accent 1" w:semiHidden="0" w:uiPriority="63" w:unhideWhenUsed="0"/>
-    <w:lsdException w:name="Medium Shading 2 Accent 1" w:semiHidden="0" w:uiPriority="64" w:unhideWhenUsed="0"/>
-    <w:lsdException w:name="Medium List 1 Accent 1" w:semiHidden="0" w:uiPriority="65" w:unhideWhenUsed="0"/>
-    <w:lsdException w:name="Revision" w:unhideWhenUsed="0"/>
-    <w:lsdException w:name="List Paragraph" w:semiHidden="0" w:uiPriority="34" w:unhideWhenUsed="0" w:qFormat="1"/>
-    <w:lsdException w:name="Quote" w:semiHidden="0" w:uiPriority="29" w:unhideWhenUsed="0" w:qFormat="1"/>
-    <w:lsdException w:name="Intense Quote" w:semiHidden="0" w:uiPriority="30" w:unhideWhenUsed="0" w:qFormat="1"/>
-    <w:lsdException w:name="Medium List 2 Accent 1" w:semiHidden="0" w:uiPriority="66" w:unhideWhenUsed="0"/>
-    <w:lsdException w:name="Medium Grid 1 Accent 1" w:semiHidden="0" w:uiPriority="67" w:unhideWhenUsed="0"/>
-    <w:lsdException w:name="Medium Grid 2 Accent 1" w:semiHidden="0" w:uiPriority="68" w:unhideWhenUsed="0"/>
-    <w:lsdException w:name="Medium Grid 3 Accent 1" w:semiHidden="0" w:uiPriority="69" w:unhideWhenUsed="0"/>
-    <w:lsdException w:name="Dark List Accent 1" w:semiHidden="0" w:uiPriority="70" w:unhideWhenUsed="0"/>
-    <w:lsdException w:name="Colorful Shading Accent 1" w:semiHidden="0" w:uiPriority="71" w:unhideWhenUsed="0"/>
-    <w:lsdException w:name="Colorful List Accent 1" w:semiHidden="0" w:uiPriority="72" w:unhideWhenUsed="0"/>
-    <w:lsdException w:name="Colorful Grid Accent 1" w:semiHidden="0" w:uiPriority="73" w:unhideWhenUsed="0"/>
-    <w:lsdException w:name="Light Shading Accent 2" w:semiHidden="0" w:uiPriority="60" w:unhideWhenUsed="0"/>
-    <w:lsdException w:name="Light List Accent 2" w:semiHidden="0" w:uiPriority="61" w:unhideWhenUsed="0"/>
-    <w:lsdException w:name="Light Grid Accent 2" w:semiHidden="0" w:uiPriority="62" w:unhideWhenUsed="0"/>
-    <w:lsdException w:name="Medium Shading 1 Accent 2" w:semiHidden="0" w:uiPriority="63" w:unhideWhenUsed="0"/>
-    <w:lsdException w:name="Medium Shading 2 Accent 2" w:semiHidden="0" w:uiPriority="64" w:unhideWhenUsed="0"/>
-    <w:lsdException w:name="Medium List 1 Accent 2" w:semiHidden="0" w:uiPriority="65" w:unhideWhenUsed="0"/>
-    <w:lsdException w:name="Medium List 2 Accent 2" w:semiHidden="0" w:uiPriority="66" w:unhideWhenUsed="0"/>
-    <w:lsdException w:name="Medium Grid 1 Accent 2" w:semiHidden="0" w:uiPriority="67" w:unhideWhenUsed="0"/>
-    <w:lsdException w:name="Medium Grid 2 Accent 2" w:semiHidden="0" w:uiPriority="68" w:unhideWhenUsed="0"/>
-    <w:lsdException w:name="Medium Grid 3 Accent 2" w:semiHidden="0" w:uiPriority="69" w:unhideWhenUsed="0"/>
-    <w:lsdException w:name="Dark List Accent 2" w:semiHidden="0" w:uiPriority="70" w:unhideWhenUsed="0"/>
-    <w:lsdException w:name="Colorful Shading Accent 2" w:semiHidden="0" w:uiPriority="71" w:unhideWhenUsed="0"/>
-    <w:lsdException w:name="Colorful List Accent 2" w:semiHidden="0" w:uiPriority="72" w:unhideWhenUsed="0"/>
-    <w:lsdException w:name="Colorful Grid Accent 2" w:semiHidden="0" w:uiPriority="73" w:unhideWhenUsed="0"/>
-    <w:lsdException w:name="Light Shading Accent 3" w:semiHidden="0" w:uiPriority="60" w:unhideWhenUsed="0"/>
-    <w:lsdException w:name="Light List Accent 3" w:semiHidden="0" w:uiPriority="61" w:unhideWhenUsed="0"/>
-    <w:lsdException w:name="Light Grid Accent 3" w:semiHidden="0" w:uiPriority="62" w:unhideWhenUsed="0"/>
-    <w:lsdException w:name="Medium Shading 1 Accent 3" w:semiHidden="0" w:uiPriority="63" w:unhideWhenUsed="0"/>
-    <w:lsdException w:name="Medium Shading 2 Accent 3" w:semiHidden="0" w:uiPriority="64" w:unhideWhenUsed="0"/>
-    <w:lsdException w:name="Medium List 1 Accent 3" w:semiHidden="0" w:uiPriority="65" w:unhideWhenUsed="0"/>
-    <w:lsdException w:name="Medium List 2 Accent 3" w:semiHidden="0" w:uiPriority="66" w:unhideWhenUsed="0"/>
-    <w:lsdException w:name="Medium Grid 1 Accent 3" w:semiHidden="0" w:uiPriority="67" w:unhideWhenUsed="0"/>
-    <w:lsdException w:name="Medium Grid 2 Accent 3" w:semiHidden="0" w:uiPriority="68" w:unhideWhenUsed="0"/>
-    <w:lsdException w:name="Medium Grid 3 Accent 3" w:semiHidden="0" w:uiPriority="69" w:unhideWhenUsed="0"/>
-    <w:lsdException w:name="Dark List Accent 3" w:semiHidden="0" w:uiPriority="70" w:unhideWhenUsed="0"/>
-    <w:lsdException w:name="Colorful Shading Accent 3" w:semiHidden="0" w:uiPriority="71" w:unhideWhenUsed="0"/>
-    <w:lsdException w:name="Colorful List Accent 3" w:semiHidden="0" w:uiPriority="72" w:unhideWhenUsed="0"/>
-    <w:lsdException w:name="Colorful Grid Accent 3" w:semiHidden="0" w:uiPriority="73" w:unhideWhenUsed="0"/>
-    <w:lsdException w:name="Light Shading Accent 4" w:semiHidden="0" w:uiPriority="60" w:unhideWhenUsed="0"/>
-    <w:lsdException w:name="Light List Accent 4" w:semiHidden="0" w:uiPriority="61" w:unhideWhenUsed="0"/>
-    <w:lsdException w:name="Light Grid Accent 4" w:semiHidden="0" w:uiPriority="62" w:unhideWhenUsed="0"/>
-    <w:lsdException w:name="Medium Shading 1 Accent 4" w:semiHidden="0" w:uiPriority="63" w:unhideWhenUsed="0"/>
-    <w:lsdException w:name="Medium Shading 2 Accent 4" w:semiHidden="0" w:uiPriority="64" w:unhideWhenUsed="0"/>
-    <w:lsdException w:name="Medium List 1 Accent 4" w:semiHidden="0" w:uiPriority="65" w:unhideWhenUsed="0"/>
-    <w:lsdException w:name="Medium List 2 Accent 4" w:semiHidden="0" w:uiPriority="66" w:unhideWhenUsed="0"/>
-    <w:lsdException w:name="Medium Grid 1 Accent 4" w:semiHidden="0" w:uiPriority="67" w:unhideWhenUsed="0"/>
-    <w:lsdException w:name="Medium Grid 2 Accent 4" w:semiHidden="0" w:uiPriority="68" w:unhideWhenUsed="0"/>
-    <w:lsdException w:name="Medium Grid 3 Accent 4" w:semiHidden="0" w:uiPriority="69" w:unhideWhenUsed="0"/>
-    <w:lsdException w:name="Dark List Accent 4" w:semiHidden="0" w:uiPriority="70" w:unhideWhenUsed="0"/>
-    <w:lsdException w:name="Colorful Shading Accent 4" w:semiHidden="0" w:uiPriority="71" w:unhideWhenUsed="0"/>
-    <w:lsdException w:name="Colorful List Accent 4" w:semiHidden="0" w:uiPriority="72" w:unhideWhenUsed="0"/>
-    <w:lsdException w:name="Colorful Grid Accent 4" w:semiHidden="0" w:uiPriority="73" w:unhideWhenUsed="0"/>
-    <w:lsdException w:name="Light Shading Accent 5" w:semiHidden="0" w:uiPriority="60" w:unhideWhenUsed="0"/>
-    <w:lsdException w:name="Light List Accent 5" w:semiHidden="0" w:uiPriority="61" w:unhideWhenUsed="0"/>
-    <w:lsdException w:name="Light Grid Accent 5" w:semiHidden="0" w:uiPriority="62" w:unhideWhenUsed="0"/>
-    <w:lsdException w:name="Medium Shading 1 Accent 5" w:semiHidden="0" w:uiPriority="63" w:unhideWhenUsed="0"/>
-    <w:lsdException w:name="Medium Shading 2 Accent 5" w:semiHidden="0" w:uiPriority="64" w:unhideWhenUsed="0"/>
-    <w:lsdException w:name="Medium List 1 Accent 5" w:semiHidden="0" w:uiPriority="65" w:unhideWhenUsed="0"/>
-    <w:lsdException w:name="Medium List 2 Accent 5" w:semiHidden="0" w:uiPriority="66" w:unhideWhenUsed="0"/>
-    <w:lsdException w:name="Medium Grid 1 Accent 5" w:semiHidden="0" w:uiPriority="67" w:unhideWhenUsed="0"/>
-    <w:lsdException w:name="Medium Grid 2 Accent 5" w:semiHidden="0" w:uiPriority="68" w:unhideWhenUsed="0"/>
-    <w:lsdException w:name="Medium Grid 3 Accent 5" w:semiHidden="0" w:uiPriority="69" w:unhideWhenUsed="0"/>
-    <w:lsdException w:name="Dark List Accent 5" w:semiHidden="0" w:uiPriority="70" w:unhideWhenUsed="0"/>
-    <w:lsdException w:name="Colorful Shading Accent 5" w:semiHidden="0" w:uiPriority="71" w:unhideWhenUsed="0"/>
-    <w:lsdException w:name="Colorful List Accent 5" w:semiHidden="0" w:uiPriority="72" w:unhideWhenUsed="0"/>
-    <w:lsdException w:name="Colorful Grid Accent 5" w:semiHidden="0" w:uiPriority="73" w:unhideWhenUsed="0"/>
-    <w:lsdException w:name="Light Shading Accent 6" w:semiHidden="0" w:uiPriority="60" w:unhideWhenUsed="0"/>
-    <w:lsdException w:name="Light List Accent 6" w:semiHidden="0" w:uiPriority="61" w:unhideWhenUsed="0"/>
-    <w:lsdException w:name="Light Grid Accent 6" w:semiHidden="0" w:uiPriority="62" w:unhideWhenUsed="0"/>
-    <w:lsdException w:name="Medium Shading 1 Accent 6" w:semiHidden="0" w:uiPriority="63" w:unhideWhenUsed="0"/>
-    <w:lsdException w:name="Medium Shading 2 Accent 6" w:semiHidden="0" w:uiPriority="64" w:unhideWhenUsed="0"/>
-    <w:lsdException w:name="Medium List 1 Accent 6" w:semiHidden="0" w:uiPriority="65" w:unhideWhenUsed="0"/>
-    <w:lsdException w:name="Medium List 2 Accent 6" w:semiHidden="0" w:uiPriority="66" w:unhideWhenUsed="0"/>
-    <w:lsdException w:name="Medium Grid 1 Accent 6" w:semiHidden="0" w:uiPriority="67" w:unhideWhenUsed="0"/>
-    <w:lsdException w:name="Medium Grid 2 Accent 6" w:semiHidden="0" w:uiPriority="68" w:unhideWhenUsed="0"/>
-    <w:lsdException w:name="Medium Grid 3 Accent 6" w:semiHidden="0" w:uiPriority="69" w:unhideWhenUsed="0"/>
-    <w:lsdException w:name="Dark List Accent 6" w:semiHidden="0" w:uiPriority="70" w:unhideWhenUsed="0"/>
-    <w:lsdException w:name="Colorful Shading Accent 6" w:semiHidden="0" w:uiPriority="71" w:unhideWhenUsed="0"/>
-    <w:lsdException w:name="Colorful List Accent 6" w:semiHidden="0" w:uiPriority="72" w:unhideWhenUsed="0"/>
-    <w:lsdException w:name="Colorful Grid Accent 6" w:semiHidden="0" w:uiPriority="73" w:unhideWhenUsed="0"/>
-    <w:lsdException w:name="Subtle Emphasis" w:semiHidden="0" w:uiPriority="19" w:unhideWhenUsed="0" w:qFormat="1"/>
-    <w:lsdException w:name="Intense Emphasis" w:semiHidden="0" w:uiPriority="21" w:unhideWhenUsed="0" w:qFormat="1"/>
-    <w:lsdException w:name="Subtle Reference" w:semiHidden="0" w:uiPriority="31" w:unhideWhenUsed="0" w:qFormat="1"/>
-    <w:lsdException w:name="Intense Reference" w:semiHidden="0" w:uiPriority="32" w:unhideWhenUsed="0" w:qFormat="1"/>
-    <w:lsdException w:name="Book Title" w:semiHidden="0" w:uiPriority="33" w:unhideWhenUsed="0" w:qFormat="1"/>
-    <w:lsdException w:name="Bibliography" w:uiPriority="37"/>
-    <w:lsdException w:name="TOC Heading" w:uiPriority="39" w:qFormat="1"/>
+  <w:latentStyles w:defLockedState="0" w:defUIPriority="99" w:defSemiHidden="0" w:defUnhideWhenUsed="0" w:defQFormat="0" w:count="375">
+    <w:lsdException w:name="Normal" w:uiPriority="0" w:qFormat="1"/>
+    <w:lsdException w:name="heading 1" w:uiPriority="9" w:qFormat="1"/>
+    <w:lsdException w:name="heading 2" w:semiHidden="1" w:uiPriority="9" w:unhideWhenUsed="1" w:qFormat="1"/>
+    <w:lsdException w:name="heading 3" w:semiHidden="1" w:uiPriority="9" w:unhideWhenUsed="1" w:qFormat="1"/>
+    <w:lsdException w:name="heading 4" w:semiHidden="1" w:uiPriority="9" w:unhideWhenUsed="1" w:qFormat="1"/>
+    <w:lsdException w:name="heading 5" w:semiHidden="1" w:uiPriority="9" w:unhideWhenUsed="1" w:qFormat="1"/>
+    <w:lsdException w:name="heading 6" w:semiHidden="1" w:uiPriority="9" w:unhideWhenUsed="1" w:qFormat="1"/>
+    <w:lsdException w:name="heading 7" w:semiHidden="1" w:uiPriority="9" w:unhideWhenUsed="1" w:qFormat="1"/>
+    <w:lsdException w:name="heading 8" w:semiHidden="1" w:uiPriority="9" w:unhideWhenUsed="1" w:qFormat="1"/>
+    <w:lsdException w:name="heading 9" w:semiHidden="1" w:uiPriority="9" w:unhideWhenUsed="1" w:qFormat="1"/>
+    <w:lsdException w:name="index 1" w:semiHidden="1" w:unhideWhenUsed="1"/>
+    <w:lsdException w:name="index 2" w:semiHidden="1" w:unhideWhenUsed="1"/>
+    <w:lsdException w:name="index 3" w:semiHidden="1" w:unhideWhenUsed="1"/>
+    <w:lsdException w:name="index 4" w:semiHidden="1" w:unhideWhenUsed="1"/>
+    <w:lsdException w:name="index 5" w:semiHidden="1" w:unhideWhenUsed="1"/>
+    <w:lsdException w:name="index 6" w:semiHidden="1" w:unhideWhenUsed="1"/>
+    <w:lsdException w:name="index 7" w:semiHidden="1" w:unhideWhenUsed="1"/>
+    <w:lsdException w:name="index 8" w:semiHidden="1" w:unhideWhenUsed="1"/>
+    <w:lsdException w:name="index 9" w:semiHidden="1" w:unhideWhenUsed="1"/>
+    <w:lsdException w:name="toc 1" w:semiHidden="1" w:uiPriority="39" w:unhideWhenUsed="1"/>
+    <w:lsdException w:name="toc 2" w:semiHidden="1" w:uiPriority="39" w:unhideWhenUsed="1"/>
+    <w:lsdException w:name="toc 3" w:semiHidden="1" w:uiPriority="39" w:unhideWhenUsed="1"/>
+    <w:lsdException w:name="toc 4" w:semiHidden="1" w:uiPriority="39" w:unhideWhenUsed="1"/>
+    <w:lsdException w:name="toc 5" w:semiHidden="1" w:uiPriority="39" w:unhideWhenUsed="1"/>
+    <w:lsdException w:name="toc 6" w:semiHidden="1" w:uiPriority="39" w:unhideWhenUsed="1"/>
+    <w:lsdException w:name="toc 7" w:semiHidden="1" w:uiPriority="39" w:unhideWhenUsed="1"/>
+    <w:lsdException w:name="toc 8" w:semiHidden="1" w:uiPriority="39" w:unhideWhenUsed="1"/>
+    <w:lsdException w:name="toc 9" w:semiHidden="1" w:uiPriority="39" w:unhideWhenUsed="1"/>
+    <w:lsdException w:name="Normal Indent" w:semiHidden="1" w:unhideWhenUsed="1"/>
+    <w:lsdException w:name="footnote text" w:semiHidden="1" w:unhideWhenUsed="1"/>
+    <w:lsdException w:name="annotation text" w:semiHidden="1" w:unhideWhenUsed="1"/>
+    <w:lsdException w:name="header" w:semiHidden="1" w:unhideWhenUsed="1"/>
+    <w:lsdException w:name="footer" w:semiHidden="1" w:unhideWhenUsed="1"/>
+    <w:lsdException w:name="index heading" w:semiHidden="1" w:unhideWhenUsed="1"/>
+    <w:lsdException w:name="caption" w:semiHidden="1" w:uiPriority="35" w:unhideWhenUsed="1" w:qFormat="1"/>
+    <w:lsdException w:name="table of figures" w:semiHidden="1" w:unhideWhenUsed="1"/>
+    <w:lsdException w:name="envelope address" w:semiHidden="1" w:unhideWhenUsed="1"/>
+    <w:lsdException w:name="envelope return" w:semiHidden="1" w:unhideWhenUsed="1"/>
+    <w:lsdException w:name="footnote reference" w:semiHidden="1" w:unhideWhenUsed="1"/>
+    <w:lsdException w:name="annotation reference" w:semiHidden="1" w:unhideWhenUsed="1"/>
+    <w:lsdException w:name="line number" w:semiHidden="1" w:unhideWhenUsed="1"/>
+    <w:lsdException w:name="page number" w:semiHidden="1" w:unhideWhenUsed="1"/>
+    <w:lsdException w:name="endnote reference" w:semiHidden="1" w:unhideWhenUsed="1"/>
+    <w:lsdException w:name="endnote text" w:semiHidden="1" w:unhideWhenUsed="1"/>
+    <w:lsdException w:name="table of authorities" w:semiHidden="1" w:unhideWhenUsed="1"/>
+    <w:lsdException w:name="macro" w:semiHidden="1" w:unhideWhenUsed="1"/>
+    <w:lsdException w:name="toa heading" w:semiHidden="1" w:unhideWhenUsed="1"/>
+    <w:lsdException w:name="List" w:semiHidden="1" w:unhideWhenUsed="1"/>
+    <w:lsdException w:name="List Bullet" w:semiHidden="1" w:unhideWhenUsed="1"/>
+    <w:lsdException w:name="List Number" w:semiHidden="1" w:unhideWhenUsed="1"/>
+    <w:lsdException w:name="List 2" w:semiHidden="1" w:unhideWhenUsed="1"/>
+    <w:lsdException w:name="List 3" w:semiHidden="1" w:unhideWhenUsed="1"/>
+    <w:lsdException w:name="List 4" w:semiHidden="1" w:unhideWhenUsed="1"/>
+    <w:lsdException w:name="List 5" w:semiHidden="1" w:unhideWhenUsed="1"/>
+    <w:lsdException w:name="List Bullet 2" w:semiHidden="1" w:unhideWhenUsed="1"/>
+    <w:lsdException w:name="List Bullet 3" w:semiHidden="1" w:unhideWhenUsed="1"/>
+    <w:lsdException w:name="List Bullet 4" w:semiHidden="1" w:unhideWhenUsed="1"/>
+    <w:lsdException w:name="List Bullet 5" w:semiHidden="1" w:unhideWhenUsed="1"/>
+    <w:lsdException w:name="List Number 2" w:semiHidden="1" w:unhideWhenUsed="1"/>
+    <w:lsdException w:name="List Number 3" w:semiHidden="1" w:unhideWhenUsed="1"/>
+    <w:lsdException w:name="List Number 4" w:semiHidden="1" w:unhideWhenUsed="1"/>
+    <w:lsdException w:name="List Number 5" w:semiHidden="1" w:unhideWhenUsed="1"/>
+    <w:lsdException w:name="Title" w:uiPriority="10" w:qFormat="1"/>
+    <w:lsdException w:name="Closing" w:semiHidden="1" w:unhideWhenUsed="1"/>
+    <w:lsdException w:name="Signature" w:semiHidden="1" w:unhideWhenUsed="1"/>
+    <w:lsdException w:name="Default Paragraph Font" w:semiHidden="1" w:uiPriority="1" w:unhideWhenUsed="1"/>
+    <w:lsdException w:name="Body Text" w:semiHidden="1" w:unhideWhenUsed="1"/>
+    <w:lsdException w:name="Body Text Indent" w:semiHidden="1" w:unhideWhenUsed="1"/>
+    <w:lsdException w:name="List Continue" w:semiHidden="1" w:unhideWhenUsed="1"/>
+    <w:lsdException w:name="List Continue 2" w:semiHidden="1" w:unhideWhenUsed="1"/>
+    <w:lsdException w:name="List Continue 3" w:semiHidden="1" w:unhideWhenUsed="1"/>
+    <w:lsdException w:name="List Continue 4" w:semiHidden="1" w:unhideWhenUsed="1"/>
+    <w:lsdException w:name="List Continue 5" w:semiHidden="1" w:unhideWhenUsed="1"/>
+    <w:lsdException w:name="Message Header" w:semiHidden="1" w:unhideWhenUsed="1"/>
+    <w:lsdException w:name="Subtitle" w:uiPriority="11" w:qFormat="1"/>
+    <w:lsdException w:name="Salutation" w:semiHidden="1" w:unhideWhenUsed="1"/>
+    <w:lsdException w:name="Date" w:semiHidden="1" w:unhideWhenUsed="1"/>
+    <w:lsdException w:name="Body Text First Indent" w:semiHidden="1" w:unhideWhenUsed="1"/>
+    <w:lsdException w:name="Body Text First Indent 2" w:semiHidden="1" w:unhideWhenUsed="1"/>
+    <w:lsdException w:name="Note Heading" w:semiHidden="1" w:unhideWhenUsed="1"/>
+    <w:lsdException w:name="Body Text 2" w:semiHidden="1" w:unhideWhenUsed="1"/>
+    <w:lsdException w:name="Body Text 3" w:semiHidden="1" w:unhideWhenUsed="1"/>
+    <w:lsdException w:name="Body Text Indent 2" w:semiHidden="1" w:unhideWhenUsed="1"/>
+    <w:lsdException w:name="Body Text Indent 3" w:semiHidden="1" w:unhideWhenUsed="1"/>
+    <w:lsdException w:name="Block Text" w:semiHidden="1" w:unhideWhenUsed="1"/>
+    <w:lsdException w:name="Hyperlink" w:semiHidden="1" w:unhideWhenUsed="1"/>
+    <w:lsdException w:name="FollowedHyperlink" w:semiHidden="1" w:unhideWhenUsed="1"/>
+    <w:lsdException w:name="Strong" w:uiPriority="22" w:qFormat="1"/>
+    <w:lsdException w:name="Emphasis" w:uiPriority="20" w:qFormat="1"/>
+    <w:lsdException w:name="Document Map" w:semiHidden="1" w:unhideWhenUsed="1"/>
+    <w:lsdException w:name="Plain Text" w:semiHidden="1" w:unhideWhenUsed="1"/>
+    <w:lsdException w:name="E-mail Signature" w:semiHidden="1" w:unhideWhenUsed="1"/>
+    <w:lsdException w:name="HTML Top of Form" w:semiHidden="1" w:unhideWhenUsed="1"/>
+    <w:lsdException w:name="HTML Bottom of Form" w:semiHidden="1" w:unhideWhenUsed="1"/>
+    <w:lsdException w:name="Normal (Web)" w:semiHidden="1" w:unhideWhenUsed="1"/>
+    <w:lsdException w:name="HTML Acronym" w:semiHidden="1" w:unhideWhenUsed="1"/>
+    <w:lsdException w:name="HTML Address" w:semiHidden="1" w:unhideWhenUsed="1"/>
+    <w:lsdException w:name="HTML Cite" w:semiHidden="1" w:unhideWhenUsed="1"/>
+    <w:lsdException w:name="HTML Code" w:semiHidden="1" w:unhideWhenUsed="1"/>
+    <w:lsdException w:name="HTML Definition" w:semiHidden="1" w:unhideWhenUsed="1"/>
+    <w:lsdException w:name="HTML Keyboard" w:semiHidden="1" w:unhideWhenUsed="1"/>
+    <w:lsdException w:name="HTML Preformatted" w:semiHidden="1" w:unhideWhenUsed="1"/>
+    <w:lsdException w:name="HTML Sample" w:semiHidden="1" w:unhideWhenUsed="1"/>
+    <w:lsdException w:name="HTML Typewriter" w:semiHidden="1" w:unhideWhenUsed="1"/>
+    <w:lsdException w:name="HTML Variable" w:semiHidden="1" w:unhideWhenUsed="1"/>
+    <w:lsdException w:name="Normal Table" w:semiHidden="1" w:unhideWhenUsed="1"/>
+    <w:lsdException w:name="annotation subject" w:semiHidden="1" w:unhideWhenUsed="1"/>
+    <w:lsdException w:name="No List" w:semiHidden="1" w:unhideWhenUsed="1"/>
+    <w:lsdException w:name="Outline List 1" w:semiHidden="1" w:unhideWhenUsed="1"/>
+    <w:lsdException w:name="Outline List 2" w:semiHidden="1" w:unhideWhenUsed="1"/>
+    <w:lsdException w:name="Outline List 3" w:semiHidden="1" w:unhideWhenUsed="1"/>
+    <w:lsdException w:name="Table Simple 1" w:semiHidden="1" w:unhideWhenUsed="1"/>
+    <w:lsdException w:name="Table Simple 2" w:semiHidden="1" w:unhideWhenUsed="1"/>
+    <w:lsdException w:name="Table Simple 3" w:semiHidden="1" w:unhideWhenUsed="1"/>
+    <w:lsdException w:name="Table Classic 1" w:semiHidden="1" w:unhideWhenUsed="1"/>
+    <w:lsdException w:name="Table Classic 2" w:semiHidden="1" w:unhideWhenUsed="1"/>
+    <w:lsdException w:name="Table Classic 3" w:semiHidden="1" w:unhideWhenUsed="1"/>
+    <w:lsdException w:name="Table Classic 4" w:semiHidden="1" w:unhideWhenUsed="1"/>
+    <w:lsdException w:name="Table Colorful 1" w:semiHidden="1" w:unhideWhenUsed="1"/>
+    <w:lsdException w:name="Table Colorful 2" w:semiHidden="1" w:unhideWhenUsed="1"/>
+    <w:lsdException w:name="Table Colorful 3" w:semiHidden="1" w:unhideWhenUsed="1"/>
+    <w:lsdException w:name="Table Columns 1" w:semiHidden="1" w:unhideWhenUsed="1"/>
+    <w:lsdException w:name="Table Columns 2" w:semiHidden="1" w:unhideWhenUsed="1"/>
+    <w:lsdException w:name="Table Columns 3" w:semiHidden="1" w:unhideWhenUsed="1"/>
+    <w:lsdException w:name="Table Columns 4" w:semiHidden="1" w:unhideWhenUsed="1"/>
+    <w:lsdException w:name="Table Columns 5" w:semiHidden="1" w:unhideWhenUsed="1"/>
+    <w:lsdException w:name="Table Grid 1" w:semiHidden="1" w:unhideWhenUsed="1"/>
+    <w:lsdException w:name="Table Grid 2" w:semiHidden="1" w:unhideWhenUsed="1"/>
+    <w:lsdException w:name="Table Grid 3" w:semiHidden="1" w:unhideWhenUsed="1"/>
+    <w:lsdException w:name="Table Grid 4" w:semiHidden="1" w:unhideWhenUsed="1"/>
+    <w:lsdException w:name="Table Grid 5" w:semiHidden="1" w:unhideWhenUsed="1"/>
+    <w:lsdException w:name="Table Grid 6" w:semiHidden="1" w:unhideWhenUsed="1"/>
+    <w:lsdException w:name="Table Grid 7" w:semiHidden="1" w:unhideWhenUsed="1"/>
+    <w:lsdException w:name="Table Grid 8" w:semiHidden="1" w:unhideWhenUsed="1"/>
+    <w:lsdException w:name="Table List 1" w:semiHidden="1" w:unhideWhenUsed="1"/>
+    <w:lsdException w:name="Table List 2" w:semiHidden="1" w:unhideWhenUsed="1"/>
+    <w:lsdException w:name="Table List 3" w:semiHidden="1" w:unhideWhenUsed="1"/>
+    <w:lsdException w:name="Table List 4" w:semiHidden="1" w:unhideWhenUsed="1"/>
+    <w:lsdException w:name="Table List 5" w:semiHidden="1" w:unhideWhenUsed="1"/>
+    <w:lsdException w:name="Table List 6" w:semiHidden="1" w:unhideWhenUsed="1"/>
+    <w:lsdException w:name="Table List 7" w:semiHidden="1" w:unhideWhenUsed="1"/>
+    <w:lsdException w:name="Table List 8" w:semiHidden="1" w:unhideWhenUsed="1"/>
+    <w:lsdException w:name="Table 3D effects 1" w:semiHidden="1" w:unhideWhenUsed="1"/>
+    <w:lsdException w:name="Table 3D effects 2" w:semiHidden="1" w:unhideWhenUsed="1"/>
+    <w:lsdException w:name="Table 3D effects 3" w:semiHidden="1" w:unhideWhenUsed="1"/>
+    <w:lsdException w:name="Table Contemporary" w:semiHidden="1" w:unhideWhenUsed="1"/>
+    <w:lsdException w:name="Table Elegant" w:semiHidden="1" w:unhideWhenUsed="1"/>
+    <w:lsdException w:name="Table Professional" w:semiHidden="1" w:unhideWhenUsed="1"/>
+    <w:lsdException w:name="Table Subtle 1" w:semiHidden="1" w:unhideWhenUsed="1"/>
+    <w:lsdException w:name="Table Subtle 2" w:semiHidden="1" w:unhideWhenUsed="1"/>
+    <w:lsdException w:name="Table Web 1" w:semiHidden="1" w:unhideWhenUsed="1"/>
+    <w:lsdException w:name="Table Web 2" w:semiHidden="1" w:unhideWhenUsed="1"/>
+    <w:lsdException w:name="Table Web 3" w:semiHidden="1" w:unhideWhenUsed="1"/>
+    <w:lsdException w:name="Balloon Text" w:semiHidden="1" w:unhideWhenUsed="1"/>
+    <w:lsdException w:name="Table Grid" w:semiHidden="1" w:uiPriority="59" w:unhideWhenUsed="1"/>
+    <w:lsdException w:name="Table Theme" w:semiHidden="1" w:unhideWhenUsed="1"/>
+    <w:lsdException w:name="Placeholder Text" w:semiHidden="1"/>
+    <w:lsdException w:name="No Spacing" w:uiPriority="1" w:qFormat="1"/>
+    <w:lsdException w:name="Light Shading" w:uiPriority="60"/>
+    <w:lsdException w:name="Light List" w:uiPriority="61"/>
+    <w:lsdException w:name="Light Grid" w:uiPriority="62"/>
+    <w:lsdException w:name="Medium Shading 1" w:uiPriority="63"/>
+    <w:lsdException w:name="Medium Shading 2" w:uiPriority="64"/>
+    <w:lsdException w:name="Medium List 1" w:uiPriority="65"/>
+    <w:lsdException w:name="Medium List 2" w:uiPriority="66"/>
+    <w:lsdException w:name="Medium Grid 1" w:uiPriority="67"/>
+    <w:lsdException w:name="Medium Grid 2" w:uiPriority="68"/>
+    <w:lsdException w:name="Medium Grid 3" w:uiPriority="69"/>
+    <w:lsdException w:name="Dark List" w:uiPriority="70"/>
+    <w:lsdException w:name="Colorful Shading" w:uiPriority="71"/>
+    <w:lsdException w:name="Colorful List" w:uiPriority="72"/>
+    <w:lsdException w:name="Colorful Grid" w:uiPriority="73"/>
+    <w:lsdException w:name="Light Shading Accent 1" w:uiPriority="60"/>
+    <w:lsdException w:name="Light List Accent 1" w:uiPriority="61"/>
+    <w:lsdException w:name="Light Grid Accent 1" w:uiPriority="62"/>
+    <w:lsdException w:name="Medium Shading 1 Accent 1" w:uiPriority="63"/>
+    <w:lsdException w:name="Medium Shading 2 Accent 1" w:uiPriority="64"/>
+    <w:lsdException w:name="Medium List 1 Accent 1" w:uiPriority="65"/>
+    <w:lsdException w:name="Revision" w:semiHidden="1"/>
+    <w:lsdException w:name="List Paragraph" w:uiPriority="34" w:qFormat="1"/>
+    <w:lsdException w:name="Quote" w:uiPriority="29" w:qFormat="1"/>
+    <w:lsdException w:name="Intense Quote" w:uiPriority="30" w:qFormat="1"/>
+    <w:lsdException w:name="Medium List 2 Accent 1" w:uiPriority="66"/>
+    <w:lsdException w:name="Medium Grid 1 Accent 1" w:uiPriority="67"/>
+    <w:lsdException w:name="Medium Grid 2 Accent 1" w:uiPriority="68"/>
+    <w:lsdException w:name="Medium Grid 3 Accent 1" w:uiPriority="69"/>
+    <w:lsdException w:name="Dark List Accent 1" w:uiPriority="70"/>
+    <w:lsdException w:name="Colorful Shading Accent 1" w:uiPriority="71"/>
+    <w:lsdException w:name="Colorful List Accent 1" w:uiPriority="72"/>
+    <w:lsdException w:name="Colorful Grid Accent 1" w:uiPriority="73"/>
+    <w:lsdException w:name="Light Shading Accent 2" w:uiPriority="60"/>
+    <w:lsdException w:name="Light List Accent 2" w:uiPriority="61"/>
+    <w:lsdException w:name="Light Grid Accent 2" w:uiPriority="62"/>
+    <w:lsdException w:name="Medium Shading 1 Accent 2" w:uiPriority="63"/>
+    <w:lsdException w:name="Medium Shading 2 Accent 2" w:uiPriority="64"/>
+    <w:lsdException w:name="Medium List 1 Accent 2" w:uiPriority="65"/>
+    <w:lsdException w:name="Medium List 2 Accent 2" w:uiPriority="66"/>
+    <w:lsdException w:name="Medium Grid 1 Accent 2" w:uiPriority="67"/>
+    <w:lsdException w:name="Medium Grid 2 Accent 2" w:uiPriority="68"/>
+    <w:lsdException w:name="Medium Grid 3 Accent 2" w:uiPriority="69"/>
+    <w:lsdException w:name="Dark List Accent 2" w:uiPriority="70"/>
+    <w:lsdException w:name="Colorful Shading Accent 2" w:uiPriority="71"/>
+    <w:lsdException w:name="Colorful List Accent 2" w:uiPriority="72"/>
+    <w:lsdException w:name="Colorful Grid Accent 2" w:uiPriority="73"/>
+    <w:lsdException w:name="Light Shading Accent 3" w:uiPriority="60"/>
+    <w:lsdException w:name="Light List Accent 3" w:uiPriority="61"/>
+    <w:lsdException w:name="Light Grid Accent 3" w:uiPriority="62"/>
+    <w:lsdException w:name="Medium Shading 1 Accent 3" w:uiPriority="63"/>
+    <w:lsdException w:name="Medium Shading 2 Accent 3" w:uiPriority="64"/>
+    <w:lsdException w:name="Medium List 1 Accent 3" w:uiPriority="65"/>
+    <w:lsdException w:name="Medium List 2 Accent 3" w:uiPriority="66"/>
+    <w:lsdException w:name="Medium Grid 1 Accent 3" w:uiPriority="67"/>
+    <w:lsdException w:name="Medium Grid 2 Accent 3" w:uiPriority="68"/>
+    <w:lsdException w:name="Medium Grid 3 Accent 3" w:uiPriority="69"/>
+    <w:lsdException w:name="Dark List Accent 3" w:uiPriority="70"/>
+    <w:lsdException w:name="Colorful Shading Accent 3" w:uiPriority="71"/>
+    <w:lsdException w:name="Colorful List Accent 3" w:uiPriority="72"/>
+    <w:lsdException w:name="Colorful Grid Accent 3" w:uiPriority="73"/>
+    <w:lsdException w:name="Light Shading Accent 4" w:uiPriority="60"/>
+    <w:lsdException w:name="Light List Accent 4" w:uiPriority="61"/>
+    <w:lsdException w:name="Light Grid Accent 4" w:uiPriority="62"/>
+    <w:lsdException w:name="Medium Shading 1 Accent 4" w:uiPriority="63"/>
+    <w:lsdException w:name="Medium Shading 2 Accent 4" w:uiPriority="64"/>
+    <w:lsdException w:name="Medium List 1 Accent 4" w:uiPriority="65"/>
+    <w:lsdException w:name="Medium List 2 Accent 4" w:uiPriority="66"/>
+    <w:lsdException w:name="Medium Grid 1 Accent 4" w:uiPriority="67"/>
+    <w:lsdException w:name="Medium Grid 2 Accent 4" w:uiPriority="68"/>
+    <w:lsdException w:name="Medium Grid 3 Accent 4" w:uiPriority="69"/>
+    <w:lsdException w:name="Dark List Accent 4" w:uiPriority="70"/>
+    <w:lsdException w:name="Colorful Shading Accent 4" w:uiPriority="71"/>
+    <w:lsdException w:name="Colorful List Accent 4" w:uiPriority="72"/>
+    <w:lsdException w:name="Colorful Grid Accent 4" w:uiPriority="73"/>
+    <w:lsdException w:name="Light Shading Accent 5" w:uiPriority="60"/>
+    <w:lsdException w:name="Light List Accent 5" w:uiPriority="61"/>
+    <w:lsdException w:name="Light Grid Accent 5" w:uiPriority="62"/>
+    <w:lsdException w:name="Medium Shading 1 Accent 5" w:uiPriority="63"/>
+    <w:lsdException w:name="Medium Shading 2 Accent 5" w:uiPriority="64"/>
+    <w:lsdException w:name="Medium List 1 Accent 5" w:uiPriority="65"/>
+    <w:lsdException w:name="Medium List 2 Accent 5" w:uiPriority="66"/>
+    <w:lsdException w:name="Medium Grid 1 Accent 5" w:uiPriority="67"/>
+    <w:lsdException w:name="Medium Grid 2 Accent 5" w:uiPriority="68"/>
+    <w:lsdException w:name="Medium Grid 3 Accent 5" w:uiPriority="69"/>
+    <w:lsdException w:name="Dark List Accent 5" w:uiPriority="70"/>
+    <w:lsdException w:name="Colorful Shading Accent 5" w:uiPriority="71"/>
+    <w:lsdException w:name="Colorful List Accent 5" w:uiPriority="72"/>
+    <w:lsdException w:name="Colorful Grid Accent 5" w:uiPriority="73"/>
+    <w:lsdException w:name="Light Shading Accent 6" w:uiPriority="60"/>
+    <w:lsdException w:name="Light List Accent 6" w:uiPriority="61"/>
+    <w:lsdException w:name="Light Grid Accent 6" w:uiPriority="62"/>
+    <w:lsdException w:name="Medium Shading 1 Accent 6" w:uiPriority="63"/>
+    <w:lsdException w:name="Medium Shading 2 Accent 6" w:uiPriority="64"/>
+    <w:lsdException w:name="Medium List 1 Accent 6" w:uiPriority="65"/>
+    <w:lsdException w:name="Medium List 2 Accent 6" w:uiPriority="66"/>
+    <w:lsdException w:name="Medium Grid 1 Accent 6" w:uiPriority="67"/>
+    <w:lsdException w:name="Medium Grid 2 Accent 6" w:uiPriority="68"/>
+    <w:lsdException w:name="Medium Grid 3 Accent 6" w:uiPriority="69"/>
+    <w:lsdException w:name="Dark List Accent 6" w:uiPriority="70"/>
+    <w:lsdException w:name="Colorful Shading Accent 6" w:uiPriority="71"/>
+    <w:lsdException w:name="Colorful List Accent 6" w:uiPriority="72"/>
+    <w:lsdException w:name="Colorful Grid Accent 6" w:uiPriority="73"/>
+    <w:lsdException w:name="Subtle Emphasis" w:uiPriority="19" w:qFormat="1"/>
+    <w:lsdException w:name="Intense Emphasis" w:uiPriority="21" w:qFormat="1"/>
+    <w:lsdException w:name="Subtle Reference" w:uiPriority="31" w:qFormat="1"/>
+    <w:lsdException w:name="Intense Reference" w:uiPriority="32" w:qFormat="1"/>
+    <w:lsdException w:name="Book Title" w:uiPriority="33" w:qFormat="1"/>
+    <w:lsdException w:name="Bibliography" w:semiHidden="1" w:uiPriority="37" w:unhideWhenUsed="1"/>
+    <w:lsdException w:name="TOC Heading" w:semiHidden="1" w:uiPriority="39" w:unhideWhenUsed="1" w:qFormat="1"/>
+    <w:lsdException w:name="Plain Table 1" w:uiPriority="41"/>
+    <w:lsdException w:name="Plain Table 2" w:uiPriority="42"/>
+    <w:lsdException w:name="Plain Table 3" w:uiPriority="43"/>
+    <w:lsdException w:name="Plain Table 4" w:uiPriority="44"/>
+    <w:lsdException w:name="Plain Table 5" w:uiPriority="45"/>
+    <w:lsdException w:name="Grid Table Light" w:uiPriority="40"/>
+    <w:lsdException w:name="Grid Table 1 Light" w:uiPriority="46"/>
+    <w:lsdException w:name="Grid Table 2" w:uiPriority="47"/>
+    <w:lsdException w:name="Grid Table 3" w:uiPriority="48"/>
+    <w:lsdException w:name="Grid Table 4" w:uiPriority="49"/>
+    <w:lsdException w:name="Grid Table 5 Dark" w:uiPriority="50"/>
+    <w:lsdException w:name="Grid Table 6 Colorful" w:uiPriority="51"/>
+    <w:lsdException w:name="Grid Table 7 Colorful" w:uiPriority="52"/>
+    <w:lsdException w:name="Grid Table 1 Light Accent 1" w:uiPriority="46"/>
+    <w:lsdException w:name="Grid Table 2 Accent 1" w:uiPriority="47"/>
+    <w:lsdException w:name="Grid Table 3 Accent 1" w:uiPriority="48"/>
+    <w:lsdException w:name="Grid Table 4 Accent 1" w:uiPriority="49"/>
+    <w:lsdException w:name="Grid Table 5 Dark Accent 1" w:uiPriority="50"/>
+    <w:lsdException w:name="Grid Table 6 Colorful Accent 1" w:uiPriority="51"/>
+    <w:lsdException w:name="Grid Table 7 Colorful Accent 1" w:uiPriority="52"/>
+    <w:lsdException w:name="Grid Table 1 Light Accent 2" w:uiPriority="46"/>
+    <w:lsdException w:name="Grid Table 2 Accent 2" w:uiPriority="47"/>
+    <w:lsdException w:name="Grid Table 3 Accent 2" w:uiPriority="48"/>
+    <w:lsdException w:name="Grid Table 4 Accent 2" w:uiPriority="49"/>
+    <w:lsdException w:name="Grid Table 5 Dark Accent 2" w:uiPriority="50"/>
+    <w:lsdException w:name="Grid Table 6 Colorful Accent 2" w:uiPriority="51"/>
+    <w:lsdException w:name="Grid Table 7 Colorful Accent 2" w:uiPriority="52"/>
+    <w:lsdException w:name="Grid Table 1 Light Accent 3" w:uiPriority="46"/>
+    <w:lsdException w:name="Grid Table 2 Accent 3" w:uiPriority="47"/>
+    <w:lsdException w:name="Grid Table 3 Accent 3" w:uiPriority="48"/>
+    <w:lsdException w:name="Grid Table 4 Accent 3" w:uiPriority="49"/>
+    <w:lsdException w:name="Grid Table 5 Dark Accent 3" w:uiPriority="50"/>
+    <w:lsdException w:name="Grid Table 6 Colorful Accent 3" w:uiPriority="51"/>
+    <w:lsdException w:name="Grid Table 7 Colorful Accent 3" w:uiPriority="52"/>
+    <w:lsdException w:name="Grid Table 1 Light Accent 4" w:uiPriority="46"/>
+    <w:lsdException w:name="Grid Table 2 Accent 4" w:uiPriority="47"/>
+    <w:lsdException w:name="Grid Table 3 Accent 4" w:uiPriority="48"/>
+    <w:lsdException w:name="Grid Table 4 Accent 4" w:uiPriority="49"/>
+    <w:lsdException w:name="Grid Table 5 Dark Accent 4" w:uiPriority="50"/>
+    <w:lsdException w:name="Grid Table 6 Colorful Accent 4" w:uiPriority="51"/>
+    <w:lsdException w:name="Grid Table 7 Colorful Accent 4" w:uiPriority="52"/>
+    <w:lsdException w:name="Grid Table 1 Light Accent 5" w:uiPriority="46"/>
+    <w:lsdException w:name="Grid Table 2 Accent 5" w:uiPriority="47"/>
+    <w:lsdException w:name="Grid Table 3 Accent 5" w:uiPriority="48"/>
+    <w:lsdException w:name="Grid Table 4 Accent 5" w:uiPriority="49"/>
+    <w:lsdException w:name="Grid Table 5 Dark Accent 5" w:uiPriority="50"/>
+    <w:lsdException w:name="Grid Table 6 Colorful Accent 5" w:uiPriority="51"/>
+    <w:lsdException w:name="Grid Table 7 Colorful Accent 5" w:uiPriority="52"/>
+    <w:lsdException w:name="Grid Table 1 Light Accent 6" w:uiPriority="46"/>
+    <w:lsdException w:name="Grid Table 2 Accent 6" w:uiPriority="47"/>
+    <w:lsdException w:name="Grid Table 3 Accent 6" w:uiPriority="48"/>
+    <w:lsdException w:name="Grid Table 4 Accent 6" w:uiPriority="49"/>
+    <w:lsdException w:name="Grid Table 5 Dark Accent 6" w:uiPriority="50"/>
+    <w:lsdException w:name="Grid Table 6 Colorful Accent 6" w:uiPriority="51"/>
+    <w:lsdException w:name="Grid Table 7 Colorful Accent 6" w:uiPriority="52"/>
+    <w:lsdException w:name="List Table 1 Light" w:uiPriority="46"/>
+    <w:lsdException w:name="List Table 2" w:uiPriority="47"/>
+    <w:lsdException w:name="List Table 3" w:uiPriority="48"/>
+    <w:lsdException w:name="List Table 4" w:uiPriority="49"/>
+    <w:lsdException w:name="List Table 5 Dark" w:uiPriority="50"/>
+    <w:lsdException w:name="List Table 6 Colorful" w:uiPriority="51"/>
+    <w:lsdException w:name="List Table 7 Colorful" w:uiPriority="52"/>
+    <w:lsdException w:name="List Table 1 Light Accent 1" w:uiPriority="46"/>
+    <w:lsdException w:name="List Table 2 Accent 1" w:uiPriority="47"/>
+    <w:lsdException w:name="List Table 3 Accent 1" w:uiPriority="48"/>
+    <w:lsdException w:name="List Table 4 Accent 1" w:uiPriority="49"/>
+    <w:lsdException w:name="List Table 5 Dark Accent 1" w:uiPriority="50"/>
+    <w:lsdException w:name="List Table 6 Colorful Accent 1" w:uiPriority="51"/>
+    <w:lsdException w:name="List Table 7 Colorful Accent 1" w:uiPriority="52"/>
+    <w:lsdException w:name="List Table 1 Light Accent 2" w:uiPriority="46"/>
+    <w:lsdException w:name="List Table 2 Accent 2" w:uiPriority="47"/>
+    <w:lsdException w:name="List Table 3 Accent 2" w:uiPriority="48"/>
+    <w:lsdException w:name="List Table 4 Accent 2" w:uiPriority="49"/>
+    <w:lsdException w:name="List Table 5 Dark Accent 2" w:uiPriority="50"/>
+    <w:lsdException w:name="List Table 6 Colorful Accent 2" w:uiPriority="51"/>
+    <w:lsdException w:name="List Table 7 Colorful Accent 2" w:uiPriority="52"/>
+    <w:lsdException w:name="List Table 1 Light Accent 3" w:uiPriority="46"/>
+    <w:lsdException w:name="List Table 2 Accent 3" w:uiPriority="47"/>
+    <w:lsdException w:name="List Table 3 Accent 3" w:uiPriority="48"/>
+    <w:lsdException w:name="List Table 4 Accent 3" w:uiPriority="49"/>
+    <w:lsdException w:name="List Table 5 Dark Accent 3" w:uiPriority="50"/>
+    <w:lsdException w:name="List Table 6 Colorful Accent 3" w:uiPriority="51"/>
+    <w:lsdException w:name="List Table 7 Colorful Accent 3" w:uiPriority="52"/>
+    <w:lsdException w:name="List Table 1 Light Accent 4" w:uiPriority="46"/>
+    <w:lsdException w:name="List Table 2 Accent 4" w:uiPriority="47"/>
+    <w:lsdException w:name="List Table 3 Accent 4" w:uiPriority="48"/>
+    <w:lsdException w:name="List Table 4 Accent 4" w:uiPriority="49"/>
+    <w:lsdException w:name="List Table 5 Dark Accent 4" w:uiPriority="50"/>
+    <w:lsdException w:name="List Table 6 Colorful Accent 4" w:uiPriority="51"/>
+    <w:lsdException w:name="List Table 7 Colorful Accent 4" w:uiPriority="52"/>
+    <w:lsdException w:name="List Table 1 Light Accent 5" w:uiPriority="46"/>
+    <w:lsdException w:name="List Table 2 Accent 5" w:uiPriority="47"/>
+    <w:lsdException w:name="List Table 3 Accent 5" w:uiPriority="48"/>
+    <w:lsdException w:name="List Table 4 Accent 5" w:uiPriority="49"/>
+    <w:lsdException w:name="List Table 5 Dark Accent 5" w:uiPriority="50"/>
+    <w:lsdException w:name="List Table 6 Colorful Accent 5" w:uiPriority="51"/>
+    <w:lsdException w:name="List Table 7 Colorful Accent 5" w:uiPriority="52"/>
+    <w:lsdException w:name="List Table 1 Light Accent 6" w:uiPriority="46"/>
+    <w:lsdException w:name="List Table 2 Accent 6" w:uiPriority="47"/>
+    <w:lsdException w:name="List Table 3 Accent 6" w:uiPriority="48"/>
+    <w:lsdException w:name="List Table 4 Accent 6" w:uiPriority="49"/>
+    <w:lsdException w:name="List Table 5 Dark Accent 6" w:uiPriority="50"/>
+    <w:lsdException w:name="List Table 6 Colorful Accent 6" w:uiPriority="51"/>
+    <w:lsdException w:name="List Table 7 Colorful Accent 6" w:uiPriority="52"/>
+    <w:lsdException w:name="Mention" w:semiHidden="1" w:unhideWhenUsed="1"/>
+    <w:lsdException w:name="Smart Hyperlink" w:semiHidden="1" w:unhideWhenUsed="1"/>
+    <w:lsdException w:name="Hashtag" w:semiHidden="1" w:unhideWhenUsed="1"/>
+    <w:lsdException w:name="Unresolved Mention" w:semiHidden="1" w:unhideWhenUsed="1"/>
   </w:latentStyles>
-  <w:style w:type="paragraph" w:default="1" w:styleId="Standard">
+  <w:style w:type="paragraph" w:default="1" w:styleId="Normal">
     <w:name w:val="Normal"/>
   </w:style>
-  <w:style w:type="paragraph" w:styleId="berschrift1">
+  <w:style w:type="paragraph" w:styleId="Heading1">
     <w:name w:val="heading 1"/>
-    <w:basedOn w:val="Standard"/>
-    <w:next w:val="Standard"/>
+    <w:basedOn w:val="Normal"/>
+    <w:next w:val="Normal"/>
     <w:pPr>
       <w:keepNext/>
       <w:keepLines/>
@@ -5797,10 +5918,10 @@
       <w:szCs w:val="40"/>
     </w:rPr>
   </w:style>
-  <w:style w:type="paragraph" w:styleId="berschrift2">
+  <w:style w:type="paragraph" w:styleId="Heading2">
     <w:name w:val="heading 2"/>
-    <w:basedOn w:val="Standard"/>
-    <w:next w:val="Standard"/>
+    <w:basedOn w:val="Normal"/>
+    <w:next w:val="Normal"/>
     <w:pPr>
       <w:keepNext/>
       <w:keepLines/>
@@ -5813,10 +5934,10 @@
       <w:szCs w:val="32"/>
     </w:rPr>
   </w:style>
-  <w:style w:type="paragraph" w:styleId="berschrift3">
+  <w:style w:type="paragraph" w:styleId="Heading3">
     <w:name w:val="heading 3"/>
-    <w:basedOn w:val="Standard"/>
-    <w:next w:val="Standard"/>
+    <w:basedOn w:val="Normal"/>
+    <w:next w:val="Normal"/>
     <w:pPr>
       <w:keepNext/>
       <w:keepLines/>
@@ -5830,10 +5951,10 @@
       <w:szCs w:val="28"/>
     </w:rPr>
   </w:style>
-  <w:style w:type="paragraph" w:styleId="berschrift4">
+  <w:style w:type="paragraph" w:styleId="Heading4">
     <w:name w:val="heading 4"/>
-    <w:basedOn w:val="Standard"/>
-    <w:next w:val="Standard"/>
+    <w:basedOn w:val="Normal"/>
+    <w:next w:val="Normal"/>
     <w:pPr>
       <w:keepNext/>
       <w:keepLines/>
@@ -5847,10 +5968,10 @@
       <w:szCs w:val="24"/>
     </w:rPr>
   </w:style>
-  <w:style w:type="paragraph" w:styleId="berschrift5">
+  <w:style w:type="paragraph" w:styleId="Heading5">
     <w:name w:val="heading 5"/>
-    <w:basedOn w:val="Standard"/>
-    <w:next w:val="Standard"/>
+    <w:basedOn w:val="Normal"/>
+    <w:next w:val="Normal"/>
     <w:pPr>
       <w:keepNext/>
       <w:keepLines/>
@@ -5862,10 +5983,10 @@
       <w:color w:val="666666"/>
     </w:rPr>
   </w:style>
-  <w:style w:type="paragraph" w:styleId="berschrift6">
+  <w:style w:type="paragraph" w:styleId="Heading6">
     <w:name w:val="heading 6"/>
-    <w:basedOn w:val="Standard"/>
-    <w:next w:val="Standard"/>
+    <w:basedOn w:val="Normal"/>
+    <w:next w:val="Normal"/>
     <w:pPr>
       <w:keepNext/>
       <w:keepLines/>
@@ -5878,13 +5999,13 @@
       <w:color w:val="666666"/>
     </w:rPr>
   </w:style>
-  <w:style w:type="character" w:default="1" w:styleId="Absatz-Standardschriftart">
+  <w:style w:type="character" w:default="1" w:styleId="DefaultParagraphFont">
     <w:name w:val="Default Paragraph Font"/>
     <w:uiPriority w:val="1"/>
     <w:semiHidden/>
     <w:unhideWhenUsed/>
   </w:style>
-  <w:style w:type="table" w:default="1" w:styleId="NormaleTabelle">
+  <w:style w:type="table" w:default="1" w:styleId="TableNormal">
     <w:name w:val="Normal Table"/>
     <w:uiPriority w:val="99"/>
     <w:semiHidden/>
@@ -5899,14 +6020,14 @@
       </w:tblCellMar>
     </w:tblPr>
   </w:style>
-  <w:style w:type="numbering" w:default="1" w:styleId="KeineListe">
+  <w:style w:type="numbering" w:default="1" w:styleId="NoList">
     <w:name w:val="No List"/>
     <w:uiPriority w:val="99"/>
     <w:semiHidden/>
     <w:unhideWhenUsed/>
   </w:style>
-  <w:style w:type="table" w:customStyle="1" w:styleId="TableNormal">
-    <w:name w:val="Table Normal"/>
+  <w:style w:type="table" w:customStyle="1" w:styleId="TableNormal1">
+    <w:name w:val="Table Normal1"/>
     <w:tblPr>
       <w:tblCellMar>
         <w:top w:w="0" w:type="dxa"/>
@@ -5916,10 +6037,10 @@
       </w:tblCellMar>
     </w:tblPr>
   </w:style>
-  <w:style w:type="paragraph" w:styleId="Titel">
+  <w:style w:type="paragraph" w:styleId="Title">
     <w:name w:val="Title"/>
-    <w:basedOn w:val="Standard"/>
-    <w:next w:val="Standard"/>
+    <w:basedOn w:val="Normal"/>
+    <w:next w:val="Normal"/>
     <w:pPr>
       <w:keepNext/>
       <w:keepLines/>
@@ -5931,10 +6052,10 @@
       <w:szCs w:val="52"/>
     </w:rPr>
   </w:style>
-  <w:style w:type="paragraph" w:styleId="Untertitel">
+  <w:style w:type="paragraph" w:styleId="Subtitle">
     <w:name w:val="Subtitle"/>
-    <w:basedOn w:val="Standard"/>
-    <w:next w:val="Standard"/>
+    <w:basedOn w:val="Normal"/>
+    <w:next w:val="Normal"/>
     <w:pPr>
       <w:keepNext/>
       <w:keepLines/>
@@ -5948,7 +6069,7 @@
     </w:rPr>
   </w:style>
   <w:style w:type="table" w:customStyle="1" w:styleId="a">
-    <w:basedOn w:val="TableNormal"/>
+    <w:basedOn w:val="TableNormal1"/>
     <w:pPr>
       <w:spacing w:before="60" w:after="60"/>
       <w:contextualSpacing/>
@@ -5961,9 +6082,7 @@
       <w:tblStyleRowBandSize w:val="1"/>
       <w:tblStyleColBandSize w:val="1"/>
       <w:tblCellMar>
-        <w:top w:w="0" w:type="dxa"/>
         <w:left w:w="115" w:type="dxa"/>
-        <w:bottom w:w="0" w:type="dxa"/>
         <w:right w:w="115" w:type="dxa"/>
       </w:tblCellMar>
     </w:tblPr>
@@ -5988,126 +6107,72 @@
     </w:tblStylePr>
   </w:style>
   <w:style w:type="table" w:customStyle="1" w:styleId="a0">
-    <w:basedOn w:val="TableNormal"/>
+    <w:basedOn w:val="TableNormal1"/>
     <w:tblPr>
       <w:tblStyleRowBandSize w:val="1"/>
       <w:tblStyleColBandSize w:val="1"/>
-      <w:tblCellMar>
-        <w:top w:w="0" w:type="dxa"/>
-        <w:left w:w="0" w:type="dxa"/>
-        <w:bottom w:w="0" w:type="dxa"/>
-        <w:right w:w="0" w:type="dxa"/>
-      </w:tblCellMar>
     </w:tblPr>
   </w:style>
   <w:style w:type="table" w:customStyle="1" w:styleId="a1">
-    <w:basedOn w:val="TableNormal"/>
+    <w:basedOn w:val="TableNormal1"/>
     <w:tblPr>
       <w:tblStyleRowBandSize w:val="1"/>
       <w:tblStyleColBandSize w:val="1"/>
-      <w:tblCellMar>
-        <w:top w:w="0" w:type="dxa"/>
-        <w:left w:w="0" w:type="dxa"/>
-        <w:bottom w:w="0" w:type="dxa"/>
-        <w:right w:w="0" w:type="dxa"/>
-      </w:tblCellMar>
     </w:tblPr>
   </w:style>
   <w:style w:type="table" w:customStyle="1" w:styleId="a2">
-    <w:basedOn w:val="TableNormal"/>
+    <w:basedOn w:val="TableNormal1"/>
     <w:tblPr>
       <w:tblStyleRowBandSize w:val="1"/>
       <w:tblStyleColBandSize w:val="1"/>
-      <w:tblCellMar>
-        <w:top w:w="0" w:type="dxa"/>
-        <w:left w:w="0" w:type="dxa"/>
-        <w:bottom w:w="0" w:type="dxa"/>
-        <w:right w:w="0" w:type="dxa"/>
-      </w:tblCellMar>
     </w:tblPr>
   </w:style>
   <w:style w:type="table" w:customStyle="1" w:styleId="a3">
-    <w:basedOn w:val="TableNormal"/>
+    <w:basedOn w:val="TableNormal1"/>
     <w:tblPr>
       <w:tblStyleRowBandSize w:val="1"/>
       <w:tblStyleColBandSize w:val="1"/>
-      <w:tblCellMar>
-        <w:top w:w="0" w:type="dxa"/>
-        <w:left w:w="0" w:type="dxa"/>
-        <w:bottom w:w="0" w:type="dxa"/>
-        <w:right w:w="0" w:type="dxa"/>
-      </w:tblCellMar>
     </w:tblPr>
   </w:style>
   <w:style w:type="table" w:customStyle="1" w:styleId="a4">
-    <w:basedOn w:val="TableNormal"/>
+    <w:basedOn w:val="TableNormal1"/>
     <w:tblPr>
       <w:tblStyleRowBandSize w:val="1"/>
       <w:tblStyleColBandSize w:val="1"/>
-      <w:tblCellMar>
-        <w:top w:w="0" w:type="dxa"/>
-        <w:left w:w="0" w:type="dxa"/>
-        <w:bottom w:w="0" w:type="dxa"/>
-        <w:right w:w="0" w:type="dxa"/>
-      </w:tblCellMar>
     </w:tblPr>
   </w:style>
   <w:style w:type="table" w:customStyle="1" w:styleId="a5">
-    <w:basedOn w:val="TableNormal"/>
+    <w:basedOn w:val="TableNormal1"/>
     <w:tblPr>
       <w:tblStyleRowBandSize w:val="1"/>
       <w:tblStyleColBandSize w:val="1"/>
-      <w:tblCellMar>
-        <w:top w:w="0" w:type="dxa"/>
-        <w:left w:w="0" w:type="dxa"/>
-        <w:bottom w:w="0" w:type="dxa"/>
-        <w:right w:w="0" w:type="dxa"/>
-      </w:tblCellMar>
     </w:tblPr>
   </w:style>
   <w:style w:type="table" w:customStyle="1" w:styleId="a6">
-    <w:basedOn w:val="TableNormal"/>
+    <w:basedOn w:val="TableNormal1"/>
     <w:tblPr>
       <w:tblStyleRowBandSize w:val="1"/>
       <w:tblStyleColBandSize w:val="1"/>
-      <w:tblCellMar>
-        <w:top w:w="0" w:type="dxa"/>
-        <w:left w:w="0" w:type="dxa"/>
-        <w:bottom w:w="0" w:type="dxa"/>
-        <w:right w:w="0" w:type="dxa"/>
-      </w:tblCellMar>
     </w:tblPr>
   </w:style>
   <w:style w:type="table" w:customStyle="1" w:styleId="a7">
-    <w:basedOn w:val="TableNormal"/>
+    <w:basedOn w:val="TableNormal1"/>
     <w:tblPr>
       <w:tblStyleRowBandSize w:val="1"/>
       <w:tblStyleColBandSize w:val="1"/>
-      <w:tblCellMar>
-        <w:top w:w="0" w:type="dxa"/>
-        <w:left w:w="0" w:type="dxa"/>
-        <w:bottom w:w="0" w:type="dxa"/>
-        <w:right w:w="0" w:type="dxa"/>
-      </w:tblCellMar>
     </w:tblPr>
   </w:style>
   <w:style w:type="table" w:customStyle="1" w:styleId="a8">
-    <w:basedOn w:val="TableNormal"/>
+    <w:basedOn w:val="TableNormal1"/>
     <w:tblPr>
       <w:tblStyleRowBandSize w:val="1"/>
       <w:tblStyleColBandSize w:val="1"/>
-      <w:tblCellMar>
-        <w:top w:w="0" w:type="dxa"/>
-        <w:left w:w="0" w:type="dxa"/>
-        <w:bottom w:w="0" w:type="dxa"/>
-        <w:right w:w="0" w:type="dxa"/>
-      </w:tblCellMar>
     </w:tblPr>
   </w:style>
-  <w:style w:type="paragraph" w:styleId="Sprechblasentext">
+  <w:style w:type="paragraph" w:styleId="BalloonText">
     <w:name w:val="Balloon Text"/>
-    <w:basedOn w:val="Standard"/>
-    <w:link w:val="SprechblasentextZchn"/>
+    <w:basedOn w:val="Normal"/>
+    <w:link w:val="BalloonTextChar"/>
     <w:uiPriority w:val="99"/>
     <w:semiHidden/>
     <w:unhideWhenUsed/>
@@ -6121,10 +6186,10 @@
       <w:szCs w:val="16"/>
     </w:rPr>
   </w:style>
-  <w:style w:type="character" w:customStyle="1" w:styleId="SprechblasentextZchn">
-    <w:name w:val="Sprechblasentext Zchn"/>
-    <w:basedOn w:val="Absatz-Standardschriftart"/>
-    <w:link w:val="Sprechblasentext"/>
+  <w:style w:type="character" w:customStyle="1" w:styleId="BalloonTextChar">
+    <w:name w:val="Balloon Text Char"/>
+    <w:basedOn w:val="DefaultParagraphFont"/>
+    <w:link w:val="BalloonText"/>
     <w:uiPriority w:val="99"/>
     <w:semiHidden/>
     <w:rsid w:val="000636EF"/>
@@ -6134,10 +6199,10 @@
       <w:szCs w:val="16"/>
     </w:rPr>
   </w:style>
-  <w:style w:type="paragraph" w:styleId="Verzeichnis1">
+  <w:style w:type="paragraph" w:styleId="TOC1">
     <w:name w:val="toc 1"/>
-    <w:basedOn w:val="Standard"/>
-    <w:next w:val="Standard"/>
+    <w:basedOn w:val="Normal"/>
+    <w:next w:val="Normal"/>
     <w:autoRedefine/>
     <w:uiPriority w:val="39"/>
     <w:unhideWhenUsed/>
@@ -6146,10 +6211,10 @@
       <w:spacing w:after="100"/>
     </w:pPr>
   </w:style>
-  <w:style w:type="paragraph" w:styleId="Verzeichnis2">
+  <w:style w:type="paragraph" w:styleId="TOC2">
     <w:name w:val="toc 2"/>
-    <w:basedOn w:val="Standard"/>
-    <w:next w:val="Standard"/>
+    <w:basedOn w:val="Normal"/>
+    <w:next w:val="Normal"/>
     <w:autoRedefine/>
     <w:uiPriority w:val="39"/>
     <w:unhideWhenUsed/>
@@ -6159,10 +6224,10 @@
       <w:ind w:left="220"/>
     </w:pPr>
   </w:style>
-  <w:style w:type="paragraph" w:styleId="Verzeichnis3">
+  <w:style w:type="paragraph" w:styleId="TOC3">
     <w:name w:val="toc 3"/>
-    <w:basedOn w:val="Standard"/>
-    <w:next w:val="Standard"/>
+    <w:basedOn w:val="Normal"/>
+    <w:next w:val="Normal"/>
     <w:autoRedefine/>
     <w:uiPriority w:val="39"/>
     <w:unhideWhenUsed/>
@@ -6174,579 +6239,7 @@
   </w:style>
   <w:style w:type="character" w:styleId="Hyperlink">
     <w:name w:val="Hyperlink"/>
-    <w:basedOn w:val="Absatz-Standardschriftart"/>
-    <w:uiPriority w:val="99"/>
-    <w:unhideWhenUsed/>
-    <w:rsid w:val="000636EF"/>
-    <w:rPr>
-      <w:color w:val="0000FF" w:themeColor="hyperlink"/>
-      <w:u w:val="single"/>
-    </w:rPr>
-  </w:style>
-</w:styles>
-</file>
-
-<file path=word/stylesWithEffects.xml><?xml version="1.0" encoding="utf-8"?>
-<w:styles xmlns:wpc="http://schemas.microsoft.com/office/word/2010/wordprocessingCanvas" xmlns:mc="http://schemas.openxmlformats.org/markup-compatibility/2006" xmlns:o="urn:schemas-microsoft-com:office:office" xmlns:r="http://schemas.openxmlformats.org/officeDocument/2006/relationships" xmlns:m="http://schemas.openxmlformats.org/officeDocument/2006/math" xmlns:v="urn:schemas-microsoft-com:vml" xmlns:wp14="http://schemas.microsoft.com/office/word/2010/wordprocessingDrawing" xmlns:wp="http://schemas.openxmlformats.org/drawingml/2006/wordprocessingDrawing" xmlns:w10="urn:schemas-microsoft-com:office:word" xmlns:w="http://schemas.openxmlformats.org/wordprocessingml/2006/main" xmlns:w14="http://schemas.microsoft.com/office/word/2010/wordml" xmlns:wpg="http://schemas.microsoft.com/office/word/2010/wordprocessingGroup" xmlns:wpi="http://schemas.microsoft.com/office/word/2010/wordprocessingInk" xmlns:wne="http://schemas.microsoft.com/office/word/2006/wordml" xmlns:wps="http://schemas.microsoft.com/office/word/2010/wordprocessingShape" mc:Ignorable="w14 wp14">
-  <w:docDefaults>
-    <w:rPrDefault>
-      <w:rPr>
-        <w:rFonts w:ascii="Arial" w:eastAsia="Arial" w:hAnsi="Arial" w:cs="Arial"/>
-        <w:color w:val="000000"/>
-        <w:sz w:val="22"/>
-        <w:szCs w:val="22"/>
-        <w:lang w:val="en" w:eastAsia="de-DE" w:bidi="ar-SA"/>
-      </w:rPr>
-    </w:rPrDefault>
-    <w:pPrDefault>
-      <w:pPr>
-        <w:pBdr>
-          <w:top w:val="nil"/>
-          <w:left w:val="nil"/>
-          <w:bottom w:val="nil"/>
-          <w:right w:val="nil"/>
-          <w:between w:val="nil"/>
-        </w:pBdr>
-        <w:spacing w:line="276" w:lineRule="auto"/>
-      </w:pPr>
-    </w:pPrDefault>
-  </w:docDefaults>
-  <w:latentStyles w:defLockedState="0" w:defUIPriority="99" w:defSemiHidden="1" w:defUnhideWhenUsed="1" w:defQFormat="0" w:count="267">
-    <w:lsdException w:name="Normal" w:semiHidden="0" w:uiPriority="0" w:unhideWhenUsed="0" w:qFormat="1"/>
-    <w:lsdException w:name="heading 1" w:semiHidden="0" w:uiPriority="9" w:unhideWhenUsed="0" w:qFormat="1"/>
-    <w:lsdException w:name="heading 2" w:uiPriority="9" w:qFormat="1"/>
-    <w:lsdException w:name="heading 3" w:uiPriority="9" w:qFormat="1"/>
-    <w:lsdException w:name="heading 4" w:uiPriority="9" w:qFormat="1"/>
-    <w:lsdException w:name="heading 5" w:uiPriority="9" w:qFormat="1"/>
-    <w:lsdException w:name="heading 6" w:uiPriority="9" w:qFormat="1"/>
-    <w:lsdException w:name="heading 7" w:uiPriority="9" w:qFormat="1"/>
-    <w:lsdException w:name="heading 8" w:uiPriority="9" w:qFormat="1"/>
-    <w:lsdException w:name="heading 9" w:uiPriority="9" w:qFormat="1"/>
-    <w:lsdException w:name="toc 1" w:uiPriority="39"/>
-    <w:lsdException w:name="toc 2" w:uiPriority="39"/>
-    <w:lsdException w:name="toc 3" w:uiPriority="39"/>
-    <w:lsdException w:name="toc 4" w:uiPriority="39"/>
-    <w:lsdException w:name="toc 5" w:uiPriority="39"/>
-    <w:lsdException w:name="toc 6" w:uiPriority="39"/>
-    <w:lsdException w:name="toc 7" w:uiPriority="39"/>
-    <w:lsdException w:name="toc 8" w:uiPriority="39"/>
-    <w:lsdException w:name="toc 9" w:uiPriority="39"/>
-    <w:lsdException w:name="caption" w:uiPriority="35" w:qFormat="1"/>
-    <w:lsdException w:name="Title" w:semiHidden="0" w:uiPriority="10" w:unhideWhenUsed="0" w:qFormat="1"/>
-    <w:lsdException w:name="Default Paragraph Font" w:uiPriority="1"/>
-    <w:lsdException w:name="Subtitle" w:semiHidden="0" w:uiPriority="11" w:unhideWhenUsed="0" w:qFormat="1"/>
-    <w:lsdException w:name="Strong" w:semiHidden="0" w:uiPriority="22" w:unhideWhenUsed="0" w:qFormat="1"/>
-    <w:lsdException w:name="Emphasis" w:semiHidden="0" w:uiPriority="20" w:unhideWhenUsed="0" w:qFormat="1"/>
-    <w:lsdException w:name="Table Grid" w:semiHidden="0" w:uiPriority="59" w:unhideWhenUsed="0"/>
-    <w:lsdException w:name="Placeholder Text" w:unhideWhenUsed="0"/>
-    <w:lsdException w:name="No Spacing" w:semiHidden="0" w:uiPriority="1" w:unhideWhenUsed="0" w:qFormat="1"/>
-    <w:lsdException w:name="Light Shading" w:semiHidden="0" w:uiPriority="60" w:unhideWhenUsed="0"/>
-    <w:lsdException w:name="Light List" w:semiHidden="0" w:uiPriority="61" w:unhideWhenUsed="0"/>
-    <w:lsdException w:name="Light Grid" w:semiHidden="0" w:uiPriority="62" w:unhideWhenUsed="0"/>
-    <w:lsdException w:name="Medium Shading 1" w:semiHidden="0" w:uiPriority="63" w:unhideWhenUsed="0"/>
-    <w:lsdException w:name="Medium Shading 2" w:semiHidden="0" w:uiPriority="64" w:unhideWhenUsed="0"/>
-    <w:lsdException w:name="Medium List 1" w:semiHidden="0" w:uiPriority="65" w:unhideWhenUsed="0"/>
-    <w:lsdException w:name="Medium List 2" w:semiHidden="0" w:uiPriority="66" w:unhideWhenUsed="0"/>
-    <w:lsdException w:name="Medium Grid 1" w:semiHidden="0" w:uiPriority="67" w:unhideWhenUsed="0"/>
-    <w:lsdException w:name="Medium Grid 2" w:semiHidden="0" w:uiPriority="68" w:unhideWhenUsed="0"/>
-    <w:lsdException w:name="Medium Grid 3" w:semiHidden="0" w:uiPriority="69" w:unhideWhenUsed="0"/>
-    <w:lsdException w:name="Dark List" w:semiHidden="0" w:uiPriority="70" w:unhideWhenUsed="0"/>
-    <w:lsdException w:name="Colorful Shading" w:semiHidden="0" w:uiPriority="71" w:unhideWhenUsed="0"/>
-    <w:lsdException w:name="Colorful List" w:semiHidden="0" w:uiPriority="72" w:unhideWhenUsed="0"/>
-    <w:lsdException w:name="Colorful Grid" w:semiHidden="0" w:uiPriority="73" w:unhideWhenUsed="0"/>
-    <w:lsdException w:name="Light Shading Accent 1" w:semiHidden="0" w:uiPriority="60" w:unhideWhenUsed="0"/>
-    <w:lsdException w:name="Light List Accent 1" w:semiHidden="0" w:uiPriority="61" w:unhideWhenUsed="0"/>
-    <w:lsdException w:name="Light Grid Accent 1" w:semiHidden="0" w:uiPriority="62" w:unhideWhenUsed="0"/>
-    <w:lsdException w:name="Medium Shading 1 Accent 1" w:semiHidden="0" w:uiPriority="63" w:unhideWhenUsed="0"/>
-    <w:lsdException w:name="Medium Shading 2 Accent 1" w:semiHidden="0" w:uiPriority="64" w:unhideWhenUsed="0"/>
-    <w:lsdException w:name="Medium List 1 Accent 1" w:semiHidden="0" w:uiPriority="65" w:unhideWhenUsed="0"/>
-    <w:lsdException w:name="Revision" w:unhideWhenUsed="0"/>
-    <w:lsdException w:name="List Paragraph" w:semiHidden="0" w:uiPriority="34" w:unhideWhenUsed="0" w:qFormat="1"/>
-    <w:lsdException w:name="Quote" w:semiHidden="0" w:uiPriority="29" w:unhideWhenUsed="0" w:qFormat="1"/>
-    <w:lsdException w:name="Intense Quote" w:semiHidden="0" w:uiPriority="30" w:unhideWhenUsed="0" w:qFormat="1"/>
-    <w:lsdException w:name="Medium List 2 Accent 1" w:semiHidden="0" w:uiPriority="66" w:unhideWhenUsed="0"/>
-    <w:lsdException w:name="Medium Grid 1 Accent 1" w:semiHidden="0" w:uiPriority="67" w:unhideWhenUsed="0"/>
-    <w:lsdException w:name="Medium Grid 2 Accent 1" w:semiHidden="0" w:uiPriority="68" w:unhideWhenUsed="0"/>
-    <w:lsdException w:name="Medium Grid 3 Accent 1" w:semiHidden="0" w:uiPriority="69" w:unhideWhenUsed="0"/>
-    <w:lsdException w:name="Dark List Accent 1" w:semiHidden="0" w:uiPriority="70" w:unhideWhenUsed="0"/>
-    <w:lsdException w:name="Colorful Shading Accent 1" w:semiHidden="0" w:uiPriority="71" w:unhideWhenUsed="0"/>
-    <w:lsdException w:name="Colorful List Accent 1" w:semiHidden="0" w:uiPriority="72" w:unhideWhenUsed="0"/>
-    <w:lsdException w:name="Colorful Grid Accent 1" w:semiHidden="0" w:uiPriority="73" w:unhideWhenUsed="0"/>
-    <w:lsdException w:name="Light Shading Accent 2" w:semiHidden="0" w:uiPriority="60" w:unhideWhenUsed="0"/>
-    <w:lsdException w:name="Light List Accent 2" w:semiHidden="0" w:uiPriority="61" w:unhideWhenUsed="0"/>
-    <w:lsdException w:name="Light Grid Accent 2" w:semiHidden="0" w:uiPriority="62" w:unhideWhenUsed="0"/>
-    <w:lsdException w:name="Medium Shading 1 Accent 2" w:semiHidden="0" w:uiPriority="63" w:unhideWhenUsed="0"/>
-    <w:lsdException w:name="Medium Shading 2 Accent 2" w:semiHidden="0" w:uiPriority="64" w:unhideWhenUsed="0"/>
-    <w:lsdException w:name="Medium List 1 Accent 2" w:semiHidden="0" w:uiPriority="65" w:unhideWhenUsed="0"/>
-    <w:lsdException w:name="Medium List 2 Accent 2" w:semiHidden="0" w:uiPriority="66" w:unhideWhenUsed="0"/>
-    <w:lsdException w:name="Medium Grid 1 Accent 2" w:semiHidden="0" w:uiPriority="67" w:unhideWhenUsed="0"/>
-    <w:lsdException w:name="Medium Grid 2 Accent 2" w:semiHidden="0" w:uiPriority="68" w:unhideWhenUsed="0"/>
-    <w:lsdException w:name="Medium Grid 3 Accent 2" w:semiHidden="0" w:uiPriority="69" w:unhideWhenUsed="0"/>
-    <w:lsdException w:name="Dark List Accent 2" w:semiHidden="0" w:uiPriority="70" w:unhideWhenUsed="0"/>
-    <w:lsdException w:name="Colorful Shading Accent 2" w:semiHidden="0" w:uiPriority="71" w:unhideWhenUsed="0"/>
-    <w:lsdException w:name="Colorful List Accent 2" w:semiHidden="0" w:uiPriority="72" w:unhideWhenUsed="0"/>
-    <w:lsdException w:name="Colorful Grid Accent 2" w:semiHidden="0" w:uiPriority="73" w:unhideWhenUsed="0"/>
-    <w:lsdException w:name="Light Shading Accent 3" w:semiHidden="0" w:uiPriority="60" w:unhideWhenUsed="0"/>
-    <w:lsdException w:name="Light List Accent 3" w:semiHidden="0" w:uiPriority="61" w:unhideWhenUsed="0"/>
-    <w:lsdException w:name="Light Grid Accent 3" w:semiHidden="0" w:uiPriority="62" w:unhideWhenUsed="0"/>
-    <w:lsdException w:name="Medium Shading 1 Accent 3" w:semiHidden="0" w:uiPriority="63" w:unhideWhenUsed="0"/>
-    <w:lsdException w:name="Medium Shading 2 Accent 3" w:semiHidden="0" w:uiPriority="64" w:unhideWhenUsed="0"/>
-    <w:lsdException w:name="Medium List 1 Accent 3" w:semiHidden="0" w:uiPriority="65" w:unhideWhenUsed="0"/>
-    <w:lsdException w:name="Medium List 2 Accent 3" w:semiHidden="0" w:uiPriority="66" w:unhideWhenUsed="0"/>
-    <w:lsdException w:name="Medium Grid 1 Accent 3" w:semiHidden="0" w:uiPriority="67" w:unhideWhenUsed="0"/>
-    <w:lsdException w:name="Medium Grid 2 Accent 3" w:semiHidden="0" w:uiPriority="68" w:unhideWhenUsed="0"/>
-    <w:lsdException w:name="Medium Grid 3 Accent 3" w:semiHidden="0" w:uiPriority="69" w:unhideWhenUsed="0"/>
-    <w:lsdException w:name="Dark List Accent 3" w:semiHidden="0" w:uiPriority="70" w:unhideWhenUsed="0"/>
-    <w:lsdException w:name="Colorful Shading Accent 3" w:semiHidden="0" w:uiPriority="71" w:unhideWhenUsed="0"/>
-    <w:lsdException w:name="Colorful List Accent 3" w:semiHidden="0" w:uiPriority="72" w:unhideWhenUsed="0"/>
-    <w:lsdException w:name="Colorful Grid Accent 3" w:semiHidden="0" w:uiPriority="73" w:unhideWhenUsed="0"/>
-    <w:lsdException w:name="Light Shading Accent 4" w:semiHidden="0" w:uiPriority="60" w:unhideWhenUsed="0"/>
-    <w:lsdException w:name="Light List Accent 4" w:semiHidden="0" w:uiPriority="61" w:unhideWhenUsed="0"/>
-    <w:lsdException w:name="Light Grid Accent 4" w:semiHidden="0" w:uiPriority="62" w:unhideWhenUsed="0"/>
-    <w:lsdException w:name="Medium Shading 1 Accent 4" w:semiHidden="0" w:uiPriority="63" w:unhideWhenUsed="0"/>
-    <w:lsdException w:name="Medium Shading 2 Accent 4" w:semiHidden="0" w:uiPriority="64" w:unhideWhenUsed="0"/>
-    <w:lsdException w:name="Medium List 1 Accent 4" w:semiHidden="0" w:uiPriority="65" w:unhideWhenUsed="0"/>
-    <w:lsdException w:name="Medium List 2 Accent 4" w:semiHidden="0" w:uiPriority="66" w:unhideWhenUsed="0"/>
-    <w:lsdException w:name="Medium Grid 1 Accent 4" w:semiHidden="0" w:uiPriority="67" w:unhideWhenUsed="0"/>
-    <w:lsdException w:name="Medium Grid 2 Accent 4" w:semiHidden="0" w:uiPriority="68" w:unhideWhenUsed="0"/>
-    <w:lsdException w:name="Medium Grid 3 Accent 4" w:semiHidden="0" w:uiPriority="69" w:unhideWhenUsed="0"/>
-    <w:lsdException w:name="Dark List Accent 4" w:semiHidden="0" w:uiPriority="70" w:unhideWhenUsed="0"/>
-    <w:lsdException w:name="Colorful Shading Accent 4" w:semiHidden="0" w:uiPriority="71" w:unhideWhenUsed="0"/>
-    <w:lsdException w:name="Colorful List Accent 4" w:semiHidden="0" w:uiPriority="72" w:unhideWhenUsed="0"/>
-    <w:lsdException w:name="Colorful Grid Accent 4" w:semiHidden="0" w:uiPriority="73" w:unhideWhenUsed="0"/>
-    <w:lsdException w:name="Light Shading Accent 5" w:semiHidden="0" w:uiPriority="60" w:unhideWhenUsed="0"/>
-    <w:lsdException w:name="Light List Accent 5" w:semiHidden="0" w:uiPriority="61" w:unhideWhenUsed="0"/>
-    <w:lsdException w:name="Light Grid Accent 5" w:semiHidden="0" w:uiPriority="62" w:unhideWhenUsed="0"/>
-    <w:lsdException w:name="Medium Shading 1 Accent 5" w:semiHidden="0" w:uiPriority="63" w:unhideWhenUsed="0"/>
-    <w:lsdException w:name="Medium Shading 2 Accent 5" w:semiHidden="0" w:uiPriority="64" w:unhideWhenUsed="0"/>
-    <w:lsdException w:name="Medium List 1 Accent 5" w:semiHidden="0" w:uiPriority="65" w:unhideWhenUsed="0"/>
-    <w:lsdException w:name="Medium List 2 Accent 5" w:semiHidden="0" w:uiPriority="66" w:unhideWhenUsed="0"/>
-    <w:lsdException w:name="Medium Grid 1 Accent 5" w:semiHidden="0" w:uiPriority="67" w:unhideWhenUsed="0"/>
-    <w:lsdException w:name="Medium Grid 2 Accent 5" w:semiHidden="0" w:uiPriority="68" w:unhideWhenUsed="0"/>
-    <w:lsdException w:name="Medium Grid 3 Accent 5" w:semiHidden="0" w:uiPriority="69" w:unhideWhenUsed="0"/>
-    <w:lsdException w:name="Dark List Accent 5" w:semiHidden="0" w:uiPriority="70" w:unhideWhenUsed="0"/>
-    <w:lsdException w:name="Colorful Shading Accent 5" w:semiHidden="0" w:uiPriority="71" w:unhideWhenUsed="0"/>
-    <w:lsdException w:name="Colorful List Accent 5" w:semiHidden="0" w:uiPriority="72" w:unhideWhenUsed="0"/>
-    <w:lsdException w:name="Colorful Grid Accent 5" w:semiHidden="0" w:uiPriority="73" w:unhideWhenUsed="0"/>
-    <w:lsdException w:name="Light Shading Accent 6" w:semiHidden="0" w:uiPriority="60" w:unhideWhenUsed="0"/>
-    <w:lsdException w:name="Light List Accent 6" w:semiHidden="0" w:uiPriority="61" w:unhideWhenUsed="0"/>
-    <w:lsdException w:name="Light Grid Accent 6" w:semiHidden="0" w:uiPriority="62" w:unhideWhenUsed="0"/>
-    <w:lsdException w:name="Medium Shading 1 Accent 6" w:semiHidden="0" w:uiPriority="63" w:unhideWhenUsed="0"/>
-    <w:lsdException w:name="Medium Shading 2 Accent 6" w:semiHidden="0" w:uiPriority="64" w:unhideWhenUsed="0"/>
-    <w:lsdException w:name="Medium List 1 Accent 6" w:semiHidden="0" w:uiPriority="65" w:unhideWhenUsed="0"/>
-    <w:lsdException w:name="Medium List 2 Accent 6" w:semiHidden="0" w:uiPriority="66" w:unhideWhenUsed="0"/>
-    <w:lsdException w:name="Medium Grid 1 Accent 6" w:semiHidden="0" w:uiPriority="67" w:unhideWhenUsed="0"/>
-    <w:lsdException w:name="Medium Grid 2 Accent 6" w:semiHidden="0" w:uiPriority="68" w:unhideWhenUsed="0"/>
-    <w:lsdException w:name="Medium Grid 3 Accent 6" w:semiHidden="0" w:uiPriority="69" w:unhideWhenUsed="0"/>
-    <w:lsdException w:name="Dark List Accent 6" w:semiHidden="0" w:uiPriority="70" w:unhideWhenUsed="0"/>
-    <w:lsdException w:name="Colorful Shading Accent 6" w:semiHidden="0" w:uiPriority="71" w:unhideWhenUsed="0"/>
-    <w:lsdException w:name="Colorful List Accent 6" w:semiHidden="0" w:uiPriority="72" w:unhideWhenUsed="0"/>
-    <w:lsdException w:name="Colorful Grid Accent 6" w:semiHidden="0" w:uiPriority="73" w:unhideWhenUsed="0"/>
-    <w:lsdException w:name="Subtle Emphasis" w:semiHidden="0" w:uiPriority="19" w:unhideWhenUsed="0" w:qFormat="1"/>
-    <w:lsdException w:name="Intense Emphasis" w:semiHidden="0" w:uiPriority="21" w:unhideWhenUsed="0" w:qFormat="1"/>
-    <w:lsdException w:name="Subtle Reference" w:semiHidden="0" w:uiPriority="31" w:unhideWhenUsed="0" w:qFormat="1"/>
-    <w:lsdException w:name="Intense Reference" w:semiHidden="0" w:uiPriority="32" w:unhideWhenUsed="0" w:qFormat="1"/>
-    <w:lsdException w:name="Book Title" w:semiHidden="0" w:uiPriority="33" w:unhideWhenUsed="0" w:qFormat="1"/>
-    <w:lsdException w:name="Bibliography" w:uiPriority="37"/>
-    <w:lsdException w:name="TOC Heading" w:uiPriority="39" w:qFormat="1"/>
-  </w:latentStyles>
-  <w:style w:type="paragraph" w:default="1" w:styleId="Standard">
-    <w:name w:val="Normal"/>
-  </w:style>
-  <w:style w:type="paragraph" w:styleId="berschrift1">
-    <w:name w:val="heading 1"/>
-    <w:basedOn w:val="Standard"/>
-    <w:next w:val="Standard"/>
-    <w:pPr>
-      <w:keepNext/>
-      <w:keepLines/>
-      <w:spacing w:before="400" w:after="120"/>
-      <w:contextualSpacing/>
-      <w:outlineLvl w:val="0"/>
-    </w:pPr>
-    <w:rPr>
-      <w:sz w:val="40"/>
-      <w:szCs w:val="40"/>
-    </w:rPr>
-  </w:style>
-  <w:style w:type="paragraph" w:styleId="berschrift2">
-    <w:name w:val="heading 2"/>
-    <w:basedOn w:val="Standard"/>
-    <w:next w:val="Standard"/>
-    <w:pPr>
-      <w:keepNext/>
-      <w:keepLines/>
-      <w:spacing w:before="360" w:after="120"/>
-      <w:contextualSpacing/>
-      <w:outlineLvl w:val="1"/>
-    </w:pPr>
-    <w:rPr>
-      <w:sz w:val="32"/>
-      <w:szCs w:val="32"/>
-    </w:rPr>
-  </w:style>
-  <w:style w:type="paragraph" w:styleId="berschrift3">
-    <w:name w:val="heading 3"/>
-    <w:basedOn w:val="Standard"/>
-    <w:next w:val="Standard"/>
-    <w:pPr>
-      <w:keepNext/>
-      <w:keepLines/>
-      <w:spacing w:before="320" w:after="80"/>
-      <w:contextualSpacing/>
-      <w:outlineLvl w:val="2"/>
-    </w:pPr>
-    <w:rPr>
-      <w:color w:val="434343"/>
-      <w:sz w:val="28"/>
-      <w:szCs w:val="28"/>
-    </w:rPr>
-  </w:style>
-  <w:style w:type="paragraph" w:styleId="berschrift4">
-    <w:name w:val="heading 4"/>
-    <w:basedOn w:val="Standard"/>
-    <w:next w:val="Standard"/>
-    <w:pPr>
-      <w:keepNext/>
-      <w:keepLines/>
-      <w:spacing w:before="280" w:after="80"/>
-      <w:contextualSpacing/>
-      <w:outlineLvl w:val="3"/>
-    </w:pPr>
-    <w:rPr>
-      <w:color w:val="666666"/>
-      <w:sz w:val="24"/>
-      <w:szCs w:val="24"/>
-    </w:rPr>
-  </w:style>
-  <w:style w:type="paragraph" w:styleId="berschrift5">
-    <w:name w:val="heading 5"/>
-    <w:basedOn w:val="Standard"/>
-    <w:next w:val="Standard"/>
-    <w:pPr>
-      <w:keepNext/>
-      <w:keepLines/>
-      <w:spacing w:before="240" w:after="80"/>
-      <w:contextualSpacing/>
-      <w:outlineLvl w:val="4"/>
-    </w:pPr>
-    <w:rPr>
-      <w:color w:val="666666"/>
-    </w:rPr>
-  </w:style>
-  <w:style w:type="paragraph" w:styleId="berschrift6">
-    <w:name w:val="heading 6"/>
-    <w:basedOn w:val="Standard"/>
-    <w:next w:val="Standard"/>
-    <w:pPr>
-      <w:keepNext/>
-      <w:keepLines/>
-      <w:spacing w:before="240" w:after="80"/>
-      <w:contextualSpacing/>
-      <w:outlineLvl w:val="5"/>
-    </w:pPr>
-    <w:rPr>
-      <w:i/>
-      <w:color w:val="666666"/>
-    </w:rPr>
-  </w:style>
-  <w:style w:type="character" w:default="1" w:styleId="Absatz-Standardschriftart">
-    <w:name w:val="Default Paragraph Font"/>
-    <w:uiPriority w:val="1"/>
-    <w:semiHidden/>
-    <w:unhideWhenUsed/>
-  </w:style>
-  <w:style w:type="table" w:default="1" w:styleId="NormaleTabelle">
-    <w:name w:val="Normal Table"/>
-    <w:uiPriority w:val="99"/>
-    <w:semiHidden/>
-    <w:unhideWhenUsed/>
-    <w:tblPr>
-      <w:tblInd w:w="0" w:type="dxa"/>
-      <w:tblCellMar>
-        <w:top w:w="0" w:type="dxa"/>
-        <w:left w:w="108" w:type="dxa"/>
-        <w:bottom w:w="0" w:type="dxa"/>
-        <w:right w:w="108" w:type="dxa"/>
-      </w:tblCellMar>
-    </w:tblPr>
-  </w:style>
-  <w:style w:type="numbering" w:default="1" w:styleId="KeineListe">
-    <w:name w:val="No List"/>
-    <w:uiPriority w:val="99"/>
-    <w:semiHidden/>
-    <w:unhideWhenUsed/>
-  </w:style>
-  <w:style w:type="table" w:customStyle="1" w:styleId="TableNormal">
-    <w:name w:val="Table Normal"/>
-    <w:tblPr>
-      <w:tblCellMar>
-        <w:top w:w="0" w:type="dxa"/>
-        <w:left w:w="0" w:type="dxa"/>
-        <w:bottom w:w="0" w:type="dxa"/>
-        <w:right w:w="0" w:type="dxa"/>
-      </w:tblCellMar>
-    </w:tblPr>
-  </w:style>
-  <w:style w:type="paragraph" w:styleId="Titel">
-    <w:name w:val="Title"/>
-    <w:basedOn w:val="Standard"/>
-    <w:next w:val="Standard"/>
-    <w:pPr>
-      <w:keepNext/>
-      <w:keepLines/>
-      <w:spacing w:after="60"/>
-      <w:contextualSpacing/>
-    </w:pPr>
-    <w:rPr>
-      <w:sz w:val="52"/>
-      <w:szCs w:val="52"/>
-    </w:rPr>
-  </w:style>
-  <w:style w:type="paragraph" w:styleId="Untertitel">
-    <w:name w:val="Subtitle"/>
-    <w:basedOn w:val="Standard"/>
-    <w:next w:val="Standard"/>
-    <w:pPr>
-      <w:keepNext/>
-      <w:keepLines/>
-      <w:spacing w:after="320"/>
-      <w:contextualSpacing/>
-    </w:pPr>
-    <w:rPr>
-      <w:color w:val="666666"/>
-      <w:sz w:val="30"/>
-      <w:szCs w:val="30"/>
-    </w:rPr>
-  </w:style>
-  <w:style w:type="table" w:customStyle="1" w:styleId="a">
-    <w:basedOn w:val="TableNormal"/>
-    <w:pPr>
-      <w:spacing w:before="60" w:after="60"/>
-      <w:contextualSpacing/>
-    </w:pPr>
-    <w:rPr>
-      <w:sz w:val="24"/>
-      <w:szCs w:val="24"/>
-    </w:rPr>
-    <w:tblPr>
-      <w:tblStyleRowBandSize w:val="1"/>
-      <w:tblStyleColBandSize w:val="1"/>
-      <w:tblCellMar>
-        <w:top w:w="0" w:type="dxa"/>
-        <w:left w:w="115" w:type="dxa"/>
-        <w:bottom w:w="0" w:type="dxa"/>
-        <w:right w:w="115" w:type="dxa"/>
-      </w:tblCellMar>
-    </w:tblPr>
-    <w:tblStylePr w:type="firstRow">
-      <w:pPr>
-        <w:contextualSpacing/>
-      </w:pPr>
-      <w:rPr>
-        <w:b/>
-        <w:color w:val="000000"/>
-      </w:rPr>
-      <w:tblPr/>
-      <w:tcPr>
-        <w:shd w:val="clear" w:color="auto" w:fill="D9D9D9"/>
-        <w:tcMar>
-          <w:top w:w="0" w:type="dxa"/>
-          <w:left w:w="115" w:type="dxa"/>
-          <w:bottom w:w="0" w:type="dxa"/>
-          <w:right w:w="115" w:type="dxa"/>
-        </w:tcMar>
-      </w:tcPr>
-    </w:tblStylePr>
-  </w:style>
-  <w:style w:type="table" w:customStyle="1" w:styleId="a0">
-    <w:basedOn w:val="TableNormal"/>
-    <w:tblPr>
-      <w:tblStyleRowBandSize w:val="1"/>
-      <w:tblStyleColBandSize w:val="1"/>
-      <w:tblCellMar>
-        <w:top w:w="0" w:type="dxa"/>
-        <w:left w:w="0" w:type="dxa"/>
-        <w:bottom w:w="0" w:type="dxa"/>
-        <w:right w:w="0" w:type="dxa"/>
-      </w:tblCellMar>
-    </w:tblPr>
-  </w:style>
-  <w:style w:type="table" w:customStyle="1" w:styleId="a1">
-    <w:basedOn w:val="TableNormal"/>
-    <w:tblPr>
-      <w:tblStyleRowBandSize w:val="1"/>
-      <w:tblStyleColBandSize w:val="1"/>
-      <w:tblCellMar>
-        <w:top w:w="0" w:type="dxa"/>
-        <w:left w:w="0" w:type="dxa"/>
-        <w:bottom w:w="0" w:type="dxa"/>
-        <w:right w:w="0" w:type="dxa"/>
-      </w:tblCellMar>
-    </w:tblPr>
-  </w:style>
-  <w:style w:type="table" w:customStyle="1" w:styleId="a2">
-    <w:basedOn w:val="TableNormal"/>
-    <w:tblPr>
-      <w:tblStyleRowBandSize w:val="1"/>
-      <w:tblStyleColBandSize w:val="1"/>
-      <w:tblCellMar>
-        <w:top w:w="0" w:type="dxa"/>
-        <w:left w:w="0" w:type="dxa"/>
-        <w:bottom w:w="0" w:type="dxa"/>
-        <w:right w:w="0" w:type="dxa"/>
-      </w:tblCellMar>
-    </w:tblPr>
-  </w:style>
-  <w:style w:type="table" w:customStyle="1" w:styleId="a3">
-    <w:basedOn w:val="TableNormal"/>
-    <w:tblPr>
-      <w:tblStyleRowBandSize w:val="1"/>
-      <w:tblStyleColBandSize w:val="1"/>
-      <w:tblCellMar>
-        <w:top w:w="0" w:type="dxa"/>
-        <w:left w:w="0" w:type="dxa"/>
-        <w:bottom w:w="0" w:type="dxa"/>
-        <w:right w:w="0" w:type="dxa"/>
-      </w:tblCellMar>
-    </w:tblPr>
-  </w:style>
-  <w:style w:type="table" w:customStyle="1" w:styleId="a4">
-    <w:basedOn w:val="TableNormal"/>
-    <w:tblPr>
-      <w:tblStyleRowBandSize w:val="1"/>
-      <w:tblStyleColBandSize w:val="1"/>
-      <w:tblCellMar>
-        <w:top w:w="0" w:type="dxa"/>
-        <w:left w:w="0" w:type="dxa"/>
-        <w:bottom w:w="0" w:type="dxa"/>
-        <w:right w:w="0" w:type="dxa"/>
-      </w:tblCellMar>
-    </w:tblPr>
-  </w:style>
-  <w:style w:type="table" w:customStyle="1" w:styleId="a5">
-    <w:basedOn w:val="TableNormal"/>
-    <w:tblPr>
-      <w:tblStyleRowBandSize w:val="1"/>
-      <w:tblStyleColBandSize w:val="1"/>
-      <w:tblCellMar>
-        <w:top w:w="0" w:type="dxa"/>
-        <w:left w:w="0" w:type="dxa"/>
-        <w:bottom w:w="0" w:type="dxa"/>
-        <w:right w:w="0" w:type="dxa"/>
-      </w:tblCellMar>
-    </w:tblPr>
-  </w:style>
-  <w:style w:type="table" w:customStyle="1" w:styleId="a6">
-    <w:basedOn w:val="TableNormal"/>
-    <w:tblPr>
-      <w:tblStyleRowBandSize w:val="1"/>
-      <w:tblStyleColBandSize w:val="1"/>
-      <w:tblCellMar>
-        <w:top w:w="0" w:type="dxa"/>
-        <w:left w:w="0" w:type="dxa"/>
-        <w:bottom w:w="0" w:type="dxa"/>
-        <w:right w:w="0" w:type="dxa"/>
-      </w:tblCellMar>
-    </w:tblPr>
-  </w:style>
-  <w:style w:type="table" w:customStyle="1" w:styleId="a7">
-    <w:basedOn w:val="TableNormal"/>
-    <w:tblPr>
-      <w:tblStyleRowBandSize w:val="1"/>
-      <w:tblStyleColBandSize w:val="1"/>
-      <w:tblCellMar>
-        <w:top w:w="0" w:type="dxa"/>
-        <w:left w:w="0" w:type="dxa"/>
-        <w:bottom w:w="0" w:type="dxa"/>
-        <w:right w:w="0" w:type="dxa"/>
-      </w:tblCellMar>
-    </w:tblPr>
-  </w:style>
-  <w:style w:type="table" w:customStyle="1" w:styleId="a8">
-    <w:basedOn w:val="TableNormal"/>
-    <w:tblPr>
-      <w:tblStyleRowBandSize w:val="1"/>
-      <w:tblStyleColBandSize w:val="1"/>
-      <w:tblCellMar>
-        <w:top w:w="0" w:type="dxa"/>
-        <w:left w:w="0" w:type="dxa"/>
-        <w:bottom w:w="0" w:type="dxa"/>
-        <w:right w:w="0" w:type="dxa"/>
-      </w:tblCellMar>
-    </w:tblPr>
-  </w:style>
-  <w:style w:type="paragraph" w:styleId="Sprechblasentext">
-    <w:name w:val="Balloon Text"/>
-    <w:basedOn w:val="Standard"/>
-    <w:link w:val="SprechblasentextZchn"/>
-    <w:uiPriority w:val="99"/>
-    <w:semiHidden/>
-    <w:unhideWhenUsed/>
-    <w:rsid w:val="000636EF"/>
-    <w:pPr>
-      <w:spacing w:line="240" w:lineRule="auto"/>
-    </w:pPr>
-    <w:rPr>
-      <w:rFonts w:ascii="Tahoma" w:hAnsi="Tahoma" w:cs="Tahoma"/>
-      <w:sz w:val="16"/>
-      <w:szCs w:val="16"/>
-    </w:rPr>
-  </w:style>
-  <w:style w:type="character" w:customStyle="1" w:styleId="SprechblasentextZchn">
-    <w:name w:val="Sprechblasentext Zchn"/>
-    <w:basedOn w:val="Absatz-Standardschriftart"/>
-    <w:link w:val="Sprechblasentext"/>
-    <w:uiPriority w:val="99"/>
-    <w:semiHidden/>
-    <w:rsid w:val="000636EF"/>
-    <w:rPr>
-      <w:rFonts w:ascii="Tahoma" w:hAnsi="Tahoma" w:cs="Tahoma"/>
-      <w:sz w:val="16"/>
-      <w:szCs w:val="16"/>
-    </w:rPr>
-  </w:style>
-  <w:style w:type="paragraph" w:styleId="Verzeichnis1">
-    <w:name w:val="toc 1"/>
-    <w:basedOn w:val="Standard"/>
-    <w:next w:val="Standard"/>
-    <w:autoRedefine/>
-    <w:uiPriority w:val="39"/>
-    <w:unhideWhenUsed/>
-    <w:rsid w:val="000636EF"/>
-    <w:pPr>
-      <w:spacing w:after="100"/>
-    </w:pPr>
-  </w:style>
-  <w:style w:type="paragraph" w:styleId="Verzeichnis2">
-    <w:name w:val="toc 2"/>
-    <w:basedOn w:val="Standard"/>
-    <w:next w:val="Standard"/>
-    <w:autoRedefine/>
-    <w:uiPriority w:val="39"/>
-    <w:unhideWhenUsed/>
-    <w:rsid w:val="000636EF"/>
-    <w:pPr>
-      <w:spacing w:after="100"/>
-      <w:ind w:left="220"/>
-    </w:pPr>
-  </w:style>
-  <w:style w:type="paragraph" w:styleId="Verzeichnis3">
-    <w:name w:val="toc 3"/>
-    <w:basedOn w:val="Standard"/>
-    <w:next w:val="Standard"/>
-    <w:autoRedefine/>
-    <w:uiPriority w:val="39"/>
-    <w:unhideWhenUsed/>
-    <w:rsid w:val="000636EF"/>
-    <w:pPr>
-      <w:spacing w:after="100"/>
-      <w:ind w:left="440"/>
-    </w:pPr>
-  </w:style>
-  <w:style w:type="character" w:styleId="Hyperlink">
-    <w:name w:val="Hyperlink"/>
-    <w:basedOn w:val="Absatz-Standardschriftart"/>
+    <w:basedOn w:val="DefaultParagraphFont"/>
     <w:uiPriority w:val="99"/>
     <w:unhideWhenUsed/>
     <w:rsid w:val="000636EF"/>
@@ -7048,7 +6541,7 @@
 </file>
 
 <file path=customXml/itemProps1.xml><?xml version="1.0" encoding="utf-8"?>
-<ds:datastoreItem xmlns:ds="http://schemas.openxmlformats.org/officeDocument/2006/customXml" ds:itemID="{A2086825-A6CE-4B23-A6C5-C0E28B18976E}">
+<ds:datastoreItem xmlns:ds="http://schemas.openxmlformats.org/officeDocument/2006/customXml" ds:itemID="{9B1E4B3B-74E2-47D1-A742-F995761DED93}">
   <ds:schemaRefs>
     <ds:schemaRef ds:uri="http://schemas.openxmlformats.org/officeDocument/2006/bibliography"/>
   </ds:schemaRefs>

</xml_diff>

<commit_message>
finish functional safety concept
</commit_message>
<xml_diff>
--- a/03_FunctionalSafetyConcept_LaneAssistance.docx
+++ b/03_FunctionalSafetyConcept_LaneAssistance.docx
@@ -280,7 +280,7 @@
         <w:spacing w:before="480" w:after="180" w:line="240" w:lineRule="auto"/>
         <w:contextualSpacing w:val="0"/>
       </w:pPr>
-      <w:bookmarkStart w:id="6" w:name="_Toc536045670"/>
+      <w:bookmarkStart w:id="6" w:name="_Toc536473600"/>
       <w:r>
         <w:lastRenderedPageBreak/>
         <w:t>Document history</w:t>
@@ -787,7 +787,7 @@
         <w:spacing w:before="480" w:after="180" w:line="240" w:lineRule="auto"/>
         <w:contextualSpacing w:val="0"/>
       </w:pPr>
-      <w:bookmarkStart w:id="8" w:name="_Toc536045671"/>
+      <w:bookmarkStart w:id="8" w:name="_Toc536473601"/>
       <w:r>
         <w:t>Table of Contents</w:t>
       </w:r>
@@ -825,13 +825,131 @@
           <w:r>
             <w:fldChar w:fldCharType="separate"/>
           </w:r>
-          <w:hyperlink w:anchor="_Toc536045670" w:history="1">
+          <w:bookmarkStart w:id="9" w:name="_GoBack"/>
+          <w:bookmarkEnd w:id="9"/>
+          <w:r>
+            <w:rPr>
+              <w:rStyle w:val="Hyperlink"/>
+              <w:noProof/>
+            </w:rPr>
+            <w:fldChar w:fldCharType="begin"/>
+          </w:r>
+          <w:r>
+            <w:rPr>
+              <w:rStyle w:val="Hyperlink"/>
+              <w:noProof/>
+            </w:rPr>
+            <w:instrText xml:space="preserve"> </w:instrText>
+          </w:r>
+          <w:r>
+            <w:rPr>
+              <w:noProof/>
+            </w:rPr>
+            <w:instrText>HYPERLINK \l "_Toc536473600"</w:instrText>
+          </w:r>
+          <w:r>
+            <w:rPr>
+              <w:rStyle w:val="Hyperlink"/>
+              <w:noProof/>
+            </w:rPr>
+            <w:instrText xml:space="preserve"> </w:instrText>
+          </w:r>
+          <w:r>
+            <w:rPr>
+              <w:rStyle w:val="Hyperlink"/>
+              <w:noProof/>
+            </w:rPr>
+          </w:r>
+          <w:r>
+            <w:rPr>
+              <w:rStyle w:val="Hyperlink"/>
+              <w:noProof/>
+            </w:rPr>
+            <w:fldChar w:fldCharType="separate"/>
+          </w:r>
+          <w:r>
+            <w:rPr>
+              <w:rStyle w:val="Hyperlink"/>
+              <w:noProof/>
+            </w:rPr>
+            <w:t>Document history</w:t>
+          </w:r>
+          <w:r>
+            <w:rPr>
+              <w:noProof/>
+              <w:webHidden/>
+            </w:rPr>
+            <w:tab/>
+          </w:r>
+          <w:r>
+            <w:rPr>
+              <w:noProof/>
+              <w:webHidden/>
+            </w:rPr>
+            <w:fldChar w:fldCharType="begin"/>
+          </w:r>
+          <w:r>
+            <w:rPr>
+              <w:noProof/>
+              <w:webHidden/>
+            </w:rPr>
+            <w:instrText xml:space="preserve"> PAGEREF _Toc536473600 \h </w:instrText>
+          </w:r>
+          <w:r>
+            <w:rPr>
+              <w:noProof/>
+              <w:webHidden/>
+            </w:rPr>
+          </w:r>
+          <w:r>
+            <w:rPr>
+              <w:noProof/>
+              <w:webHidden/>
+            </w:rPr>
+            <w:fldChar w:fldCharType="separate"/>
+          </w:r>
+          <w:r>
+            <w:rPr>
+              <w:noProof/>
+              <w:webHidden/>
+            </w:rPr>
+            <w:t>2</w:t>
+          </w:r>
+          <w:r>
+            <w:rPr>
+              <w:noProof/>
+              <w:webHidden/>
+            </w:rPr>
+            <w:fldChar w:fldCharType="end"/>
+          </w:r>
+          <w:r>
+            <w:rPr>
+              <w:rStyle w:val="Hyperlink"/>
+              <w:noProof/>
+            </w:rPr>
+            <w:fldChar w:fldCharType="end"/>
+          </w:r>
+        </w:p>
+        <w:p>
+          <w:pPr>
+            <w:pStyle w:val="TOC1"/>
+            <w:tabs>
+              <w:tab w:val="right" w:leader="dot" w:pos="9350"/>
+            </w:tabs>
+            <w:rPr>
+              <w:rFonts w:asciiTheme="minorHAnsi" w:eastAsiaTheme="minorEastAsia" w:hAnsiTheme="minorHAnsi" w:cstheme="minorBidi"/>
+              <w:noProof/>
+              <w:color w:val="auto"/>
+              <w:lang w:val="de-DE"/>
+            </w:rPr>
+          </w:pPr>
+          <w:hyperlink w:anchor="_Toc536473601" w:history="1">
             <w:r>
               <w:rPr>
                 <w:rStyle w:val="Hyperlink"/>
                 <w:noProof/>
               </w:rPr>
-              <w:t>Document history</w:t>
+              <w:t>Table of Contents</w:t>
             </w:r>
             <w:r>
               <w:rPr>
@@ -852,7 +970,7 @@
                 <w:noProof/>
                 <w:webHidden/>
               </w:rPr>
-              <w:instrText xml:space="preserve"> PAGEREF _Toc536045670 \h </w:instrText>
+              <w:instrText xml:space="preserve"> PAGEREF _Toc536473601 \h </w:instrText>
             </w:r>
             <w:r>
               <w:rPr>
@@ -896,13 +1014,13 @@
               <w:lang w:val="de-DE"/>
             </w:rPr>
           </w:pPr>
-          <w:hyperlink w:anchor="_Toc536045671" w:history="1">
+          <w:hyperlink w:anchor="_Toc536473602" w:history="1">
             <w:r>
               <w:rPr>
                 <w:rStyle w:val="Hyperlink"/>
                 <w:noProof/>
               </w:rPr>
-              <w:t>Table of Contents</w:t>
+              <w:t>Purpose of the Functional Safety Concept</w:t>
             </w:r>
             <w:r>
               <w:rPr>
@@ -923,7 +1041,7 @@
                 <w:noProof/>
                 <w:webHidden/>
               </w:rPr>
-              <w:instrText xml:space="preserve"> PAGEREF _Toc536045671 \h </w:instrText>
+              <w:instrText xml:space="preserve"> PAGEREF _Toc536473602 \h </w:instrText>
             </w:r>
             <w:r>
               <w:rPr>
@@ -943,7 +1061,7 @@
                 <w:noProof/>
                 <w:webHidden/>
               </w:rPr>
-              <w:t>2</w:t>
+              <w:t>3</w:t>
             </w:r>
             <w:r>
               <w:rPr>
@@ -967,13 +1085,13 @@
               <w:lang w:val="de-DE"/>
             </w:rPr>
           </w:pPr>
-          <w:hyperlink w:anchor="_Toc536045672" w:history="1">
+          <w:hyperlink w:anchor="_Toc536473603" w:history="1">
             <w:r>
               <w:rPr>
                 <w:rStyle w:val="Hyperlink"/>
                 <w:noProof/>
               </w:rPr>
-              <w:t>Purpose of the Functional Safety Concept</w:t>
+              <w:t>Inputs to the Functional Safety Concept</w:t>
             </w:r>
             <w:r>
               <w:rPr>
@@ -994,7 +1112,7 @@
                 <w:noProof/>
                 <w:webHidden/>
               </w:rPr>
-              <w:instrText xml:space="preserve"> PAGEREF _Toc536045672 \h </w:instrText>
+              <w:instrText xml:space="preserve"> PAGEREF _Toc536473603 \h </w:instrText>
             </w:r>
             <w:r>
               <w:rPr>
@@ -1014,7 +1132,220 @@
                 <w:noProof/>
                 <w:webHidden/>
               </w:rPr>
-              <w:t>2</w:t>
+              <w:t>3</w:t>
+            </w:r>
+            <w:r>
+              <w:rPr>
+                <w:noProof/>
+                <w:webHidden/>
+              </w:rPr>
+              <w:fldChar w:fldCharType="end"/>
+            </w:r>
+          </w:hyperlink>
+        </w:p>
+        <w:p>
+          <w:pPr>
+            <w:pStyle w:val="TOC2"/>
+            <w:tabs>
+              <w:tab w:val="right" w:leader="dot" w:pos="9350"/>
+            </w:tabs>
+            <w:rPr>
+              <w:rFonts w:asciiTheme="minorHAnsi" w:eastAsiaTheme="minorEastAsia" w:hAnsiTheme="minorHAnsi" w:cstheme="minorBidi"/>
+              <w:noProof/>
+              <w:color w:val="auto"/>
+              <w:lang w:val="de-DE"/>
+            </w:rPr>
+          </w:pPr>
+          <w:hyperlink w:anchor="_Toc536473604" w:history="1">
+            <w:r>
+              <w:rPr>
+                <w:rStyle w:val="Hyperlink"/>
+                <w:noProof/>
+              </w:rPr>
+              <w:t>Safety goals from the Hazard Analysis and Risk Assessment</w:t>
+            </w:r>
+            <w:r>
+              <w:rPr>
+                <w:noProof/>
+                <w:webHidden/>
+              </w:rPr>
+              <w:tab/>
+            </w:r>
+            <w:r>
+              <w:rPr>
+                <w:noProof/>
+                <w:webHidden/>
+              </w:rPr>
+              <w:fldChar w:fldCharType="begin"/>
+            </w:r>
+            <w:r>
+              <w:rPr>
+                <w:noProof/>
+                <w:webHidden/>
+              </w:rPr>
+              <w:instrText xml:space="preserve"> PAGEREF _Toc536473604 \h </w:instrText>
+            </w:r>
+            <w:r>
+              <w:rPr>
+                <w:noProof/>
+                <w:webHidden/>
+              </w:rPr>
+            </w:r>
+            <w:r>
+              <w:rPr>
+                <w:noProof/>
+                <w:webHidden/>
+              </w:rPr>
+              <w:fldChar w:fldCharType="separate"/>
+            </w:r>
+            <w:r>
+              <w:rPr>
+                <w:noProof/>
+                <w:webHidden/>
+              </w:rPr>
+              <w:t>3</w:t>
+            </w:r>
+            <w:r>
+              <w:rPr>
+                <w:noProof/>
+                <w:webHidden/>
+              </w:rPr>
+              <w:fldChar w:fldCharType="end"/>
+            </w:r>
+          </w:hyperlink>
+        </w:p>
+        <w:p>
+          <w:pPr>
+            <w:pStyle w:val="TOC2"/>
+            <w:tabs>
+              <w:tab w:val="right" w:leader="dot" w:pos="9350"/>
+            </w:tabs>
+            <w:rPr>
+              <w:rFonts w:asciiTheme="minorHAnsi" w:eastAsiaTheme="minorEastAsia" w:hAnsiTheme="minorHAnsi" w:cstheme="minorBidi"/>
+              <w:noProof/>
+              <w:color w:val="auto"/>
+              <w:lang w:val="de-DE"/>
+            </w:rPr>
+          </w:pPr>
+          <w:hyperlink w:anchor="_Toc536473605" w:history="1">
+            <w:r>
+              <w:rPr>
+                <w:rStyle w:val="Hyperlink"/>
+                <w:noProof/>
+              </w:rPr>
+              <w:t>Preliminary Architecture</w:t>
+            </w:r>
+            <w:r>
+              <w:rPr>
+                <w:noProof/>
+                <w:webHidden/>
+              </w:rPr>
+              <w:tab/>
+            </w:r>
+            <w:r>
+              <w:rPr>
+                <w:noProof/>
+                <w:webHidden/>
+              </w:rPr>
+              <w:fldChar w:fldCharType="begin"/>
+            </w:r>
+            <w:r>
+              <w:rPr>
+                <w:noProof/>
+                <w:webHidden/>
+              </w:rPr>
+              <w:instrText xml:space="preserve"> PAGEREF _Toc536473605 \h </w:instrText>
+            </w:r>
+            <w:r>
+              <w:rPr>
+                <w:noProof/>
+                <w:webHidden/>
+              </w:rPr>
+            </w:r>
+            <w:r>
+              <w:rPr>
+                <w:noProof/>
+                <w:webHidden/>
+              </w:rPr>
+              <w:fldChar w:fldCharType="separate"/>
+            </w:r>
+            <w:r>
+              <w:rPr>
+                <w:noProof/>
+                <w:webHidden/>
+              </w:rPr>
+              <w:t>3</w:t>
+            </w:r>
+            <w:r>
+              <w:rPr>
+                <w:noProof/>
+                <w:webHidden/>
+              </w:rPr>
+              <w:fldChar w:fldCharType="end"/>
+            </w:r>
+          </w:hyperlink>
+        </w:p>
+        <w:p>
+          <w:pPr>
+            <w:pStyle w:val="TOC3"/>
+            <w:tabs>
+              <w:tab w:val="right" w:leader="dot" w:pos="9350"/>
+            </w:tabs>
+            <w:rPr>
+              <w:rFonts w:asciiTheme="minorHAnsi" w:eastAsiaTheme="minorEastAsia" w:hAnsiTheme="minorHAnsi" w:cstheme="minorBidi"/>
+              <w:noProof/>
+              <w:color w:val="auto"/>
+              <w:lang w:val="de-DE"/>
+            </w:rPr>
+          </w:pPr>
+          <w:hyperlink w:anchor="_Toc536473606" w:history="1">
+            <w:r>
+              <w:rPr>
+                <w:rStyle w:val="Hyperlink"/>
+                <w:noProof/>
+              </w:rPr>
+              <w:t>Description of architecture elements</w:t>
+            </w:r>
+            <w:r>
+              <w:rPr>
+                <w:noProof/>
+                <w:webHidden/>
+              </w:rPr>
+              <w:tab/>
+            </w:r>
+            <w:r>
+              <w:rPr>
+                <w:noProof/>
+                <w:webHidden/>
+              </w:rPr>
+              <w:fldChar w:fldCharType="begin"/>
+            </w:r>
+            <w:r>
+              <w:rPr>
+                <w:noProof/>
+                <w:webHidden/>
+              </w:rPr>
+              <w:instrText xml:space="preserve"> PAGEREF _Toc536473606 \h </w:instrText>
+            </w:r>
+            <w:r>
+              <w:rPr>
+                <w:noProof/>
+                <w:webHidden/>
+              </w:rPr>
+            </w:r>
+            <w:r>
+              <w:rPr>
+                <w:noProof/>
+                <w:webHidden/>
+              </w:rPr>
+              <w:fldChar w:fldCharType="separate"/>
+            </w:r>
+            <w:r>
+              <w:rPr>
+                <w:noProof/>
+                <w:webHidden/>
+              </w:rPr>
+              <w:t>4</w:t>
             </w:r>
             <w:r>
               <w:rPr>
@@ -1038,13 +1369,13 @@
               <w:lang w:val="de-DE"/>
             </w:rPr>
           </w:pPr>
-          <w:hyperlink w:anchor="_Toc536045673" w:history="1">
+          <w:hyperlink w:anchor="_Toc536473607" w:history="1">
             <w:r>
               <w:rPr>
                 <w:rStyle w:val="Hyperlink"/>
                 <w:noProof/>
               </w:rPr>
-              <w:t>Inputs to the Functional Safety Concept</w:t>
+              <w:t>Functional Safety Concept</w:t>
             </w:r>
             <w:r>
               <w:rPr>
@@ -1065,7 +1396,7 @@
                 <w:noProof/>
                 <w:webHidden/>
               </w:rPr>
-              <w:instrText xml:space="preserve"> PAGEREF _Toc536045673 \h </w:instrText>
+              <w:instrText xml:space="preserve"> PAGEREF _Toc536473607 \h </w:instrText>
             </w:r>
             <w:r>
               <w:rPr>
@@ -1085,7 +1416,7 @@
                 <w:noProof/>
                 <w:webHidden/>
               </w:rPr>
-              <w:t>3</w:t>
+              <w:t>4</w:t>
             </w:r>
             <w:r>
               <w:rPr>
@@ -1109,13 +1440,13 @@
               <w:lang w:val="de-DE"/>
             </w:rPr>
           </w:pPr>
-          <w:hyperlink w:anchor="_Toc536045674" w:history="1">
+          <w:hyperlink w:anchor="_Toc536473608" w:history="1">
             <w:r>
               <w:rPr>
                 <w:rStyle w:val="Hyperlink"/>
                 <w:noProof/>
               </w:rPr>
-              <w:t>Safety goals from the Hazard Analysis and Risk Assessment</w:t>
+              <w:t>Functional Safety Analysis</w:t>
             </w:r>
             <w:r>
               <w:rPr>
@@ -1136,7 +1467,7 @@
                 <w:noProof/>
                 <w:webHidden/>
               </w:rPr>
-              <w:instrText xml:space="preserve"> PAGEREF _Toc536045674 \h </w:instrText>
+              <w:instrText xml:space="preserve"> PAGEREF _Toc536473608 \h </w:instrText>
             </w:r>
             <w:r>
               <w:rPr>
@@ -1156,7 +1487,7 @@
                 <w:noProof/>
                 <w:webHidden/>
               </w:rPr>
-              <w:t>3</w:t>
+              <w:t>4</w:t>
             </w:r>
             <w:r>
               <w:rPr>
@@ -1180,13 +1511,13 @@
               <w:lang w:val="de-DE"/>
             </w:rPr>
           </w:pPr>
-          <w:hyperlink w:anchor="_Toc536045675" w:history="1">
+          <w:hyperlink w:anchor="_Toc536473609" w:history="1">
             <w:r>
               <w:rPr>
                 <w:rStyle w:val="Hyperlink"/>
                 <w:noProof/>
               </w:rPr>
-              <w:t>Preliminary Architecture</w:t>
+              <w:t>Functional Safety Requirements</w:t>
             </w:r>
             <w:r>
               <w:rPr>
@@ -1207,7 +1538,7 @@
                 <w:noProof/>
                 <w:webHidden/>
               </w:rPr>
-              <w:instrText xml:space="preserve"> PAGEREF _Toc536045675 \h </w:instrText>
+              <w:instrText xml:space="preserve"> PAGEREF _Toc536473609 \h </w:instrText>
             </w:r>
             <w:r>
               <w:rPr>
@@ -1227,149 +1558,7 @@
                 <w:noProof/>
                 <w:webHidden/>
               </w:rPr>
-              <w:t>3</w:t>
-            </w:r>
-            <w:r>
-              <w:rPr>
-                <w:noProof/>
-                <w:webHidden/>
-              </w:rPr>
-              <w:fldChar w:fldCharType="end"/>
-            </w:r>
-          </w:hyperlink>
-        </w:p>
-        <w:p>
-          <w:pPr>
-            <w:pStyle w:val="TOC3"/>
-            <w:tabs>
-              <w:tab w:val="right" w:leader="dot" w:pos="9350"/>
-            </w:tabs>
-            <w:rPr>
-              <w:rFonts w:asciiTheme="minorHAnsi" w:eastAsiaTheme="minorEastAsia" w:hAnsiTheme="minorHAnsi" w:cstheme="minorBidi"/>
-              <w:noProof/>
-              <w:color w:val="auto"/>
-              <w:lang w:val="de-DE"/>
-            </w:rPr>
-          </w:pPr>
-          <w:hyperlink w:anchor="_Toc536045676" w:history="1">
-            <w:r>
-              <w:rPr>
-                <w:rStyle w:val="Hyperlink"/>
-                <w:noProof/>
-              </w:rPr>
-              <w:t>Description of architecture elements</w:t>
-            </w:r>
-            <w:r>
-              <w:rPr>
-                <w:noProof/>
-                <w:webHidden/>
-              </w:rPr>
-              <w:tab/>
-            </w:r>
-            <w:r>
-              <w:rPr>
-                <w:noProof/>
-                <w:webHidden/>
-              </w:rPr>
-              <w:fldChar w:fldCharType="begin"/>
-            </w:r>
-            <w:r>
-              <w:rPr>
-                <w:noProof/>
-                <w:webHidden/>
-              </w:rPr>
-              <w:instrText xml:space="preserve"> PAGEREF _Toc536045676 \h </w:instrText>
-            </w:r>
-            <w:r>
-              <w:rPr>
-                <w:noProof/>
-                <w:webHidden/>
-              </w:rPr>
-            </w:r>
-            <w:r>
-              <w:rPr>
-                <w:noProof/>
-                <w:webHidden/>
-              </w:rPr>
-              <w:fldChar w:fldCharType="separate"/>
-            </w:r>
-            <w:r>
-              <w:rPr>
-                <w:noProof/>
-                <w:webHidden/>
-              </w:rPr>
-              <w:t>3</w:t>
-            </w:r>
-            <w:r>
-              <w:rPr>
-                <w:noProof/>
-                <w:webHidden/>
-              </w:rPr>
-              <w:fldChar w:fldCharType="end"/>
-            </w:r>
-          </w:hyperlink>
-        </w:p>
-        <w:p>
-          <w:pPr>
-            <w:pStyle w:val="TOC1"/>
-            <w:tabs>
-              <w:tab w:val="right" w:leader="dot" w:pos="9350"/>
-            </w:tabs>
-            <w:rPr>
-              <w:rFonts w:asciiTheme="minorHAnsi" w:eastAsiaTheme="minorEastAsia" w:hAnsiTheme="minorHAnsi" w:cstheme="minorBidi"/>
-              <w:noProof/>
-              <w:color w:val="auto"/>
-              <w:lang w:val="de-DE"/>
-            </w:rPr>
-          </w:pPr>
-          <w:hyperlink w:anchor="_Toc536045677" w:history="1">
-            <w:r>
-              <w:rPr>
-                <w:rStyle w:val="Hyperlink"/>
-                <w:noProof/>
-              </w:rPr>
-              <w:t>Functional Safety Concept</w:t>
-            </w:r>
-            <w:r>
-              <w:rPr>
-                <w:noProof/>
-                <w:webHidden/>
-              </w:rPr>
-              <w:tab/>
-            </w:r>
-            <w:r>
-              <w:rPr>
-                <w:noProof/>
-                <w:webHidden/>
-              </w:rPr>
-              <w:fldChar w:fldCharType="begin"/>
-            </w:r>
-            <w:r>
-              <w:rPr>
-                <w:noProof/>
-                <w:webHidden/>
-              </w:rPr>
-              <w:instrText xml:space="preserve"> PAGEREF _Toc536045677 \h </w:instrText>
-            </w:r>
-            <w:r>
-              <w:rPr>
-                <w:noProof/>
-                <w:webHidden/>
-              </w:rPr>
-            </w:r>
-            <w:r>
-              <w:rPr>
-                <w:noProof/>
-                <w:webHidden/>
-              </w:rPr>
-              <w:fldChar w:fldCharType="separate"/>
-            </w:r>
-            <w:r>
-              <w:rPr>
-                <w:noProof/>
-                <w:webHidden/>
-              </w:rPr>
-              <w:t>4</w:t>
+              <w:t>5</w:t>
             </w:r>
             <w:r>
               <w:rPr>
@@ -1393,13 +1582,13 @@
               <w:lang w:val="de-DE"/>
             </w:rPr>
           </w:pPr>
-          <w:hyperlink w:anchor="_Toc536045678" w:history="1">
+          <w:hyperlink w:anchor="_Toc536473610" w:history="1">
             <w:r>
               <w:rPr>
                 <w:rStyle w:val="Hyperlink"/>
                 <w:noProof/>
               </w:rPr>
-              <w:t>Functional Safety Analysis</w:t>
+              <w:t>Refinement of the System Architecture</w:t>
             </w:r>
             <w:r>
               <w:rPr>
@@ -1420,7 +1609,7 @@
                 <w:noProof/>
                 <w:webHidden/>
               </w:rPr>
-              <w:instrText xml:space="preserve"> PAGEREF _Toc536045678 \h </w:instrText>
+              <w:instrText xml:space="preserve"> PAGEREF _Toc536473610 \h </w:instrText>
             </w:r>
             <w:r>
               <w:rPr>
@@ -1440,7 +1629,7 @@
                 <w:noProof/>
                 <w:webHidden/>
               </w:rPr>
-              <w:t>4</w:t>
+              <w:t>7</w:t>
             </w:r>
             <w:r>
               <w:rPr>
@@ -1464,13 +1653,13 @@
               <w:lang w:val="de-DE"/>
             </w:rPr>
           </w:pPr>
-          <w:hyperlink w:anchor="_Toc536045679" w:history="1">
+          <w:hyperlink w:anchor="_Toc536473611" w:history="1">
             <w:r>
               <w:rPr>
                 <w:rStyle w:val="Hyperlink"/>
                 <w:noProof/>
               </w:rPr>
-              <w:t>Functional Safety Requirements</w:t>
+              <w:t>Allocation of Functional Safety Requirements to Architecture Elements</w:t>
             </w:r>
             <w:r>
               <w:rPr>
@@ -1491,7 +1680,7 @@
                 <w:noProof/>
                 <w:webHidden/>
               </w:rPr>
-              <w:instrText xml:space="preserve"> PAGEREF _Toc536045679 \h </w:instrText>
+              <w:instrText xml:space="preserve"> PAGEREF _Toc536473611 \h </w:instrText>
             </w:r>
             <w:r>
               <w:rPr>
@@ -1511,7 +1700,7 @@
                 <w:noProof/>
                 <w:webHidden/>
               </w:rPr>
-              <w:t>5</w:t>
+              <w:t>7</w:t>
             </w:r>
             <w:r>
               <w:rPr>
@@ -1535,13 +1724,13 @@
               <w:lang w:val="de-DE"/>
             </w:rPr>
           </w:pPr>
-          <w:hyperlink w:anchor="_Toc536045680" w:history="1">
+          <w:hyperlink w:anchor="_Toc536473612" w:history="1">
             <w:r>
               <w:rPr>
                 <w:rStyle w:val="Hyperlink"/>
                 <w:noProof/>
               </w:rPr>
-              <w:t>Refinement of the System Architecture</w:t>
+              <w:t>Warning and Degradation Concept</w:t>
             </w:r>
             <w:r>
               <w:rPr>
@@ -1562,7 +1751,7 @@
                 <w:noProof/>
                 <w:webHidden/>
               </w:rPr>
-              <w:instrText xml:space="preserve"> PAGEREF _Toc536045680 \h </w:instrText>
+              <w:instrText xml:space="preserve"> PAGEREF _Toc536473612 \h </w:instrText>
             </w:r>
             <w:r>
               <w:rPr>
@@ -1582,149 +1771,7 @@
                 <w:noProof/>
                 <w:webHidden/>
               </w:rPr>
-              <w:t>6</w:t>
-            </w:r>
-            <w:r>
-              <w:rPr>
-                <w:noProof/>
-                <w:webHidden/>
-              </w:rPr>
-              <w:fldChar w:fldCharType="end"/>
-            </w:r>
-          </w:hyperlink>
-        </w:p>
-        <w:p>
-          <w:pPr>
-            <w:pStyle w:val="TOC2"/>
-            <w:tabs>
-              <w:tab w:val="right" w:leader="dot" w:pos="9350"/>
-            </w:tabs>
-            <w:rPr>
-              <w:rFonts w:asciiTheme="minorHAnsi" w:eastAsiaTheme="minorEastAsia" w:hAnsiTheme="minorHAnsi" w:cstheme="minorBidi"/>
-              <w:noProof/>
-              <w:color w:val="auto"/>
-              <w:lang w:val="de-DE"/>
-            </w:rPr>
-          </w:pPr>
-          <w:hyperlink w:anchor="_Toc536045681" w:history="1">
-            <w:r>
-              <w:rPr>
-                <w:rStyle w:val="Hyperlink"/>
-                <w:noProof/>
-              </w:rPr>
-              <w:t>Allocation of Functional Safety Requirements to Architecture Elements</w:t>
-            </w:r>
-            <w:r>
-              <w:rPr>
-                <w:noProof/>
-                <w:webHidden/>
-              </w:rPr>
-              <w:tab/>
-            </w:r>
-            <w:r>
-              <w:rPr>
-                <w:noProof/>
-                <w:webHidden/>
-              </w:rPr>
-              <w:fldChar w:fldCharType="begin"/>
-            </w:r>
-            <w:r>
-              <w:rPr>
-                <w:noProof/>
-                <w:webHidden/>
-              </w:rPr>
-              <w:instrText xml:space="preserve"> PAGEREF _Toc536045681 \h </w:instrText>
-            </w:r>
-            <w:r>
-              <w:rPr>
-                <w:noProof/>
-                <w:webHidden/>
-              </w:rPr>
-            </w:r>
-            <w:r>
-              <w:rPr>
-                <w:noProof/>
-                <w:webHidden/>
-              </w:rPr>
-              <w:fldChar w:fldCharType="separate"/>
-            </w:r>
-            <w:r>
-              <w:rPr>
-                <w:noProof/>
-                <w:webHidden/>
-              </w:rPr>
-              <w:t>6</w:t>
-            </w:r>
-            <w:r>
-              <w:rPr>
-                <w:noProof/>
-                <w:webHidden/>
-              </w:rPr>
-              <w:fldChar w:fldCharType="end"/>
-            </w:r>
-          </w:hyperlink>
-        </w:p>
-        <w:p>
-          <w:pPr>
-            <w:pStyle w:val="TOC2"/>
-            <w:tabs>
-              <w:tab w:val="right" w:leader="dot" w:pos="9350"/>
-            </w:tabs>
-            <w:rPr>
-              <w:rFonts w:asciiTheme="minorHAnsi" w:eastAsiaTheme="minorEastAsia" w:hAnsiTheme="minorHAnsi" w:cstheme="minorBidi"/>
-              <w:noProof/>
-              <w:color w:val="auto"/>
-              <w:lang w:val="de-DE"/>
-            </w:rPr>
-          </w:pPr>
-          <w:hyperlink w:anchor="_Toc536045682" w:history="1">
-            <w:r>
-              <w:rPr>
-                <w:rStyle w:val="Hyperlink"/>
-                <w:noProof/>
-              </w:rPr>
-              <w:t>Warning and Degradation Concept</w:t>
-            </w:r>
-            <w:r>
-              <w:rPr>
-                <w:noProof/>
-                <w:webHidden/>
-              </w:rPr>
-              <w:tab/>
-            </w:r>
-            <w:r>
-              <w:rPr>
-                <w:noProof/>
-                <w:webHidden/>
-              </w:rPr>
-              <w:fldChar w:fldCharType="begin"/>
-            </w:r>
-            <w:r>
-              <w:rPr>
-                <w:noProof/>
-                <w:webHidden/>
-              </w:rPr>
-              <w:instrText xml:space="preserve"> PAGEREF _Toc536045682 \h </w:instrText>
-            </w:r>
-            <w:r>
-              <w:rPr>
-                <w:noProof/>
-                <w:webHidden/>
-              </w:rPr>
-            </w:r>
-            <w:r>
-              <w:rPr>
-                <w:noProof/>
-                <w:webHidden/>
-              </w:rPr>
-              <w:fldChar w:fldCharType="separate"/>
-            </w:r>
-            <w:r>
-              <w:rPr>
-                <w:noProof/>
-                <w:webHidden/>
-              </w:rPr>
-              <w:t>7</w:t>
+              <w:t>8</w:t>
             </w:r>
             <w:r>
               <w:rPr>
@@ -1756,7 +1803,6 @@
           <w:szCs w:val="40"/>
         </w:rPr>
       </w:pPr>
-      <w:bookmarkStart w:id="9" w:name="_Toc536045672"/>
       <w:r>
         <w:br w:type="page"/>
       </w:r>
@@ -1766,11 +1812,12 @@
         <w:pStyle w:val="Heading1"/>
         <w:contextualSpacing w:val="0"/>
       </w:pPr>
+      <w:bookmarkStart w:id="10" w:name="_Toc536473602"/>
       <w:r>
         <w:lastRenderedPageBreak/>
         <w:t>Purpose of the Functional Safety Concept</w:t>
       </w:r>
-      <w:bookmarkEnd w:id="9"/>
+      <w:bookmarkEnd w:id="10"/>
     </w:p>
     <w:p>
       <w:r>
@@ -1803,22 +1850,22 @@
         <w:pStyle w:val="Heading1"/>
         <w:contextualSpacing w:val="0"/>
       </w:pPr>
-      <w:bookmarkStart w:id="10" w:name="_Toc536045673"/>
+      <w:bookmarkStart w:id="11" w:name="_Toc536473603"/>
       <w:r>
         <w:t>Inputs to the Functional Safety Concept</w:t>
       </w:r>
-      <w:bookmarkEnd w:id="10"/>
+      <w:bookmarkEnd w:id="11"/>
     </w:p>
     <w:p>
       <w:pPr>
         <w:pStyle w:val="Heading2"/>
         <w:contextualSpacing w:val="0"/>
       </w:pPr>
-      <w:bookmarkStart w:id="11" w:name="_Toc536045674"/>
+      <w:bookmarkStart w:id="12" w:name="_Toc536473604"/>
       <w:r>
         <w:t>Safety goals from the Hazard Analysis and Risk Assessment</w:t>
       </w:r>
-      <w:bookmarkEnd w:id="11"/>
+      <w:bookmarkEnd w:id="12"/>
     </w:p>
     <w:tbl>
       <w:tblPr>
@@ -2034,11 +2081,11 @@
         <w:pStyle w:val="Heading2"/>
         <w:contextualSpacing w:val="0"/>
       </w:pPr>
-      <w:bookmarkStart w:id="12" w:name="_Toc536045675"/>
+      <w:bookmarkStart w:id="13" w:name="_Toc536473605"/>
       <w:r>
         <w:t>Preliminary Architecture</w:t>
       </w:r>
-      <w:bookmarkEnd w:id="12"/>
+      <w:bookmarkEnd w:id="13"/>
     </w:p>
     <w:p>
       <w:r>
@@ -2100,12 +2147,12 @@
         <w:pStyle w:val="Heading3"/>
         <w:contextualSpacing w:val="0"/>
       </w:pPr>
-      <w:bookmarkStart w:id="13" w:name="_Toc536045676"/>
+      <w:bookmarkStart w:id="14" w:name="_Toc536473606"/>
       <w:r>
         <w:lastRenderedPageBreak/>
         <w:t>Description of architecture elements</w:t>
       </w:r>
-      <w:bookmarkEnd w:id="13"/>
+      <w:bookmarkEnd w:id="14"/>
     </w:p>
     <w:tbl>
       <w:tblPr>
@@ -2504,13 +2551,13 @@
         <w:pStyle w:val="Heading1"/>
         <w:contextualSpacing w:val="0"/>
       </w:pPr>
-      <w:bookmarkStart w:id="14" w:name="_v8l7qfui8b16" w:colFirst="0" w:colLast="0"/>
-      <w:bookmarkStart w:id="15" w:name="_Toc536045677"/>
-      <w:bookmarkEnd w:id="14"/>
+      <w:bookmarkStart w:id="15" w:name="_v8l7qfui8b16" w:colFirst="0" w:colLast="0"/>
+      <w:bookmarkStart w:id="16" w:name="_Toc536473607"/>
+      <w:bookmarkEnd w:id="15"/>
       <w:r>
         <w:t>Functional Safety Concept</w:t>
       </w:r>
-      <w:bookmarkEnd w:id="15"/>
+      <w:bookmarkEnd w:id="16"/>
     </w:p>
     <w:p>
       <w:r>
@@ -2574,11 +2621,11 @@
         <w:pStyle w:val="Heading2"/>
         <w:contextualSpacing w:val="0"/>
       </w:pPr>
-      <w:bookmarkStart w:id="16" w:name="_Toc536045678"/>
+      <w:bookmarkStart w:id="17" w:name="_Toc536473608"/>
       <w:r>
         <w:t>Functional Safety Analysis</w:t>
       </w:r>
-      <w:bookmarkEnd w:id="16"/>
+      <w:bookmarkEnd w:id="17"/>
     </w:p>
     <w:tbl>
       <w:tblPr>
@@ -3001,11 +3048,11 @@
         <w:pStyle w:val="Heading2"/>
         <w:contextualSpacing w:val="0"/>
       </w:pPr>
-      <w:bookmarkStart w:id="17" w:name="_Toc536045679"/>
+      <w:bookmarkStart w:id="18" w:name="_Toc536473609"/>
       <w:r>
         <w:t>Functional Safety Requirements</w:t>
       </w:r>
-      <w:bookmarkEnd w:id="17"/>
+      <w:bookmarkEnd w:id="18"/>
     </w:p>
     <w:p/>
     <w:p>
@@ -3811,10 +3858,7 @@
       </w:tr>
     </w:tbl>
     <w:p/>
-    <w:p>
-      <w:bookmarkStart w:id="18" w:name="_GoBack"/>
-      <w:bookmarkEnd w:id="18"/>
-    </w:p>
+    <w:p/>
     <w:p>
       <w:r>
         <w:t>Lane Keeping Assistance (LKA) Requirements:</w:t>
@@ -4426,7 +4470,7 @@
         <w:pStyle w:val="Heading2"/>
         <w:contextualSpacing w:val="0"/>
       </w:pPr>
-      <w:bookmarkStart w:id="19" w:name="_Toc536045680"/>
+      <w:bookmarkStart w:id="19" w:name="_Toc536473610"/>
       <w:r>
         <w:lastRenderedPageBreak/>
         <w:t>Refinement of the System Architecture</w:t>
@@ -4436,10 +4480,56 @@
     <w:p>
       <w:r>
         <w:rPr>
-          <w:b/>
-          <w:color w:val="B7B7B7"/>
+          <w:noProof/>
         </w:rPr>
-        <w:t>[Instructions: Include the refined system architecture. Hint: The refined system architecture should include the system architecture from the end of the functional safety lesson including all of the ASIL labels.]</w:t>
+        <w:drawing>
+          <wp:inline distT="0" distB="0" distL="0" distR="0" wp14:anchorId="5D0DA75F" wp14:editId="39EDEFAE">
+            <wp:extent cx="5939155" cy="3338830"/>
+            <wp:effectExtent l="0" t="0" r="4445" b="0"/>
+            <wp:docPr id="6" name="Picture 6"/>
+            <wp:cNvGraphicFramePr>
+              <a:graphicFrameLocks xmlns:a="http://schemas.openxmlformats.org/drawingml/2006/main" noChangeAspect="1"/>
+            </wp:cNvGraphicFramePr>
+            <a:graphic xmlns:a="http://schemas.openxmlformats.org/drawingml/2006/main">
+              <a:graphicData uri="http://schemas.openxmlformats.org/drawingml/2006/picture">
+                <pic:pic xmlns:pic="http://schemas.openxmlformats.org/drawingml/2006/picture">
+                  <pic:nvPicPr>
+                    <pic:cNvPr id="0" name="Picture 3"/>
+                    <pic:cNvPicPr>
+                      <a:picLocks noChangeAspect="1" noChangeArrowheads="1"/>
+                    </pic:cNvPicPr>
+                  </pic:nvPicPr>
+                  <pic:blipFill>
+                    <a:blip r:embed="rId10" cstate="print">
+                      <a:extLst>
+                        <a:ext uri="{28A0092B-C50C-407E-A947-70E740481C1C}">
+                          <a14:useLocalDpi xmlns:a14="http://schemas.microsoft.com/office/drawing/2010/main" val="0"/>
+                        </a:ext>
+                      </a:extLst>
+                    </a:blip>
+                    <a:srcRect/>
+                    <a:stretch>
+                      <a:fillRect/>
+                    </a:stretch>
+                  </pic:blipFill>
+                  <pic:spPr bwMode="auto">
+                    <a:xfrm>
+                      <a:off x="0" y="0"/>
+                      <a:ext cx="5939155" cy="3338830"/>
+                    </a:xfrm>
+                    <a:prstGeom prst="rect">
+                      <a:avLst/>
+                    </a:prstGeom>
+                    <a:noFill/>
+                    <a:ln>
+                      <a:noFill/>
+                    </a:ln>
+                  </pic:spPr>
+                </pic:pic>
+              </a:graphicData>
+            </a:graphic>
+          </wp:inline>
+        </w:drawing>
       </w:r>
     </w:p>
     <w:p>
@@ -4447,22 +4537,12 @@
         <w:pStyle w:val="Heading2"/>
         <w:contextualSpacing w:val="0"/>
       </w:pPr>
-      <w:bookmarkStart w:id="20" w:name="_Toc536045681"/>
+      <w:bookmarkStart w:id="20" w:name="_Toc536473611"/>
       <w:r>
         <w:t>Allocation of Functional Safety Requirements to Architecture Elements</w:t>
       </w:r>
       <w:bookmarkEnd w:id="20"/>
     </w:p>
-    <w:p>
-      <w:r>
-        <w:rPr>
-          <w:b/>
-          <w:color w:val="B7B7B7"/>
-        </w:rPr>
-        <w:t>[Instructions: Mark which element or elements are responsible for meeting the functional safety requirement. Hint: Only one ECU is responsible for meeting all of the requirements.]</w:t>
-      </w:r>
-    </w:p>
-    <w:p/>
     <w:tbl>
       <w:tblPr>
         <w:tblStyle w:val="a7"/>
@@ -4705,6 +4785,12 @@
                 <w:b/>
               </w:rPr>
             </w:pPr>
+            <w:r>
+              <w:rPr>
+                <w:b/>
+              </w:rPr>
+              <w:t>X</w:t>
+            </w:r>
           </w:p>
         </w:tc>
         <w:tc>
@@ -4830,6 +4916,12 @@
                 <w:b/>
               </w:rPr>
             </w:pPr>
+            <w:r>
+              <w:rPr>
+                <w:b/>
+              </w:rPr>
+              <w:t>X</w:t>
+            </w:r>
           </w:p>
         </w:tc>
         <w:tc>
@@ -4955,6 +5047,12 @@
                 <w:b/>
               </w:rPr>
             </w:pPr>
+            <w:r>
+              <w:rPr>
+                <w:b/>
+              </w:rPr>
+              <w:t>X</w:t>
+            </w:r>
           </w:p>
         </w:tc>
         <w:tc>
@@ -4999,30 +5097,18 @@
         </w:tc>
       </w:tr>
     </w:tbl>
-    <w:p/>
-    <w:p/>
     <w:p>
       <w:pPr>
         <w:pStyle w:val="Heading2"/>
         <w:contextualSpacing w:val="0"/>
       </w:pPr>
-      <w:bookmarkStart w:id="21" w:name="_Toc536045682"/>
+      <w:bookmarkStart w:id="21" w:name="_Toc536473612"/>
       <w:r>
+        <w:lastRenderedPageBreak/>
         <w:t>Warning and Degradation Concept</w:t>
       </w:r>
       <w:bookmarkEnd w:id="21"/>
     </w:p>
-    <w:p>
-      <w:r>
-        <w:rPr>
-          <w:b/>
-          <w:color w:val="B7B7B7"/>
-        </w:rPr>
-        <w:t>[Instructions: Fill in the warning and degradation concept.]</w:t>
-      </w:r>
-    </w:p>
-    <w:p/>
-    <w:p/>
     <w:tbl>
       <w:tblPr>
         <w:tblStyle w:val="a8"/>
@@ -5219,6 +5305,9 @@
               <w:widowControl w:val="0"/>
               <w:spacing w:line="240" w:lineRule="auto"/>
             </w:pPr>
+            <w:r>
+              <w:t>OFF</w:t>
+            </w:r>
           </w:p>
         </w:tc>
         <w:tc>
@@ -5236,6 +5325,9 @@
               <w:widowControl w:val="0"/>
               <w:spacing w:line="240" w:lineRule="auto"/>
             </w:pPr>
+            <w:r>
+              <w:t>LDW torque or frequency limit exceeded</w:t>
+            </w:r>
           </w:p>
         </w:tc>
         <w:tc>
@@ -5253,6 +5345,9 @@
               <w:widowControl w:val="0"/>
               <w:spacing w:line="240" w:lineRule="auto"/>
             </w:pPr>
+            <w:r>
+              <w:t>YES</w:t>
+            </w:r>
           </w:p>
         </w:tc>
         <w:tc>
@@ -5270,6 +5365,9 @@
               <w:widowControl w:val="0"/>
               <w:spacing w:line="240" w:lineRule="auto"/>
             </w:pPr>
+            <w:r>
+              <w:t>Display message</w:t>
+            </w:r>
           </w:p>
         </w:tc>
       </w:tr>
@@ -5290,7 +5388,6 @@
               <w:spacing w:line="240" w:lineRule="auto"/>
             </w:pPr>
             <w:r>
-              <w:lastRenderedPageBreak/>
               <w:t>WDC-02</w:t>
             </w:r>
           </w:p>
@@ -5310,6 +5407,9 @@
               <w:widowControl w:val="0"/>
               <w:spacing w:line="240" w:lineRule="auto"/>
             </w:pPr>
+            <w:r>
+              <w:t>OFF</w:t>
+            </w:r>
           </w:p>
         </w:tc>
         <w:tc>
@@ -5327,6 +5427,9 @@
               <w:widowControl w:val="0"/>
               <w:spacing w:line="240" w:lineRule="auto"/>
             </w:pPr>
+            <w:r>
+              <w:t>LKA driver hands not at steering wheel</w:t>
+            </w:r>
           </w:p>
         </w:tc>
         <w:tc>
@@ -5344,6 +5447,9 @@
               <w:widowControl w:val="0"/>
               <w:spacing w:line="240" w:lineRule="auto"/>
             </w:pPr>
+            <w:r>
+              <w:t>YES</w:t>
+            </w:r>
           </w:p>
         </w:tc>
         <w:tc>
@@ -5361,6 +5467,9 @@
               <w:widowControl w:val="0"/>
               <w:spacing w:line="240" w:lineRule="auto"/>
             </w:pPr>
+            <w:r>
+              <w:t>Display message</w:t>
+            </w:r>
           </w:p>
         </w:tc>
       </w:tr>
@@ -6541,7 +6650,7 @@
 </file>
 
 <file path=customXml/itemProps1.xml><?xml version="1.0" encoding="utf-8"?>
-<ds:datastoreItem xmlns:ds="http://schemas.openxmlformats.org/officeDocument/2006/customXml" ds:itemID="{9B1E4B3B-74E2-47D1-A742-F995761DED93}">
+<ds:datastoreItem xmlns:ds="http://schemas.openxmlformats.org/officeDocument/2006/customXml" ds:itemID="{2C31ABB8-7F76-4824-A984-8F6BD3C6C976}">
   <ds:schemaRefs>
     <ds:schemaRef ds:uri="http://schemas.openxmlformats.org/officeDocument/2006/bibliography"/>
   </ds:schemaRefs>

</xml_diff>

<commit_message>
update functional safety concept
</commit_message>
<xml_diff>
--- a/03_FunctionalSafetyConcept_LaneAssistance.docx
+++ b/03_FunctionalSafetyConcept_LaneAssistance.docx
@@ -287,15 +287,6 @@
       </w:r>
       <w:bookmarkEnd w:id="6"/>
     </w:p>
-    <w:p>
-      <w:pPr>
-        <w:widowControl w:val="0"/>
-        <w:spacing w:after="180"/>
-        <w:rPr>
-          <w:rFonts w:ascii="Calibri" w:eastAsia="Calibri" w:hAnsi="Calibri" w:cs="Calibri"/>
-        </w:rPr>
-      </w:pPr>
-    </w:p>
     <w:tbl>
       <w:tblPr>
         <w:tblStyle w:val="a"/>
@@ -825,110 +816,63 @@
           <w:r>
             <w:fldChar w:fldCharType="separate"/>
           </w:r>
-          <w:bookmarkStart w:id="9" w:name="_GoBack"/>
-          <w:bookmarkEnd w:id="9"/>
-          <w:r>
-            <w:rPr>
-              <w:rStyle w:val="Hyperlink"/>
-              <w:noProof/>
-            </w:rPr>
-            <w:fldChar w:fldCharType="begin"/>
-          </w:r>
-          <w:r>
-            <w:rPr>
-              <w:rStyle w:val="Hyperlink"/>
-              <w:noProof/>
-            </w:rPr>
-            <w:instrText xml:space="preserve"> </w:instrText>
-          </w:r>
-          <w:r>
-            <w:rPr>
-              <w:noProof/>
-            </w:rPr>
-            <w:instrText>HYPERLINK \l "_Toc536473600"</w:instrText>
-          </w:r>
-          <w:r>
-            <w:rPr>
-              <w:rStyle w:val="Hyperlink"/>
-              <w:noProof/>
-            </w:rPr>
-            <w:instrText xml:space="preserve"> </w:instrText>
-          </w:r>
-          <w:r>
-            <w:rPr>
-              <w:rStyle w:val="Hyperlink"/>
-              <w:noProof/>
-            </w:rPr>
-          </w:r>
-          <w:r>
-            <w:rPr>
-              <w:rStyle w:val="Hyperlink"/>
-              <w:noProof/>
-            </w:rPr>
-            <w:fldChar w:fldCharType="separate"/>
-          </w:r>
-          <w:r>
-            <w:rPr>
-              <w:rStyle w:val="Hyperlink"/>
-              <w:noProof/>
-            </w:rPr>
-            <w:t>Document history</w:t>
-          </w:r>
-          <w:r>
-            <w:rPr>
-              <w:noProof/>
-              <w:webHidden/>
-            </w:rPr>
-            <w:tab/>
-          </w:r>
-          <w:r>
-            <w:rPr>
-              <w:noProof/>
-              <w:webHidden/>
-            </w:rPr>
-            <w:fldChar w:fldCharType="begin"/>
-          </w:r>
-          <w:r>
-            <w:rPr>
-              <w:noProof/>
-              <w:webHidden/>
-            </w:rPr>
-            <w:instrText xml:space="preserve"> PAGEREF _Toc536473600 \h </w:instrText>
-          </w:r>
-          <w:r>
-            <w:rPr>
-              <w:noProof/>
-              <w:webHidden/>
-            </w:rPr>
-          </w:r>
-          <w:r>
-            <w:rPr>
-              <w:noProof/>
-              <w:webHidden/>
-            </w:rPr>
-            <w:fldChar w:fldCharType="separate"/>
-          </w:r>
-          <w:r>
-            <w:rPr>
-              <w:noProof/>
-              <w:webHidden/>
-            </w:rPr>
-            <w:t>2</w:t>
-          </w:r>
-          <w:r>
-            <w:rPr>
-              <w:noProof/>
-              <w:webHidden/>
-            </w:rPr>
-            <w:fldChar w:fldCharType="end"/>
-          </w:r>
-          <w:r>
-            <w:rPr>
-              <w:rStyle w:val="Hyperlink"/>
-              <w:noProof/>
-            </w:rPr>
-            <w:fldChar w:fldCharType="end"/>
-          </w:r>
+          <w:hyperlink w:anchor="_Toc536473600" w:history="1">
+            <w:r>
+              <w:rPr>
+                <w:rStyle w:val="Hyperlink"/>
+                <w:noProof/>
+              </w:rPr>
+              <w:t>Document history</w:t>
+            </w:r>
+            <w:r>
+              <w:rPr>
+                <w:noProof/>
+                <w:webHidden/>
+              </w:rPr>
+              <w:tab/>
+            </w:r>
+            <w:r>
+              <w:rPr>
+                <w:noProof/>
+                <w:webHidden/>
+              </w:rPr>
+              <w:fldChar w:fldCharType="begin"/>
+            </w:r>
+            <w:r>
+              <w:rPr>
+                <w:noProof/>
+                <w:webHidden/>
+              </w:rPr>
+              <w:instrText xml:space="preserve"> PAGEREF _Toc536473600 \h </w:instrText>
+            </w:r>
+            <w:r>
+              <w:rPr>
+                <w:noProof/>
+                <w:webHidden/>
+              </w:rPr>
+            </w:r>
+            <w:r>
+              <w:rPr>
+                <w:noProof/>
+                <w:webHidden/>
+              </w:rPr>
+              <w:fldChar w:fldCharType="separate"/>
+            </w:r>
+            <w:r>
+              <w:rPr>
+                <w:noProof/>
+                <w:webHidden/>
+              </w:rPr>
+              <w:t>2</w:t>
+            </w:r>
+            <w:r>
+              <w:rPr>
+                <w:noProof/>
+                <w:webHidden/>
+              </w:rPr>
+              <w:fldChar w:fldCharType="end"/>
+            </w:r>
+          </w:hyperlink>
         </w:p>
         <w:p>
           <w:pPr>
@@ -1812,12 +1756,12 @@
         <w:pStyle w:val="Heading1"/>
         <w:contextualSpacing w:val="0"/>
       </w:pPr>
-      <w:bookmarkStart w:id="10" w:name="_Toc536473602"/>
+      <w:bookmarkStart w:id="9" w:name="_Toc536473602"/>
       <w:r>
         <w:lastRenderedPageBreak/>
         <w:t>Purpose of the Functional Safety Concept</w:t>
       </w:r>
-      <w:bookmarkEnd w:id="10"/>
+      <w:bookmarkEnd w:id="9"/>
     </w:p>
     <w:p>
       <w:r>
@@ -1850,22 +1794,22 @@
         <w:pStyle w:val="Heading1"/>
         <w:contextualSpacing w:val="0"/>
       </w:pPr>
-      <w:bookmarkStart w:id="11" w:name="_Toc536473603"/>
+      <w:bookmarkStart w:id="10" w:name="_Toc536473603"/>
       <w:r>
         <w:t>Inputs to the Functional Safety Concept</w:t>
       </w:r>
-      <w:bookmarkEnd w:id="11"/>
+      <w:bookmarkEnd w:id="10"/>
     </w:p>
     <w:p>
       <w:pPr>
         <w:pStyle w:val="Heading2"/>
         <w:contextualSpacing w:val="0"/>
       </w:pPr>
-      <w:bookmarkStart w:id="12" w:name="_Toc536473604"/>
+      <w:bookmarkStart w:id="11" w:name="_Toc536473604"/>
       <w:r>
         <w:t>Safety goals from the Hazard Analysis and Risk Assessment</w:t>
       </w:r>
-      <w:bookmarkEnd w:id="12"/>
+      <w:bookmarkEnd w:id="11"/>
     </w:p>
     <w:tbl>
       <w:tblPr>
@@ -2081,11 +2025,11 @@
         <w:pStyle w:val="Heading2"/>
         <w:contextualSpacing w:val="0"/>
       </w:pPr>
-      <w:bookmarkStart w:id="13" w:name="_Toc536473605"/>
+      <w:bookmarkStart w:id="12" w:name="_Toc536473605"/>
       <w:r>
         <w:t>Preliminary Architecture</w:t>
       </w:r>
-      <w:bookmarkEnd w:id="13"/>
+      <w:bookmarkEnd w:id="12"/>
     </w:p>
     <w:p>
       <w:r>
@@ -2147,12 +2091,12 @@
         <w:pStyle w:val="Heading3"/>
         <w:contextualSpacing w:val="0"/>
       </w:pPr>
-      <w:bookmarkStart w:id="14" w:name="_Toc536473606"/>
+      <w:bookmarkStart w:id="13" w:name="_Toc536473606"/>
       <w:r>
         <w:lastRenderedPageBreak/>
         <w:t>Description of architecture elements</w:t>
       </w:r>
-      <w:bookmarkEnd w:id="14"/>
+      <w:bookmarkEnd w:id="13"/>
     </w:p>
     <w:tbl>
       <w:tblPr>
@@ -2551,13 +2495,13 @@
         <w:pStyle w:val="Heading1"/>
         <w:contextualSpacing w:val="0"/>
       </w:pPr>
-      <w:bookmarkStart w:id="15" w:name="_v8l7qfui8b16" w:colFirst="0" w:colLast="0"/>
-      <w:bookmarkStart w:id="16" w:name="_Toc536473607"/>
-      <w:bookmarkEnd w:id="15"/>
+      <w:bookmarkStart w:id="14" w:name="_v8l7qfui8b16" w:colFirst="0" w:colLast="0"/>
+      <w:bookmarkStart w:id="15" w:name="_Toc536473607"/>
+      <w:bookmarkEnd w:id="14"/>
       <w:r>
         <w:t>Functional Safety Concept</w:t>
       </w:r>
-      <w:bookmarkEnd w:id="16"/>
+      <w:bookmarkEnd w:id="15"/>
     </w:p>
     <w:p>
       <w:r>
@@ -2621,11 +2565,11 @@
         <w:pStyle w:val="Heading2"/>
         <w:contextualSpacing w:val="0"/>
       </w:pPr>
-      <w:bookmarkStart w:id="17" w:name="_Toc536473608"/>
+      <w:bookmarkStart w:id="16" w:name="_Toc536473608"/>
       <w:r>
         <w:t>Functional Safety Analysis</w:t>
       </w:r>
-      <w:bookmarkEnd w:id="17"/>
+      <w:bookmarkEnd w:id="16"/>
     </w:p>
     <w:tbl>
       <w:tblPr>
@@ -3048,11 +2992,11 @@
         <w:pStyle w:val="Heading2"/>
         <w:contextualSpacing w:val="0"/>
       </w:pPr>
-      <w:bookmarkStart w:id="18" w:name="_Toc536473609"/>
+      <w:bookmarkStart w:id="17" w:name="_Toc536473609"/>
       <w:r>
         <w:t>Functional Safety Requirements</w:t>
       </w:r>
-      <w:bookmarkEnd w:id="18"/>
+      <w:bookmarkEnd w:id="17"/>
     </w:p>
     <w:p/>
     <w:p>
@@ -3742,10 +3686,7 @@
               <w:t xml:space="preserve">A testing environment simulates different driver steering torque inputs and measures the amplitude of the LDW. The values measured should not be higher than the limit, with a tolerance of </w:t>
             </w:r>
             <w:r>
-              <w:t>3</w:t>
-            </w:r>
-            <w:r>
-              <w:t>%</w:t>
+              <w:t>3%</w:t>
             </w:r>
             <w:r>
               <w:t>.</w:t>
@@ -3816,13 +3757,7 @@
               <w:widowControl w:val="0"/>
             </w:pPr>
             <w:r>
-              <w:t xml:space="preserve">The test drivers can still control the car while it is trying to warn the driver, and they also can feel the warning. To validate this, several test drivers will receive different frequencies and after each test </w:t>
-            </w:r>
-            <w:r>
-              <w:t xml:space="preserve">they must </w:t>
-            </w:r>
-            <w:r>
-              <w:t>document, how they could control the car and if they felt the warning.</w:t>
+              <w:t>The test drivers can still control the car while it is trying to warn the driver, and they also can feel the warning. To validate this, several test drivers will receive different frequencies and after each test they must document, how they could control the car and if they felt the warning.</w:t>
             </w:r>
           </w:p>
         </w:tc>
@@ -3845,10 +3780,7 @@
               <w:t xml:space="preserve">A testing environment simulates different driver steering torque inputs and measures the frequency of the LDW. The values measured should not be higher than the limit, with a tolerance of </w:t>
             </w:r>
             <w:r>
-              <w:t>3</w:t>
-            </w:r>
-            <w:r>
-              <w:t>%</w:t>
+              <w:t>3%</w:t>
             </w:r>
             <w:r>
               <w:t>.</w:t>
@@ -4138,8 +4070,16 @@
               <w:widowControl w:val="0"/>
               <w:spacing w:line="240" w:lineRule="auto"/>
             </w:pPr>
-            <w:r>
-              <w:t>3-5s</w:t>
+            <w:bookmarkStart w:id="18" w:name="_GoBack"/>
+            <w:bookmarkEnd w:id="18"/>
+            <w:r>
+              <w:t>5</w:t>
+            </w:r>
+            <w:r>
+              <w:t>00m</w:t>
+            </w:r>
+            <w:r>
+              <w:t>s</w:t>
             </w:r>
           </w:p>
         </w:tc>
@@ -4765,6 +4705,17 @@
             <w:pPr>
               <w:widowControl w:val="0"/>
             </w:pPr>
+            <w:r>
+              <w:t xml:space="preserve">The lane keeping item shall ensure that the lane departure oscillating torque amplitude is below </w:t>
+            </w:r>
+            <w:proofErr w:type="spellStart"/>
+            <w:r>
+              <w:t>Max_Torque_Amplitude</w:t>
+            </w:r>
+            <w:proofErr w:type="spellEnd"/>
+            <w:r>
+              <w:t>.</w:t>
+            </w:r>
           </w:p>
         </w:tc>
         <w:tc>
@@ -4896,6 +4847,17 @@
             <w:pPr>
               <w:widowControl w:val="0"/>
             </w:pPr>
+            <w:r>
+              <w:t xml:space="preserve">The lane keeping item shall ensure that the lane departure oscillating torque frequency is below </w:t>
+            </w:r>
+            <w:proofErr w:type="spellStart"/>
+            <w:r>
+              <w:t>Max_Torque_Frequency</w:t>
+            </w:r>
+            <w:proofErr w:type="spellEnd"/>
+            <w:r>
+              <w:t>.</w:t>
+            </w:r>
           </w:p>
         </w:tc>
         <w:tc>
@@ -5027,6 +4989,20 @@
             <w:pPr>
               <w:widowControl w:val="0"/>
             </w:pPr>
+            <w:r>
+              <w:t>T</w:t>
+            </w:r>
+            <w:r>
+              <w:t xml:space="preserve">he electronic power steering ECU shall ensure that the lane keeping assistance torque is applied for only </w:t>
+            </w:r>
+            <w:proofErr w:type="spellStart"/>
+            <w:r>
+              <w:t>Max_Duration</w:t>
+            </w:r>
+            <w:proofErr w:type="spellEnd"/>
+            <w:r>
+              <w:t>.</w:t>
+            </w:r>
           </w:p>
         </w:tc>
         <w:tc>
@@ -5786,7 +5762,7 @@
     <w:lsdException w:name="Table Web 2" w:semiHidden="1" w:unhideWhenUsed="1"/>
     <w:lsdException w:name="Table Web 3" w:semiHidden="1" w:unhideWhenUsed="1"/>
     <w:lsdException w:name="Balloon Text" w:semiHidden="1" w:unhideWhenUsed="1"/>
-    <w:lsdException w:name="Table Grid" w:semiHidden="1" w:uiPriority="59" w:unhideWhenUsed="1"/>
+    <w:lsdException w:name="Table Grid" w:uiPriority="59"/>
     <w:lsdException w:name="Table Theme" w:semiHidden="1" w:unhideWhenUsed="1"/>
     <w:lsdException w:name="Placeholder Text" w:semiHidden="1"/>
     <w:lsdException w:name="No Spacing" w:uiPriority="1" w:qFormat="1"/>
@@ -6650,7 +6626,7 @@
 </file>
 
 <file path=customXml/itemProps1.xml><?xml version="1.0" encoding="utf-8"?>
-<ds:datastoreItem xmlns:ds="http://schemas.openxmlformats.org/officeDocument/2006/customXml" ds:itemID="{2C31ABB8-7F76-4824-A984-8F6BD3C6C976}">
+<ds:datastoreItem xmlns:ds="http://schemas.openxmlformats.org/officeDocument/2006/customXml" ds:itemID="{1FFA7F81-88D2-48F6-B93B-70B70F22AEA5}">
   <ds:schemaRefs>
     <ds:schemaRef ds:uri="http://schemas.openxmlformats.org/officeDocument/2006/bibliography"/>
   </ds:schemaRefs>

</xml_diff>

<commit_message>
finish part warning and degradation concept
</commit_message>
<xml_diff>
--- a/03_FunctionalSafetyConcept_LaneAssistance.docx
+++ b/03_FunctionalSafetyConcept_LaneAssistance.docx
@@ -4070,8 +4070,6 @@
               <w:widowControl w:val="0"/>
               <w:spacing w:line="240" w:lineRule="auto"/>
             </w:pPr>
-            <w:bookmarkStart w:id="18" w:name="_GoBack"/>
-            <w:bookmarkEnd w:id="18"/>
             <w:r>
               <w:t>5</w:t>
             </w:r>
@@ -4410,12 +4408,12 @@
         <w:pStyle w:val="Heading2"/>
         <w:contextualSpacing w:val="0"/>
       </w:pPr>
-      <w:bookmarkStart w:id="19" w:name="_Toc536473610"/>
+      <w:bookmarkStart w:id="18" w:name="_Toc536473610"/>
       <w:r>
         <w:lastRenderedPageBreak/>
         <w:t>Refinement of the System Architecture</w:t>
       </w:r>
-      <w:bookmarkEnd w:id="19"/>
+      <w:bookmarkEnd w:id="18"/>
     </w:p>
     <w:p>
       <w:r>
@@ -4477,11 +4475,11 @@
         <w:pStyle w:val="Heading2"/>
         <w:contextualSpacing w:val="0"/>
       </w:pPr>
-      <w:bookmarkStart w:id="20" w:name="_Toc536473611"/>
+      <w:bookmarkStart w:id="19" w:name="_Toc536473611"/>
       <w:r>
         <w:t>Allocation of Functional Safety Requirements to Architecture Elements</w:t>
       </w:r>
-      <w:bookmarkEnd w:id="20"/>
+      <w:bookmarkEnd w:id="19"/>
     </w:p>
     <w:tbl>
       <w:tblPr>
@@ -5078,12 +5076,12 @@
         <w:pStyle w:val="Heading2"/>
         <w:contextualSpacing w:val="0"/>
       </w:pPr>
-      <w:bookmarkStart w:id="21" w:name="_Toc536473612"/>
+      <w:bookmarkStart w:id="20" w:name="_Toc536473612"/>
       <w:r>
         <w:lastRenderedPageBreak/>
         <w:t>Warning and Degradation Concept</w:t>
       </w:r>
-      <w:bookmarkEnd w:id="21"/>
+      <w:bookmarkEnd w:id="20"/>
     </w:p>
     <w:tbl>
       <w:tblPr>
@@ -5342,7 +5340,7 @@
               <w:spacing w:line="240" w:lineRule="auto"/>
             </w:pPr>
             <w:r>
-              <w:t>Display message</w:t>
+              <w:t>Display message and turn on a warning light</w:t>
             </w:r>
           </w:p>
         </w:tc>
@@ -5444,13 +5442,16 @@
               <w:spacing w:line="240" w:lineRule="auto"/>
             </w:pPr>
             <w:r>
-              <w:t>Display message</w:t>
+              <w:t>Display message and turn on a warning light</w:t>
             </w:r>
           </w:p>
         </w:tc>
       </w:tr>
     </w:tbl>
-    <w:p/>
+    <w:p>
+      <w:bookmarkStart w:id="21" w:name="_GoBack"/>
+      <w:bookmarkEnd w:id="21"/>
+    </w:p>
     <w:sectPr>
       <w:pgSz w:w="12240" w:h="15840"/>
       <w:pgMar w:top="1440" w:right="1440" w:bottom="1440" w:left="1440" w:header="0" w:footer="720" w:gutter="0"/>
@@ -6626,7 +6627,7 @@
 </file>
 
 <file path=customXml/itemProps1.xml><?xml version="1.0" encoding="utf-8"?>
-<ds:datastoreItem xmlns:ds="http://schemas.openxmlformats.org/officeDocument/2006/customXml" ds:itemID="{1FFA7F81-88D2-48F6-B93B-70B70F22AEA5}">
+<ds:datastoreItem xmlns:ds="http://schemas.openxmlformats.org/officeDocument/2006/customXml" ds:itemID="{7ED2363F-228F-4309-A72A-F4702D39F2BF}">
   <ds:schemaRefs>
     <ds:schemaRef ds:uri="http://schemas.openxmlformats.org/officeDocument/2006/bibliography"/>
   </ds:schemaRefs>

</xml_diff>